<commit_message>
Test Plan = Done
</commit_message>
<xml_diff>
--- a/Deliverables/PALSS_Deliverable_4/PALSS_Deliverable_4_TestPlan.docx
+++ b/Deliverables/PALSS_Deliverable_4/PALSS_Deliverable_4_TestPlan.docx
@@ -15420,6 +15420,7 @@
             <w:tcW w:w="8970" w:type="dxa"/>
             <w:gridSpan w:val="4"/>
             <w:shd w:val="clear" w:color="auto" w:fill="auto"/>
+            <w:tcMar/>
           </w:tcPr>
           <w:p wp14:textId="77777777">
             <w:pPr>
@@ -15445,6 +15446,7 @@
             <w:tcW w:w="8970" w:type="dxa"/>
             <w:gridSpan w:val="4"/>
             <w:shd w:val="clear" w:color="auto" w:fill="auto"/>
+            <w:tcMar/>
           </w:tcPr>
           <w:p wp14:textId="77777777">
             <w:pPr>
@@ -15474,6 +15476,7 @@
           <w:tcPr>
             <w:tcW w:w="681" w:type="dxa"/>
             <w:shd w:val="clear" w:color="auto" w:fill="auto"/>
+            <w:tcMar/>
           </w:tcPr>
           <w:p wp14:textId="77777777">
             <w:pPr>
@@ -15490,6 +15493,7 @@
           <w:tcPr>
             <w:tcW w:w="3081" w:type="dxa"/>
             <w:shd w:val="clear" w:color="auto" w:fill="auto"/>
+            <w:tcMar/>
           </w:tcPr>
           <w:p wp14:textId="77777777">
             <w:pPr>
@@ -15506,6 +15510,7 @@
           <w:tcPr>
             <w:tcW w:w="2732" w:type="dxa"/>
             <w:shd w:val="clear" w:color="auto" w:fill="auto"/>
+            <w:tcMar/>
           </w:tcPr>
           <w:p wp14:textId="77777777">
             <w:pPr>
@@ -15522,6 +15527,7 @@
           <w:tcPr>
             <w:tcW w:w="2476" w:type="dxa"/>
             <w:shd w:val="clear" w:color="auto" w:fill="auto"/>
+            <w:tcMar/>
           </w:tcPr>
           <w:p wp14:textId="77777777">
             <w:pPr>
@@ -15543,6 +15549,7 @@
           <w:tcPr>
             <w:tcW w:w="681" w:type="dxa"/>
             <w:shd w:val="clear" w:color="auto" w:fill="auto"/>
+            <w:tcMar/>
           </w:tcPr>
           <w:p wp14:textId="77777777">
             <w:pPr>
@@ -15559,6 +15566,7 @@
           <w:tcPr>
             <w:tcW w:w="3081" w:type="dxa"/>
             <w:shd w:val="clear" w:color="auto" w:fill="auto"/>
+            <w:tcMar/>
           </w:tcPr>
           <w:p wp14:textId="77777777">
             <w:pPr>
@@ -15578,6 +15586,7 @@
           <w:tcPr>
             <w:tcW w:w="2732" w:type="dxa"/>
             <w:shd w:val="clear" w:color="auto" w:fill="auto"/>
+            <w:tcMar/>
           </w:tcPr>
           <w:p wp14:textId="77777777">
             <w:pPr>
@@ -15594,6 +15603,7 @@
           <w:tcPr>
             <w:tcW w:w="2476" w:type="dxa"/>
             <w:shd w:val="clear" w:color="auto" w:fill="auto"/>
+            <w:tcMar/>
           </w:tcPr>
           <w:p wp14:textId="77777777">
             <w:pPr>
@@ -15615,6 +15625,7 @@
           <w:tcPr>
             <w:tcW w:w="681" w:type="dxa"/>
             <w:shd w:val="clear" w:color="auto" w:fill="auto"/>
+            <w:tcMar/>
           </w:tcPr>
           <w:p wp14:textId="77777777">
             <w:pPr>
@@ -15631,6 +15642,7 @@
           <w:tcPr>
             <w:tcW w:w="3081" w:type="dxa"/>
             <w:shd w:val="clear" w:color="auto" w:fill="auto"/>
+            <w:tcMar/>
           </w:tcPr>
           <w:p wp14:textId="77777777">
             <w:pPr>
@@ -15658,6 +15670,7 @@
           <w:tcPr>
             <w:tcW w:w="2732" w:type="dxa"/>
             <w:shd w:val="clear" w:color="auto" w:fill="auto"/>
+            <w:tcMar/>
           </w:tcPr>
           <w:p wp14:textId="77777777">
             <w:pPr>
@@ -15674,6 +15687,7 @@
           <w:tcPr>
             <w:tcW w:w="2476" w:type="dxa"/>
             <w:shd w:val="clear" w:color="auto" w:fill="auto"/>
+            <w:tcMar/>
           </w:tcPr>
           <w:p wp14:textId="77777777">
             <w:pPr>
@@ -15685,14 +15699,6 @@
         </w:tc>
       </w:tr>
     </w:tbl>
-    <w:p xmlns:wp14="http://schemas.microsoft.com/office/word/2010/wordml" wp14:textId="77777777">
-      <w:pPr>
-        <w:pStyle w:val="BodyText"/>
-      </w:pPr>
-      <w:r>
-        <w:t>Test Cases for lists will be added in Deliverable 4</w:t>
-      </w:r>
-    </w:p>
     <w:p xmlns:wp14="http://schemas.microsoft.com/office/word/2010/wordml" wp14:textId="77777777">
       <w:pPr>
         <w:pStyle w:val="Heading2"/>
@@ -23784,7 +23790,2795 @@
         <w:ind w:left="0"/>
       </w:pPr>
     </w:p>
-    <w:p xmlns:wp14="http://schemas.microsoft.com/office/word/2010/wordml" wp14:textId="77777777">
+    <w:p>
+      <w:pPr>
+        <w:pStyle w:val="Heading1"/>
+        <w:rPr/>
+      </w:pPr>
+      <w:r>
+        <w:rPr/>
+        <w:t>Acceptance</w:t>
+      </w:r>
+      <w:r>
+        <w:rPr/>
+        <w:t xml:space="preserve"> Testing</w:t>
+      </w:r>
+    </w:p>
+    <w:p>
+      <w:pPr>
+        <w:pStyle w:val="BodyText"/>
+      </w:pPr>
+    </w:p>
+    <w:tbl>
+      <w:tblPr>
+        <w:tblStyle w:val="TableGrid"/>
+        <w:tblW w:w="0" w:type="auto"/>
+        <w:tblInd w:w="576" w:type="dxa"/>
+        <w:tblLook w:val="04A0" w:firstRow="1" w:lastRow="0" w:firstColumn="1" w:lastColumn="0" w:noHBand="0" w:noVBand="1"/>
+      </w:tblPr>
+      <w:tblGrid>
+        <w:gridCol w:w="2370"/>
+        <w:gridCol w:w="1425"/>
+        <w:gridCol w:w="5565"/>
+      </w:tblGrid>
+      <w:tr>
+        <w:tc>
+          <w:tcPr>
+            <w:tcW w:w="2370" w:type="dxa"/>
+            <w:tcMar/>
+          </w:tcPr>
+          <w:p>
+            <w:pPr>
+              <w:pStyle w:val="BodyText"/>
+              <w:bidi w:val="0"/>
+              <w:spacing w:before="60" w:beforeAutospacing="off" w:after="120" w:afterAutospacing="off" w:line="259" w:lineRule="auto"/>
+              <w:ind w:left="0" w:right="0"/>
+              <w:jc w:val="both"/>
+              <w:rPr>
+                <w:b w:val="1"/>
+                <w:bCs w:val="1"/>
+              </w:rPr>
+            </w:pPr>
+            <w:r>
+              <w:rPr>
+                <w:b w:val="1"/>
+                <w:bCs w:val="1"/>
+              </w:rPr>
+              <w:t>Story</w:t>
+            </w:r>
+          </w:p>
+        </w:tc>
+        <w:tc>
+          <w:tcPr>
+            <w:tcW w:w="1425" w:type="dxa"/>
+            <w:tcMar/>
+          </w:tcPr>
+          <w:p>
+            <w:pPr>
+              <w:pStyle w:val="BodyText"/>
+              <w:bidi w:val="0"/>
+              <w:spacing w:before="60" w:beforeAutospacing="off" w:after="120" w:afterAutospacing="off" w:line="259" w:lineRule="auto"/>
+              <w:ind w:left="0" w:right="0"/>
+              <w:jc w:val="both"/>
+            </w:pPr>
+            <w:r>
+              <w:rPr/>
+              <w:t>Acceptance</w:t>
+            </w:r>
+          </w:p>
+        </w:tc>
+        <w:tc>
+          <w:tcPr>
+            <w:tcW w:w="5565" w:type="dxa"/>
+            <w:tcMar/>
+          </w:tcPr>
+          <w:p>
+            <w:pPr>
+              <w:pStyle w:val="BodyText"/>
+              <w:spacing w:line="259" w:lineRule="auto"/>
+              <w:ind w:left="0"/>
+              <w:jc w:val="both"/>
+            </w:pPr>
+            <w:r>
+              <w:rPr/>
+              <w:t>Acceptance Test Description</w:t>
+            </w:r>
+          </w:p>
+        </w:tc>
+      </w:tr>
+      <w:tr>
+        <w:tc>
+          <w:tcPr>
+            <w:tcW w:w="2370" w:type="dxa"/>
+            <w:tcMar/>
+          </w:tcPr>
+          <w:p>
+            <w:pPr>
+              <w:pStyle w:val="BodyText"/>
+              <w:bidi w:val="0"/>
+              <w:spacing w:before="60" w:beforeAutospacing="off" w:after="120" w:afterAutospacing="off" w:line="259" w:lineRule="auto"/>
+              <w:ind w:left="0" w:right="0"/>
+              <w:jc w:val="both"/>
+            </w:pPr>
+            <w:r>
+              <w:rPr>
+                <w:b w:val="0"/>
+                <w:bCs w:val="0"/>
+              </w:rPr>
+              <w:t>1.1 Customer Login</w:t>
+            </w:r>
+          </w:p>
+        </w:tc>
+        <w:tc>
+          <w:tcPr>
+            <w:tcW w:w="1425" w:type="dxa"/>
+            <w:tcMar/>
+          </w:tcPr>
+          <w:p>
+            <w:pPr>
+              <w:pStyle w:val="BodyText"/>
+              <w:bidi w:val="0"/>
+              <w:spacing w:before="60" w:beforeAutospacing="off" w:after="120" w:afterAutospacing="off" w:line="259" w:lineRule="auto"/>
+              <w:ind w:left="0" w:right="0"/>
+              <w:jc w:val="both"/>
+            </w:pPr>
+            <w:r>
+              <w:rPr/>
+              <w:t>AC_0</w:t>
+            </w:r>
+          </w:p>
+        </w:tc>
+        <w:tc>
+          <w:tcPr>
+            <w:tcW w:w="5565" w:type="dxa"/>
+            <w:tcMar/>
+          </w:tcPr>
+          <w:p>
+            <w:pPr>
+              <w:pStyle w:val="BodyText"/>
+              <w:ind w:left="0"/>
+            </w:pPr>
+            <w:r>
+              <w:rPr/>
+              <w:t>Verify that customer with valid username and login can login successfully</w:t>
+            </w:r>
+          </w:p>
+        </w:tc>
+      </w:tr>
+      <w:tr>
+        <w:tc>
+          <w:tcPr>
+            <w:tcW w:w="2370" w:type="dxa"/>
+            <w:tcMar/>
+          </w:tcPr>
+          <w:p>
+            <w:pPr>
+              <w:pStyle w:val="BodyText"/>
+              <w:spacing w:line="259" w:lineRule="auto"/>
+              <w:ind w:left="0"/>
+              <w:jc w:val="both"/>
+              <w:rPr>
+                <w:b w:val="0"/>
+                <w:bCs w:val="0"/>
+              </w:rPr>
+            </w:pPr>
+            <w:r>
+              <w:rPr>
+                <w:b w:val="0"/>
+                <w:bCs w:val="0"/>
+              </w:rPr>
+              <w:t>1.1 Customer Login</w:t>
+            </w:r>
+          </w:p>
+        </w:tc>
+        <w:tc>
+          <w:tcPr>
+            <w:tcW w:w="1425" w:type="dxa"/>
+            <w:tcMar/>
+          </w:tcPr>
+          <w:p>
+            <w:pPr>
+              <w:pStyle w:val="BodyText"/>
+              <w:bidi w:val="0"/>
+              <w:spacing w:before="60" w:beforeAutospacing="off" w:after="120" w:afterAutospacing="off" w:line="259" w:lineRule="auto"/>
+              <w:ind w:left="0" w:right="0"/>
+              <w:jc w:val="both"/>
+            </w:pPr>
+            <w:r>
+              <w:rPr/>
+              <w:t>AC_1</w:t>
+            </w:r>
+          </w:p>
+        </w:tc>
+        <w:tc>
+          <w:tcPr>
+            <w:tcW w:w="5565" w:type="dxa"/>
+            <w:tcMar/>
+          </w:tcPr>
+          <w:p>
+            <w:pPr>
+              <w:pStyle w:val="BodyText"/>
+              <w:ind w:left="0"/>
+            </w:pPr>
+            <w:r>
+              <w:rPr/>
+              <w:t>Verify users without an account are unable to login</w:t>
+            </w:r>
+          </w:p>
+        </w:tc>
+      </w:tr>
+      <w:tr>
+        <w:tc>
+          <w:tcPr>
+            <w:tcW w:w="2370" w:type="dxa"/>
+            <w:tcMar/>
+          </w:tcPr>
+          <w:p>
+            <w:pPr>
+              <w:pStyle w:val="BodyText"/>
+              <w:spacing w:line="259" w:lineRule="auto"/>
+              <w:ind w:left="0"/>
+              <w:jc w:val="both"/>
+              <w:rPr>
+                <w:b w:val="0"/>
+                <w:bCs w:val="0"/>
+              </w:rPr>
+            </w:pPr>
+            <w:r>
+              <w:rPr>
+                <w:b w:val="0"/>
+                <w:bCs w:val="0"/>
+              </w:rPr>
+              <w:t>1.1 Customer Login</w:t>
+            </w:r>
+          </w:p>
+        </w:tc>
+        <w:tc>
+          <w:tcPr>
+            <w:tcW w:w="1425" w:type="dxa"/>
+            <w:tcMar/>
+          </w:tcPr>
+          <w:p>
+            <w:pPr>
+              <w:pStyle w:val="BodyText"/>
+              <w:spacing w:line="259" w:lineRule="auto"/>
+              <w:ind w:left="0"/>
+              <w:jc w:val="both"/>
+            </w:pPr>
+            <w:r>
+              <w:rPr/>
+              <w:t>AC_2</w:t>
+            </w:r>
+          </w:p>
+        </w:tc>
+        <w:tc>
+          <w:tcPr>
+            <w:tcW w:w="5565" w:type="dxa"/>
+            <w:tcMar/>
+          </w:tcPr>
+          <w:p>
+            <w:pPr>
+              <w:pStyle w:val="BodyText"/>
+              <w:ind w:left="0"/>
+            </w:pPr>
+            <w:r>
+              <w:rPr/>
+              <w:t>Verify correct prompts and messages are displayed</w:t>
+            </w:r>
+          </w:p>
+        </w:tc>
+      </w:tr>
+      <w:tr>
+        <w:tc>
+          <w:tcPr>
+            <w:tcW w:w="2370" w:type="dxa"/>
+            <w:tcMar/>
+          </w:tcPr>
+          <w:p>
+            <w:pPr>
+              <w:pStyle w:val="BodyText"/>
+              <w:spacing w:line="259" w:lineRule="auto"/>
+              <w:ind w:left="0"/>
+              <w:jc w:val="both"/>
+              <w:rPr>
+                <w:b w:val="0"/>
+                <w:bCs w:val="0"/>
+              </w:rPr>
+            </w:pPr>
+            <w:r>
+              <w:rPr>
+                <w:b w:val="0"/>
+                <w:bCs w:val="0"/>
+              </w:rPr>
+              <w:t>1.1 Customer Login</w:t>
+            </w:r>
+          </w:p>
+        </w:tc>
+        <w:tc>
+          <w:tcPr>
+            <w:tcW w:w="1425" w:type="dxa"/>
+            <w:tcMar/>
+          </w:tcPr>
+          <w:p>
+            <w:pPr>
+              <w:pStyle w:val="BodyText"/>
+              <w:spacing w:line="259" w:lineRule="auto"/>
+              <w:ind w:left="0"/>
+              <w:jc w:val="both"/>
+            </w:pPr>
+            <w:r>
+              <w:rPr/>
+              <w:t>AC_3</w:t>
+            </w:r>
+          </w:p>
+        </w:tc>
+        <w:tc>
+          <w:tcPr>
+            <w:tcW w:w="5565" w:type="dxa"/>
+            <w:tcMar/>
+          </w:tcPr>
+          <w:p>
+            <w:pPr>
+              <w:pStyle w:val="BodyText"/>
+              <w:ind w:left="0"/>
+            </w:pPr>
+            <w:r>
+              <w:rPr/>
+              <w:t>Verify database function to return data to user</w:t>
+            </w:r>
+          </w:p>
+        </w:tc>
+      </w:tr>
+      <w:tr>
+        <w:tc>
+          <w:tcPr>
+            <w:tcW w:w="2370" w:type="dxa"/>
+            <w:tcMar/>
+          </w:tcPr>
+          <w:p>
+            <w:pPr>
+              <w:pStyle w:val="BodyText"/>
+              <w:spacing w:line="259" w:lineRule="auto"/>
+              <w:ind w:left="0"/>
+              <w:jc w:val="both"/>
+              <w:rPr>
+                <w:b w:val="0"/>
+                <w:bCs w:val="0"/>
+              </w:rPr>
+            </w:pPr>
+            <w:r>
+              <w:rPr>
+                <w:b w:val="0"/>
+                <w:bCs w:val="0"/>
+              </w:rPr>
+              <w:t>1.2 Account Creation</w:t>
+            </w:r>
+          </w:p>
+        </w:tc>
+        <w:tc>
+          <w:tcPr>
+            <w:tcW w:w="1425" w:type="dxa"/>
+            <w:tcMar/>
+          </w:tcPr>
+          <w:p>
+            <w:pPr>
+              <w:pStyle w:val="BodyText"/>
+              <w:spacing w:line="259" w:lineRule="auto"/>
+              <w:ind w:left="0"/>
+              <w:jc w:val="both"/>
+            </w:pPr>
+            <w:r>
+              <w:rPr/>
+              <w:t>AC_4</w:t>
+            </w:r>
+          </w:p>
+        </w:tc>
+        <w:tc>
+          <w:tcPr>
+            <w:tcW w:w="5565" w:type="dxa"/>
+            <w:tcMar/>
+          </w:tcPr>
+          <w:p>
+            <w:pPr>
+              <w:pStyle w:val="BodyText"/>
+              <w:ind w:left="0"/>
+            </w:pPr>
+            <w:r>
+              <w:rPr/>
+              <w:t>Verify user can create account successfully</w:t>
+            </w:r>
+          </w:p>
+        </w:tc>
+      </w:tr>
+      <w:tr>
+        <w:tc>
+          <w:tcPr>
+            <w:tcW w:w="2370" w:type="dxa"/>
+            <w:tcMar/>
+          </w:tcPr>
+          <w:p>
+            <w:pPr>
+              <w:pStyle w:val="BodyText"/>
+              <w:spacing w:line="259" w:lineRule="auto"/>
+              <w:ind w:left="0"/>
+              <w:jc w:val="both"/>
+              <w:rPr>
+                <w:b w:val="0"/>
+                <w:bCs w:val="0"/>
+              </w:rPr>
+            </w:pPr>
+            <w:r>
+              <w:rPr>
+                <w:b w:val="0"/>
+                <w:bCs w:val="0"/>
+              </w:rPr>
+              <w:t>1.2 Account Creation</w:t>
+            </w:r>
+          </w:p>
+        </w:tc>
+        <w:tc>
+          <w:tcPr>
+            <w:tcW w:w="1425" w:type="dxa"/>
+            <w:tcMar/>
+          </w:tcPr>
+          <w:p>
+            <w:pPr>
+              <w:pStyle w:val="BodyText"/>
+              <w:spacing w:line="259" w:lineRule="auto"/>
+              <w:ind w:left="0"/>
+              <w:jc w:val="both"/>
+            </w:pPr>
+            <w:r>
+              <w:rPr/>
+              <w:t>AC_5</w:t>
+            </w:r>
+          </w:p>
+        </w:tc>
+        <w:tc>
+          <w:tcPr>
+            <w:tcW w:w="5565" w:type="dxa"/>
+            <w:tcMar/>
+          </w:tcPr>
+          <w:p>
+            <w:pPr>
+              <w:pStyle w:val="BodyText"/>
+              <w:ind w:left="0"/>
+            </w:pPr>
+            <w:r>
+              <w:rPr/>
+              <w:t>Verify user can’t make two accounts</w:t>
+            </w:r>
+          </w:p>
+        </w:tc>
+      </w:tr>
+      <w:tr>
+        <w:tc>
+          <w:tcPr>
+            <w:tcW w:w="2370" w:type="dxa"/>
+            <w:tcMar/>
+          </w:tcPr>
+          <w:p>
+            <w:pPr>
+              <w:pStyle w:val="BodyText"/>
+              <w:spacing w:line="259" w:lineRule="auto"/>
+              <w:ind w:left="0"/>
+              <w:jc w:val="both"/>
+              <w:rPr>
+                <w:b w:val="0"/>
+                <w:bCs w:val="0"/>
+              </w:rPr>
+            </w:pPr>
+            <w:r>
+              <w:rPr>
+                <w:b w:val="0"/>
+                <w:bCs w:val="0"/>
+              </w:rPr>
+              <w:t>1.2 Account Creation</w:t>
+            </w:r>
+          </w:p>
+        </w:tc>
+        <w:tc>
+          <w:tcPr>
+            <w:tcW w:w="1425" w:type="dxa"/>
+            <w:tcMar/>
+          </w:tcPr>
+          <w:p>
+            <w:pPr>
+              <w:pStyle w:val="BodyText"/>
+              <w:spacing w:line="259" w:lineRule="auto"/>
+              <w:ind w:left="0"/>
+              <w:jc w:val="both"/>
+            </w:pPr>
+            <w:r>
+              <w:rPr/>
+              <w:t>AC_6</w:t>
+            </w:r>
+          </w:p>
+        </w:tc>
+        <w:tc>
+          <w:tcPr>
+            <w:tcW w:w="5565" w:type="dxa"/>
+            <w:tcMar/>
+          </w:tcPr>
+          <w:p>
+            <w:pPr>
+              <w:pStyle w:val="BodyText"/>
+              <w:ind w:left="0"/>
+            </w:pPr>
+            <w:r>
+              <w:rPr/>
+              <w:t>Verify user can create account upon entering valid information</w:t>
+            </w:r>
+          </w:p>
+        </w:tc>
+      </w:tr>
+      <w:tr>
+        <w:tc>
+          <w:tcPr>
+            <w:tcW w:w="2370" w:type="dxa"/>
+            <w:tcMar/>
+          </w:tcPr>
+          <w:p>
+            <w:pPr>
+              <w:pStyle w:val="BodyText"/>
+              <w:spacing w:line="259" w:lineRule="auto"/>
+              <w:ind w:left="0"/>
+              <w:jc w:val="both"/>
+              <w:rPr>
+                <w:b w:val="0"/>
+                <w:bCs w:val="0"/>
+              </w:rPr>
+            </w:pPr>
+            <w:r>
+              <w:rPr>
+                <w:b w:val="0"/>
+                <w:bCs w:val="0"/>
+              </w:rPr>
+              <w:t>1.3 View Account</w:t>
+            </w:r>
+          </w:p>
+        </w:tc>
+        <w:tc>
+          <w:tcPr>
+            <w:tcW w:w="1425" w:type="dxa"/>
+            <w:tcMar/>
+          </w:tcPr>
+          <w:p>
+            <w:pPr>
+              <w:pStyle w:val="BodyText"/>
+              <w:spacing w:line="259" w:lineRule="auto"/>
+              <w:ind w:left="0"/>
+              <w:jc w:val="both"/>
+            </w:pPr>
+            <w:r>
+              <w:rPr/>
+              <w:t>AC_7</w:t>
+            </w:r>
+          </w:p>
+        </w:tc>
+        <w:tc>
+          <w:tcPr>
+            <w:tcW w:w="5565" w:type="dxa"/>
+            <w:tcMar/>
+          </w:tcPr>
+          <w:p>
+            <w:pPr>
+              <w:pStyle w:val="BodyText"/>
+              <w:ind w:left="0"/>
+            </w:pPr>
+            <w:r>
+              <w:rPr/>
+              <w:t>Verify user can see total outstanding debt</w:t>
+            </w:r>
+          </w:p>
+        </w:tc>
+      </w:tr>
+      <w:tr>
+        <w:tc>
+          <w:tcPr>
+            <w:tcW w:w="2370" w:type="dxa"/>
+            <w:tcMar/>
+          </w:tcPr>
+          <w:p>
+            <w:pPr>
+              <w:pStyle w:val="BodyText"/>
+              <w:spacing w:line="259" w:lineRule="auto"/>
+              <w:ind w:left="0"/>
+              <w:jc w:val="both"/>
+              <w:rPr>
+                <w:b w:val="0"/>
+                <w:bCs w:val="0"/>
+              </w:rPr>
+            </w:pPr>
+            <w:r>
+              <w:rPr>
+                <w:b w:val="0"/>
+                <w:bCs w:val="0"/>
+              </w:rPr>
+              <w:t>1.3 View Account</w:t>
+            </w:r>
+          </w:p>
+        </w:tc>
+        <w:tc>
+          <w:tcPr>
+            <w:tcW w:w="1425" w:type="dxa"/>
+            <w:tcMar/>
+          </w:tcPr>
+          <w:p>
+            <w:pPr>
+              <w:pStyle w:val="BodyText"/>
+              <w:spacing w:line="259" w:lineRule="auto"/>
+              <w:ind w:left="0"/>
+              <w:jc w:val="both"/>
+            </w:pPr>
+            <w:r>
+              <w:rPr/>
+              <w:t>AC_8</w:t>
+            </w:r>
+          </w:p>
+        </w:tc>
+        <w:tc>
+          <w:tcPr>
+            <w:tcW w:w="5565" w:type="dxa"/>
+            <w:tcMar/>
+          </w:tcPr>
+          <w:p>
+            <w:pPr>
+              <w:pStyle w:val="BodyText"/>
+              <w:ind w:left="0"/>
+            </w:pPr>
+            <w:r>
+              <w:rPr/>
+              <w:t>Verify all buttons work</w:t>
+            </w:r>
+          </w:p>
+        </w:tc>
+      </w:tr>
+      <w:tr>
+        <w:tc>
+          <w:tcPr>
+            <w:tcW w:w="2370" w:type="dxa"/>
+            <w:tcMar/>
+          </w:tcPr>
+          <w:p>
+            <w:pPr>
+              <w:pStyle w:val="BodyText"/>
+              <w:spacing w:line="259" w:lineRule="auto"/>
+              <w:ind w:left="0"/>
+              <w:jc w:val="both"/>
+              <w:rPr>
+                <w:b w:val="0"/>
+                <w:bCs w:val="0"/>
+              </w:rPr>
+            </w:pPr>
+            <w:r>
+              <w:rPr>
+                <w:b w:val="0"/>
+                <w:bCs w:val="0"/>
+              </w:rPr>
+              <w:t>1.3 View Account</w:t>
+            </w:r>
+          </w:p>
+        </w:tc>
+        <w:tc>
+          <w:tcPr>
+            <w:tcW w:w="1425" w:type="dxa"/>
+            <w:tcMar/>
+          </w:tcPr>
+          <w:p>
+            <w:pPr>
+              <w:pStyle w:val="BodyText"/>
+              <w:spacing w:line="259" w:lineRule="auto"/>
+              <w:ind w:left="0"/>
+              <w:jc w:val="both"/>
+            </w:pPr>
+            <w:r>
+              <w:rPr/>
+              <w:t>AC_9</w:t>
+            </w:r>
+          </w:p>
+        </w:tc>
+        <w:tc>
+          <w:tcPr>
+            <w:tcW w:w="5565" w:type="dxa"/>
+            <w:tcMar/>
+          </w:tcPr>
+          <w:p>
+            <w:pPr>
+              <w:pStyle w:val="BodyText"/>
+              <w:ind w:left="0"/>
+            </w:pPr>
+            <w:r>
+              <w:rPr/>
+              <w:t>Verify correct debt amount is shown</w:t>
+            </w:r>
+          </w:p>
+        </w:tc>
+      </w:tr>
+      <w:tr>
+        <w:tc>
+          <w:tcPr>
+            <w:tcW w:w="2370" w:type="dxa"/>
+            <w:tcMar/>
+          </w:tcPr>
+          <w:p>
+            <w:pPr>
+              <w:pStyle w:val="BodyText"/>
+              <w:spacing w:line="259" w:lineRule="auto"/>
+              <w:ind w:left="0"/>
+              <w:jc w:val="both"/>
+              <w:rPr>
+                <w:b w:val="0"/>
+                <w:bCs w:val="0"/>
+              </w:rPr>
+            </w:pPr>
+            <w:r>
+              <w:rPr>
+                <w:b w:val="0"/>
+                <w:bCs w:val="0"/>
+              </w:rPr>
+              <w:t>1.3 View Account</w:t>
+            </w:r>
+          </w:p>
+        </w:tc>
+        <w:tc>
+          <w:tcPr>
+            <w:tcW w:w="1425" w:type="dxa"/>
+            <w:tcMar/>
+          </w:tcPr>
+          <w:p>
+            <w:pPr>
+              <w:pStyle w:val="BodyText"/>
+              <w:spacing w:line="259" w:lineRule="auto"/>
+              <w:ind w:left="0"/>
+              <w:jc w:val="both"/>
+            </w:pPr>
+            <w:r>
+              <w:rPr/>
+              <w:t>AC_10</w:t>
+            </w:r>
+          </w:p>
+        </w:tc>
+        <w:tc>
+          <w:tcPr>
+            <w:tcW w:w="5565" w:type="dxa"/>
+            <w:tcMar/>
+          </w:tcPr>
+          <w:p>
+            <w:pPr>
+              <w:pStyle w:val="BodyText"/>
+              <w:ind w:left="0"/>
+            </w:pPr>
+            <w:r>
+              <w:rPr/>
+              <w:t>Verify all prompts are correct</w:t>
+            </w:r>
+          </w:p>
+        </w:tc>
+      </w:tr>
+      <w:tr>
+        <w:tc>
+          <w:tcPr>
+            <w:tcW w:w="2370" w:type="dxa"/>
+            <w:tcMar/>
+          </w:tcPr>
+          <w:p>
+            <w:pPr>
+              <w:pStyle w:val="BodyText"/>
+              <w:spacing w:line="259" w:lineRule="auto"/>
+              <w:ind w:left="0"/>
+              <w:jc w:val="both"/>
+              <w:rPr>
+                <w:b w:val="0"/>
+                <w:bCs w:val="0"/>
+              </w:rPr>
+            </w:pPr>
+            <w:r>
+              <w:rPr>
+                <w:b w:val="0"/>
+                <w:bCs w:val="0"/>
+              </w:rPr>
+              <w:t>1.4 Edit Lists</w:t>
+            </w:r>
+          </w:p>
+        </w:tc>
+        <w:tc>
+          <w:tcPr>
+            <w:tcW w:w="1425" w:type="dxa"/>
+            <w:tcMar/>
+          </w:tcPr>
+          <w:p>
+            <w:pPr>
+              <w:pStyle w:val="BodyText"/>
+              <w:spacing w:line="259" w:lineRule="auto"/>
+              <w:ind w:left="0"/>
+              <w:jc w:val="both"/>
+            </w:pPr>
+            <w:r>
+              <w:rPr/>
+              <w:t>AC_11</w:t>
+            </w:r>
+          </w:p>
+        </w:tc>
+        <w:tc>
+          <w:tcPr>
+            <w:tcW w:w="5565" w:type="dxa"/>
+            <w:tcMar/>
+          </w:tcPr>
+          <w:p>
+            <w:pPr>
+              <w:pStyle w:val="BodyText"/>
+              <w:ind w:left="0"/>
+            </w:pPr>
+            <w:r>
+              <w:rPr/>
+              <w:t>Verify user can create a list</w:t>
+            </w:r>
+          </w:p>
+        </w:tc>
+      </w:tr>
+      <w:tr>
+        <w:tc>
+          <w:tcPr>
+            <w:tcW w:w="2370" w:type="dxa"/>
+            <w:tcMar/>
+          </w:tcPr>
+          <w:p>
+            <w:pPr>
+              <w:pStyle w:val="BodyText"/>
+              <w:spacing w:line="259" w:lineRule="auto"/>
+              <w:ind w:left="0"/>
+              <w:jc w:val="both"/>
+              <w:rPr>
+                <w:b w:val="0"/>
+                <w:bCs w:val="0"/>
+              </w:rPr>
+            </w:pPr>
+            <w:r>
+              <w:rPr>
+                <w:b w:val="0"/>
+                <w:bCs w:val="0"/>
+              </w:rPr>
+              <w:t>1.4 Edit Lists</w:t>
+            </w:r>
+          </w:p>
+        </w:tc>
+        <w:tc>
+          <w:tcPr>
+            <w:tcW w:w="1425" w:type="dxa"/>
+            <w:tcMar/>
+          </w:tcPr>
+          <w:p>
+            <w:pPr>
+              <w:pStyle w:val="BodyText"/>
+              <w:spacing w:line="259" w:lineRule="auto"/>
+              <w:ind w:left="0"/>
+              <w:jc w:val="both"/>
+            </w:pPr>
+            <w:r>
+              <w:rPr/>
+              <w:t>AC_12</w:t>
+            </w:r>
+          </w:p>
+        </w:tc>
+        <w:tc>
+          <w:tcPr>
+            <w:tcW w:w="5565" w:type="dxa"/>
+            <w:tcMar/>
+          </w:tcPr>
+          <w:p>
+            <w:pPr>
+              <w:pStyle w:val="BodyText"/>
+              <w:ind w:left="0"/>
+            </w:pPr>
+            <w:r>
+              <w:rPr/>
+              <w:t>Verify user can add items to list</w:t>
+            </w:r>
+          </w:p>
+        </w:tc>
+      </w:tr>
+      <w:tr>
+        <w:tc>
+          <w:tcPr>
+            <w:tcW w:w="2370" w:type="dxa"/>
+            <w:tcMar/>
+          </w:tcPr>
+          <w:p>
+            <w:pPr>
+              <w:pStyle w:val="BodyText"/>
+              <w:spacing w:line="259" w:lineRule="auto"/>
+              <w:ind w:left="0"/>
+              <w:jc w:val="both"/>
+              <w:rPr>
+                <w:b w:val="0"/>
+                <w:bCs w:val="0"/>
+              </w:rPr>
+            </w:pPr>
+            <w:r>
+              <w:rPr>
+                <w:b w:val="0"/>
+                <w:bCs w:val="0"/>
+              </w:rPr>
+              <w:t>1.4 Edit Lists</w:t>
+            </w:r>
+          </w:p>
+        </w:tc>
+        <w:tc>
+          <w:tcPr>
+            <w:tcW w:w="1425" w:type="dxa"/>
+            <w:tcMar/>
+          </w:tcPr>
+          <w:p>
+            <w:pPr>
+              <w:pStyle w:val="BodyText"/>
+              <w:spacing w:line="259" w:lineRule="auto"/>
+              <w:ind w:left="0"/>
+              <w:jc w:val="both"/>
+            </w:pPr>
+            <w:r>
+              <w:rPr/>
+              <w:t>AC_13</w:t>
+            </w:r>
+          </w:p>
+        </w:tc>
+        <w:tc>
+          <w:tcPr>
+            <w:tcW w:w="5565" w:type="dxa"/>
+            <w:tcMar/>
+          </w:tcPr>
+          <w:p>
+            <w:pPr>
+              <w:pStyle w:val="BodyText"/>
+              <w:ind w:left="0"/>
+            </w:pPr>
+            <w:r>
+              <w:rPr/>
+              <w:t xml:space="preserve">Verify user can remove items from </w:t>
+            </w:r>
+            <w:r>
+              <w:rPr/>
+              <w:t>list</w:t>
+            </w:r>
+          </w:p>
+        </w:tc>
+      </w:tr>
+      <w:tr>
+        <w:tc>
+          <w:tcPr>
+            <w:tcW w:w="2370" w:type="dxa"/>
+            <w:tcMar/>
+          </w:tcPr>
+          <w:p>
+            <w:pPr>
+              <w:pStyle w:val="BodyText"/>
+              <w:spacing w:line="259" w:lineRule="auto"/>
+              <w:ind w:left="0"/>
+              <w:jc w:val="both"/>
+              <w:rPr>
+                <w:b w:val="0"/>
+                <w:bCs w:val="0"/>
+              </w:rPr>
+            </w:pPr>
+            <w:r>
+              <w:rPr>
+                <w:b w:val="0"/>
+                <w:bCs w:val="0"/>
+              </w:rPr>
+              <w:t>1.4 Edit Lists</w:t>
+            </w:r>
+          </w:p>
+        </w:tc>
+        <w:tc>
+          <w:tcPr>
+            <w:tcW w:w="1425" w:type="dxa"/>
+            <w:tcMar/>
+          </w:tcPr>
+          <w:p>
+            <w:pPr>
+              <w:pStyle w:val="BodyText"/>
+              <w:spacing w:line="259" w:lineRule="auto"/>
+              <w:ind w:left="0"/>
+              <w:jc w:val="both"/>
+            </w:pPr>
+            <w:r>
+              <w:rPr/>
+              <w:t xml:space="preserve">AC_14 </w:t>
+            </w:r>
+          </w:p>
+        </w:tc>
+        <w:tc>
+          <w:tcPr>
+            <w:tcW w:w="5565" w:type="dxa"/>
+            <w:tcMar/>
+          </w:tcPr>
+          <w:p>
+            <w:pPr>
+              <w:pStyle w:val="BodyText"/>
+              <w:ind w:left="0"/>
+            </w:pPr>
+            <w:r>
+              <w:rPr/>
+              <w:t>Verify user can see items in the list</w:t>
+            </w:r>
+          </w:p>
+        </w:tc>
+      </w:tr>
+      <w:tr>
+        <w:tc>
+          <w:tcPr>
+            <w:tcW w:w="2370" w:type="dxa"/>
+            <w:tcMar/>
+          </w:tcPr>
+          <w:p>
+            <w:pPr>
+              <w:pStyle w:val="BodyText"/>
+              <w:spacing w:line="259" w:lineRule="auto"/>
+              <w:ind w:left="0"/>
+              <w:jc w:val="both"/>
+              <w:rPr>
+                <w:rFonts w:ascii="Times New Roman" w:hAnsi="Times New Roman" w:eastAsia="Times New Roman" w:cs="Times New Roman"/>
+                <w:noProof w:val="0"/>
+                <w:sz w:val="24"/>
+                <w:szCs w:val="24"/>
+                <w:lang w:val="en-US"/>
+              </w:rPr>
+            </w:pPr>
+            <w:r>
+              <w:rPr>
+                <w:rFonts w:ascii="Times New Roman" w:hAnsi="Times New Roman" w:eastAsia="Times New Roman" w:cs="Times New Roman"/>
+                <w:noProof w:val="0"/>
+                <w:sz w:val="24"/>
+                <w:szCs w:val="24"/>
+                <w:lang w:val="en-US"/>
+              </w:rPr>
+              <w:t>2.0 Create Rooms</w:t>
+            </w:r>
+          </w:p>
+        </w:tc>
+        <w:tc>
+          <w:tcPr>
+            <w:tcW w:w="1425" w:type="dxa"/>
+            <w:tcMar/>
+          </w:tcPr>
+          <w:p>
+            <w:pPr>
+              <w:pStyle w:val="BodyText"/>
+              <w:bidi w:val="0"/>
+              <w:spacing w:before="60" w:beforeAutospacing="off" w:after="120" w:afterAutospacing="off" w:line="259" w:lineRule="auto"/>
+              <w:ind w:left="0" w:right="0"/>
+              <w:jc w:val="both"/>
+            </w:pPr>
+            <w:r>
+              <w:rPr/>
+              <w:t>RM_0</w:t>
+            </w:r>
+          </w:p>
+        </w:tc>
+        <w:tc>
+          <w:tcPr>
+            <w:tcW w:w="5565" w:type="dxa"/>
+            <w:tcMar/>
+          </w:tcPr>
+          <w:p>
+            <w:pPr>
+              <w:pStyle w:val="BodyText"/>
+              <w:ind w:left="0"/>
+            </w:pPr>
+            <w:r>
+              <w:rPr/>
+              <w:t>Verify user can create room</w:t>
+            </w:r>
+          </w:p>
+        </w:tc>
+      </w:tr>
+      <w:tr>
+        <w:tc>
+          <w:tcPr>
+            <w:tcW w:w="2370" w:type="dxa"/>
+            <w:tcMar/>
+          </w:tcPr>
+          <w:p>
+            <w:pPr>
+              <w:pStyle w:val="BodyText"/>
+              <w:spacing w:line="259" w:lineRule="auto"/>
+              <w:ind w:left="0"/>
+              <w:jc w:val="both"/>
+              <w:rPr>
+                <w:rFonts w:ascii="Times New Roman" w:hAnsi="Times New Roman" w:eastAsia="Times New Roman" w:cs="Times New Roman"/>
+                <w:noProof w:val="0"/>
+                <w:sz w:val="24"/>
+                <w:szCs w:val="24"/>
+                <w:lang w:val="en-US"/>
+              </w:rPr>
+            </w:pPr>
+            <w:r>
+              <w:rPr>
+                <w:rFonts w:ascii="Times New Roman" w:hAnsi="Times New Roman" w:eastAsia="Times New Roman" w:cs="Times New Roman"/>
+                <w:noProof w:val="0"/>
+                <w:sz w:val="24"/>
+                <w:szCs w:val="24"/>
+                <w:lang w:val="en-US"/>
+              </w:rPr>
+              <w:t>2.0 Create Rooms</w:t>
+            </w:r>
+          </w:p>
+        </w:tc>
+        <w:tc>
+          <w:tcPr>
+            <w:tcW w:w="1425" w:type="dxa"/>
+            <w:tcMar/>
+          </w:tcPr>
+          <w:p>
+            <w:pPr>
+              <w:pStyle w:val="BodyText"/>
+              <w:spacing w:line="259" w:lineRule="auto"/>
+              <w:ind w:left="0"/>
+              <w:jc w:val="both"/>
+            </w:pPr>
+            <w:r>
+              <w:rPr/>
+              <w:t>RM_1</w:t>
+            </w:r>
+          </w:p>
+        </w:tc>
+        <w:tc>
+          <w:tcPr>
+            <w:tcW w:w="5565" w:type="dxa"/>
+            <w:tcMar/>
+          </w:tcPr>
+          <w:p>
+            <w:pPr>
+              <w:pStyle w:val="BodyText"/>
+              <w:ind w:left="0"/>
+            </w:pPr>
+            <w:r>
+              <w:rPr/>
+              <w:t>Verify user must enter room name</w:t>
+            </w:r>
+          </w:p>
+        </w:tc>
+      </w:tr>
+      <w:tr>
+        <w:tc>
+          <w:tcPr>
+            <w:tcW w:w="2370" w:type="dxa"/>
+            <w:tcMar/>
+          </w:tcPr>
+          <w:p>
+            <w:pPr>
+              <w:pStyle w:val="BodyText"/>
+              <w:spacing w:line="259" w:lineRule="auto"/>
+              <w:ind w:left="0"/>
+              <w:jc w:val="both"/>
+              <w:rPr>
+                <w:rFonts w:ascii="Times New Roman" w:hAnsi="Times New Roman" w:eastAsia="Times New Roman" w:cs="Times New Roman"/>
+                <w:noProof w:val="0"/>
+                <w:sz w:val="24"/>
+                <w:szCs w:val="24"/>
+                <w:lang w:val="en-US"/>
+              </w:rPr>
+            </w:pPr>
+            <w:r>
+              <w:rPr>
+                <w:rFonts w:ascii="Times New Roman" w:hAnsi="Times New Roman" w:eastAsia="Times New Roman" w:cs="Times New Roman"/>
+                <w:noProof w:val="0"/>
+                <w:sz w:val="24"/>
+                <w:szCs w:val="24"/>
+                <w:lang w:val="en-US"/>
+              </w:rPr>
+              <w:t>2.0 Create Rooms</w:t>
+            </w:r>
+          </w:p>
+        </w:tc>
+        <w:tc>
+          <w:tcPr>
+            <w:tcW w:w="1425" w:type="dxa"/>
+            <w:tcMar/>
+          </w:tcPr>
+          <w:p>
+            <w:pPr>
+              <w:pStyle w:val="BodyText"/>
+              <w:bidi w:val="0"/>
+              <w:spacing w:before="60" w:beforeAutospacing="off" w:after="120" w:afterAutospacing="off" w:line="259" w:lineRule="auto"/>
+              <w:ind w:left="0" w:right="0"/>
+              <w:jc w:val="both"/>
+            </w:pPr>
+            <w:r>
+              <w:rPr/>
+              <w:t>RM_2</w:t>
+            </w:r>
+          </w:p>
+        </w:tc>
+        <w:tc>
+          <w:tcPr>
+            <w:tcW w:w="5565" w:type="dxa"/>
+            <w:tcMar/>
+          </w:tcPr>
+          <w:p>
+            <w:pPr>
+              <w:pStyle w:val="BodyText"/>
+              <w:ind w:left="0"/>
+            </w:pPr>
+            <w:r>
+              <w:rPr/>
+              <w:t>Verify user can access room</w:t>
+            </w:r>
+          </w:p>
+        </w:tc>
+      </w:tr>
+      <w:tr>
+        <w:tc>
+          <w:tcPr>
+            <w:tcW w:w="2370" w:type="dxa"/>
+            <w:tcMar/>
+          </w:tcPr>
+          <w:p>
+            <w:pPr>
+              <w:pStyle w:val="BodyText"/>
+              <w:spacing w:line="259" w:lineRule="auto"/>
+              <w:ind w:left="0"/>
+              <w:jc w:val="both"/>
+              <w:rPr>
+                <w:rFonts w:ascii="Times New Roman" w:hAnsi="Times New Roman" w:eastAsia="Times New Roman" w:cs="Times New Roman"/>
+                <w:noProof w:val="0"/>
+                <w:sz w:val="24"/>
+                <w:szCs w:val="24"/>
+                <w:lang w:val="en-US"/>
+              </w:rPr>
+            </w:pPr>
+            <w:r>
+              <w:rPr>
+                <w:rFonts w:ascii="Times New Roman" w:hAnsi="Times New Roman" w:eastAsia="Times New Roman" w:cs="Times New Roman"/>
+                <w:noProof w:val="0"/>
+                <w:sz w:val="24"/>
+                <w:szCs w:val="24"/>
+                <w:lang w:val="en-US"/>
+              </w:rPr>
+              <w:t>2.</w:t>
+            </w:r>
+            <w:r>
+              <w:rPr>
+                <w:rFonts w:ascii="Times New Roman" w:hAnsi="Times New Roman" w:eastAsia="Times New Roman" w:cs="Times New Roman"/>
+                <w:noProof w:val="0"/>
+                <w:sz w:val="24"/>
+                <w:szCs w:val="24"/>
+                <w:lang w:val="en-US"/>
+              </w:rPr>
+              <w:t>1</w:t>
+            </w:r>
+            <w:r>
+              <w:rPr>
+                <w:rFonts w:ascii="Times New Roman" w:hAnsi="Times New Roman" w:eastAsia="Times New Roman" w:cs="Times New Roman"/>
+                <w:noProof w:val="0"/>
+                <w:sz w:val="24"/>
+                <w:szCs w:val="24"/>
+                <w:lang w:val="en-US"/>
+              </w:rPr>
+              <w:t xml:space="preserve"> </w:t>
+            </w:r>
+            <w:r>
+              <w:rPr>
+                <w:rFonts w:ascii="Times New Roman" w:hAnsi="Times New Roman" w:eastAsia="Times New Roman" w:cs="Times New Roman"/>
+                <w:noProof w:val="0"/>
+                <w:sz w:val="24"/>
+                <w:szCs w:val="24"/>
+                <w:lang w:val="en-US"/>
+              </w:rPr>
+              <w:t>Add Member</w:t>
+            </w:r>
+          </w:p>
+        </w:tc>
+        <w:tc>
+          <w:tcPr>
+            <w:tcW w:w="1425" w:type="dxa"/>
+            <w:tcMar/>
+          </w:tcPr>
+          <w:p>
+            <w:pPr>
+              <w:pStyle w:val="BodyText"/>
+              <w:spacing w:line="259" w:lineRule="auto"/>
+              <w:ind w:left="0"/>
+              <w:jc w:val="both"/>
+            </w:pPr>
+            <w:r>
+              <w:rPr/>
+              <w:t>RM_3</w:t>
+            </w:r>
+          </w:p>
+        </w:tc>
+        <w:tc>
+          <w:tcPr>
+            <w:tcW w:w="5565" w:type="dxa"/>
+            <w:tcMar/>
+          </w:tcPr>
+          <w:p>
+            <w:pPr>
+              <w:pStyle w:val="BodyText"/>
+              <w:ind w:left="0"/>
+            </w:pPr>
+            <w:r>
+              <w:rPr/>
+              <w:t>Verify user can add another user to group</w:t>
+            </w:r>
+          </w:p>
+        </w:tc>
+      </w:tr>
+      <w:tr>
+        <w:tc>
+          <w:tcPr>
+            <w:tcW w:w="2370" w:type="dxa"/>
+            <w:tcMar/>
+          </w:tcPr>
+          <w:p>
+            <w:pPr>
+              <w:pStyle w:val="BodyText"/>
+              <w:spacing w:line="259" w:lineRule="auto"/>
+              <w:ind w:left="0"/>
+              <w:jc w:val="both"/>
+              <w:rPr>
+                <w:b w:val="0"/>
+                <w:bCs w:val="0"/>
+              </w:rPr>
+            </w:pPr>
+            <w:r>
+              <w:rPr>
+                <w:b w:val="0"/>
+                <w:bCs w:val="0"/>
+              </w:rPr>
+              <w:t>2.1 Add Member</w:t>
+            </w:r>
+          </w:p>
+        </w:tc>
+        <w:tc>
+          <w:tcPr>
+            <w:tcW w:w="1425" w:type="dxa"/>
+            <w:tcMar/>
+          </w:tcPr>
+          <w:p>
+            <w:pPr>
+              <w:pStyle w:val="BodyText"/>
+              <w:spacing w:line="259" w:lineRule="auto"/>
+              <w:ind w:left="0"/>
+              <w:jc w:val="both"/>
+            </w:pPr>
+            <w:r>
+              <w:rPr/>
+              <w:t>RM_4</w:t>
+            </w:r>
+          </w:p>
+        </w:tc>
+        <w:tc>
+          <w:tcPr>
+            <w:tcW w:w="5565" w:type="dxa"/>
+            <w:tcMar/>
+          </w:tcPr>
+          <w:p>
+            <w:pPr>
+              <w:pStyle w:val="BodyText"/>
+              <w:ind w:left="0"/>
+            </w:pPr>
+            <w:r>
+              <w:rPr/>
+              <w:t>Verify user added to group can access group</w:t>
+            </w:r>
+          </w:p>
+        </w:tc>
+      </w:tr>
+      <w:tr>
+        <w:tc>
+          <w:tcPr>
+            <w:tcW w:w="2370" w:type="dxa"/>
+            <w:tcMar/>
+          </w:tcPr>
+          <w:p>
+            <w:pPr>
+              <w:pStyle w:val="BodyText"/>
+              <w:spacing w:line="259" w:lineRule="auto"/>
+              <w:ind w:left="0"/>
+              <w:jc w:val="both"/>
+              <w:rPr>
+                <w:b w:val="0"/>
+                <w:bCs w:val="0"/>
+              </w:rPr>
+            </w:pPr>
+            <w:r>
+              <w:rPr>
+                <w:b w:val="0"/>
+                <w:bCs w:val="0"/>
+              </w:rPr>
+              <w:t>2.1 Add Member</w:t>
+            </w:r>
+          </w:p>
+        </w:tc>
+        <w:tc>
+          <w:tcPr>
+            <w:tcW w:w="1425" w:type="dxa"/>
+            <w:tcMar/>
+          </w:tcPr>
+          <w:p>
+            <w:pPr>
+              <w:pStyle w:val="BodyText"/>
+              <w:spacing w:line="259" w:lineRule="auto"/>
+              <w:ind w:left="0"/>
+              <w:jc w:val="both"/>
+            </w:pPr>
+            <w:r>
+              <w:rPr/>
+              <w:t>RM_5</w:t>
+            </w:r>
+          </w:p>
+        </w:tc>
+        <w:tc>
+          <w:tcPr>
+            <w:tcW w:w="5565" w:type="dxa"/>
+            <w:tcMar/>
+          </w:tcPr>
+          <w:p>
+            <w:pPr>
+              <w:pStyle w:val="BodyText"/>
+              <w:ind w:left="0"/>
+            </w:pPr>
+            <w:r>
+              <w:rPr/>
+              <w:t>Verify system only add member that has an account</w:t>
+            </w:r>
+          </w:p>
+        </w:tc>
+      </w:tr>
+      <w:tr>
+        <w:tc>
+          <w:tcPr>
+            <w:tcW w:w="2370" w:type="dxa"/>
+            <w:tcMar/>
+          </w:tcPr>
+          <w:p>
+            <w:pPr>
+              <w:pStyle w:val="BodyText"/>
+              <w:spacing w:line="259" w:lineRule="auto"/>
+              <w:ind w:left="0"/>
+              <w:jc w:val="both"/>
+              <w:rPr>
+                <w:b w:val="0"/>
+                <w:bCs w:val="0"/>
+              </w:rPr>
+            </w:pPr>
+            <w:r>
+              <w:rPr>
+                <w:b w:val="0"/>
+                <w:bCs w:val="0"/>
+              </w:rPr>
+              <w:t>2.1 Add Member</w:t>
+            </w:r>
+          </w:p>
+        </w:tc>
+        <w:tc>
+          <w:tcPr>
+            <w:tcW w:w="1425" w:type="dxa"/>
+            <w:tcMar/>
+          </w:tcPr>
+          <w:p>
+            <w:pPr>
+              <w:pStyle w:val="BodyText"/>
+              <w:spacing w:line="259" w:lineRule="auto"/>
+              <w:ind w:left="0"/>
+              <w:jc w:val="both"/>
+            </w:pPr>
+            <w:r>
+              <w:rPr/>
+              <w:t>RM_6</w:t>
+            </w:r>
+          </w:p>
+        </w:tc>
+        <w:tc>
+          <w:tcPr>
+            <w:tcW w:w="5565" w:type="dxa"/>
+            <w:tcMar/>
+          </w:tcPr>
+          <w:p>
+            <w:pPr>
+              <w:pStyle w:val="BodyText"/>
+              <w:ind w:left="0"/>
+            </w:pPr>
+            <w:r>
+              <w:rPr/>
+              <w:t>Verify system returns correct prompts</w:t>
+            </w:r>
+          </w:p>
+        </w:tc>
+      </w:tr>
+      <w:tr>
+        <w:tc>
+          <w:tcPr>
+            <w:tcW w:w="2370" w:type="dxa"/>
+            <w:tcMar/>
+          </w:tcPr>
+          <w:p>
+            <w:pPr>
+              <w:pStyle w:val="BodyText"/>
+              <w:spacing w:line="259" w:lineRule="auto"/>
+              <w:ind w:left="0"/>
+              <w:jc w:val="both"/>
+              <w:rPr>
+                <w:b w:val="0"/>
+                <w:bCs w:val="0"/>
+              </w:rPr>
+            </w:pPr>
+            <w:r>
+              <w:rPr>
+                <w:b w:val="0"/>
+                <w:bCs w:val="0"/>
+              </w:rPr>
+              <w:t>3.0 Create Expense</w:t>
+            </w:r>
+          </w:p>
+        </w:tc>
+        <w:tc>
+          <w:tcPr>
+            <w:tcW w:w="1425" w:type="dxa"/>
+            <w:tcMar/>
+          </w:tcPr>
+          <w:p>
+            <w:pPr>
+              <w:pStyle w:val="BodyText"/>
+              <w:spacing w:line="259" w:lineRule="auto"/>
+              <w:ind w:left="0"/>
+              <w:jc w:val="both"/>
+            </w:pPr>
+            <w:r>
+              <w:rPr/>
+              <w:t>FC_0</w:t>
+            </w:r>
+          </w:p>
+        </w:tc>
+        <w:tc>
+          <w:tcPr>
+            <w:tcW w:w="5565" w:type="dxa"/>
+            <w:tcMar/>
+          </w:tcPr>
+          <w:p>
+            <w:pPr>
+              <w:pStyle w:val="BodyText"/>
+              <w:ind w:left="0"/>
+            </w:pPr>
+            <w:r>
+              <w:rPr/>
+              <w:t>Verify user can create an expense</w:t>
+            </w:r>
+          </w:p>
+        </w:tc>
+      </w:tr>
+      <w:tr>
+        <w:tc>
+          <w:tcPr>
+            <w:tcW w:w="2370" w:type="dxa"/>
+            <w:tcMar/>
+          </w:tcPr>
+          <w:p>
+            <w:pPr>
+              <w:pStyle w:val="BodyText"/>
+              <w:spacing w:line="259" w:lineRule="auto"/>
+              <w:ind w:left="0"/>
+              <w:jc w:val="both"/>
+              <w:rPr>
+                <w:b w:val="0"/>
+                <w:bCs w:val="0"/>
+              </w:rPr>
+            </w:pPr>
+            <w:r>
+              <w:rPr>
+                <w:b w:val="0"/>
+                <w:bCs w:val="0"/>
+              </w:rPr>
+              <w:t xml:space="preserve">3.0 Create </w:t>
+            </w:r>
+            <w:r>
+              <w:rPr>
+                <w:b w:val="0"/>
+                <w:bCs w:val="0"/>
+              </w:rPr>
+              <w:t>Expense</w:t>
+            </w:r>
+          </w:p>
+        </w:tc>
+        <w:tc>
+          <w:tcPr>
+            <w:tcW w:w="1425" w:type="dxa"/>
+            <w:tcMar/>
+          </w:tcPr>
+          <w:p>
+            <w:pPr>
+              <w:pStyle w:val="BodyText"/>
+              <w:spacing w:line="259" w:lineRule="auto"/>
+              <w:ind w:left="0"/>
+              <w:jc w:val="both"/>
+            </w:pPr>
+            <w:r>
+              <w:rPr/>
+              <w:t>FC_1</w:t>
+            </w:r>
+          </w:p>
+        </w:tc>
+        <w:tc>
+          <w:tcPr>
+            <w:tcW w:w="5565" w:type="dxa"/>
+            <w:tcMar/>
+          </w:tcPr>
+          <w:p>
+            <w:pPr>
+              <w:pStyle w:val="BodyText"/>
+              <w:ind w:left="0"/>
+            </w:pPr>
+            <w:r>
+              <w:rPr/>
+              <w:t>Verify user can select type of expense, e.g. recurring or one-time event</w:t>
+            </w:r>
+          </w:p>
+        </w:tc>
+      </w:tr>
+      <w:tr>
+        <w:tc>
+          <w:tcPr>
+            <w:tcW w:w="2370" w:type="dxa"/>
+            <w:tcMar/>
+          </w:tcPr>
+          <w:p>
+            <w:pPr>
+              <w:pStyle w:val="BodyText"/>
+              <w:spacing w:line="259" w:lineRule="auto"/>
+              <w:ind w:left="0"/>
+              <w:jc w:val="both"/>
+              <w:rPr>
+                <w:b w:val="0"/>
+                <w:bCs w:val="0"/>
+              </w:rPr>
+            </w:pPr>
+            <w:r>
+              <w:rPr>
+                <w:b w:val="0"/>
+                <w:bCs w:val="0"/>
+              </w:rPr>
+              <w:t xml:space="preserve">3.0 Create </w:t>
+            </w:r>
+            <w:r>
+              <w:rPr>
+                <w:b w:val="0"/>
+                <w:bCs w:val="0"/>
+              </w:rPr>
+              <w:t>Expense</w:t>
+            </w:r>
+          </w:p>
+        </w:tc>
+        <w:tc>
+          <w:tcPr>
+            <w:tcW w:w="1425" w:type="dxa"/>
+            <w:tcMar/>
+          </w:tcPr>
+          <w:p>
+            <w:pPr>
+              <w:pStyle w:val="BodyText"/>
+              <w:spacing w:line="259" w:lineRule="auto"/>
+              <w:ind w:left="0"/>
+              <w:jc w:val="both"/>
+            </w:pPr>
+            <w:r>
+              <w:rPr/>
+              <w:t>FC_2</w:t>
+            </w:r>
+          </w:p>
+        </w:tc>
+        <w:tc>
+          <w:tcPr>
+            <w:tcW w:w="5565" w:type="dxa"/>
+            <w:tcMar/>
+          </w:tcPr>
+          <w:p>
+            <w:pPr>
+              <w:pStyle w:val="BodyText"/>
+              <w:ind w:left="0"/>
+            </w:pPr>
+            <w:r>
+              <w:rPr/>
+              <w:t>Verify user can split charge an even amount</w:t>
+            </w:r>
+          </w:p>
+        </w:tc>
+      </w:tr>
+      <w:tr>
+        <w:tc>
+          <w:tcPr>
+            <w:tcW w:w="2370" w:type="dxa"/>
+            <w:tcMar/>
+          </w:tcPr>
+          <w:p>
+            <w:pPr>
+              <w:pStyle w:val="BodyText"/>
+              <w:spacing w:line="259" w:lineRule="auto"/>
+              <w:ind w:left="0"/>
+              <w:jc w:val="both"/>
+              <w:rPr>
+                <w:b w:val="0"/>
+                <w:bCs w:val="0"/>
+              </w:rPr>
+            </w:pPr>
+            <w:r>
+              <w:rPr>
+                <w:b w:val="0"/>
+                <w:bCs w:val="0"/>
+              </w:rPr>
+              <w:t xml:space="preserve">3.0 Create </w:t>
+            </w:r>
+            <w:r>
+              <w:rPr>
+                <w:b w:val="0"/>
+                <w:bCs w:val="0"/>
+              </w:rPr>
+              <w:t>Expense</w:t>
+            </w:r>
+          </w:p>
+        </w:tc>
+        <w:tc>
+          <w:tcPr>
+            <w:tcW w:w="1425" w:type="dxa"/>
+            <w:tcMar/>
+          </w:tcPr>
+          <w:p>
+            <w:pPr>
+              <w:pStyle w:val="BodyText"/>
+              <w:spacing w:line="259" w:lineRule="auto"/>
+              <w:ind w:left="0"/>
+              <w:jc w:val="both"/>
+            </w:pPr>
+            <w:r>
+              <w:rPr/>
+              <w:t>FC_3</w:t>
+            </w:r>
+          </w:p>
+        </w:tc>
+        <w:tc>
+          <w:tcPr>
+            <w:tcW w:w="5565" w:type="dxa"/>
+            <w:tcMar/>
+          </w:tcPr>
+          <w:p>
+            <w:pPr>
+              <w:pStyle w:val="BodyText"/>
+              <w:ind w:left="0"/>
+            </w:pPr>
+            <w:r>
+              <w:rPr/>
+              <w:t>Verify user can split charge by a percentage</w:t>
+            </w:r>
+          </w:p>
+        </w:tc>
+      </w:tr>
+      <w:tr>
+        <w:tc>
+          <w:tcPr>
+            <w:tcW w:w="2370" w:type="dxa"/>
+            <w:tcMar/>
+          </w:tcPr>
+          <w:p>
+            <w:pPr>
+              <w:pStyle w:val="BodyText"/>
+              <w:spacing w:line="259" w:lineRule="auto"/>
+              <w:ind w:left="0"/>
+              <w:jc w:val="both"/>
+              <w:rPr>
+                <w:b w:val="0"/>
+                <w:bCs w:val="0"/>
+              </w:rPr>
+            </w:pPr>
+            <w:r>
+              <w:rPr>
+                <w:b w:val="0"/>
+                <w:bCs w:val="0"/>
+              </w:rPr>
+              <w:t xml:space="preserve">3.0 Create </w:t>
+            </w:r>
+            <w:r>
+              <w:rPr>
+                <w:b w:val="0"/>
+                <w:bCs w:val="0"/>
+              </w:rPr>
+              <w:t>Expense</w:t>
+            </w:r>
+          </w:p>
+        </w:tc>
+        <w:tc>
+          <w:tcPr>
+            <w:tcW w:w="1425" w:type="dxa"/>
+            <w:tcMar/>
+          </w:tcPr>
+          <w:p>
+            <w:pPr>
+              <w:pStyle w:val="BodyText"/>
+              <w:spacing w:line="259" w:lineRule="auto"/>
+              <w:ind w:left="0"/>
+              <w:jc w:val="both"/>
+            </w:pPr>
+            <w:r>
+              <w:rPr/>
+              <w:t>FC_4</w:t>
+            </w:r>
+          </w:p>
+        </w:tc>
+        <w:tc>
+          <w:tcPr>
+            <w:tcW w:w="5565" w:type="dxa"/>
+            <w:tcMar/>
+          </w:tcPr>
+          <w:p>
+            <w:pPr>
+              <w:pStyle w:val="BodyText"/>
+              <w:ind w:left="0"/>
+            </w:pPr>
+            <w:r>
+              <w:rPr/>
+              <w:t>Verify user can split charge by a specific dollar amount</w:t>
+            </w:r>
+          </w:p>
+        </w:tc>
+      </w:tr>
+      <w:tr>
+        <w:tc>
+          <w:tcPr>
+            <w:tcW w:w="2370" w:type="dxa"/>
+            <w:tcMar/>
+          </w:tcPr>
+          <w:p>
+            <w:pPr>
+              <w:pStyle w:val="BodyText"/>
+              <w:spacing w:line="259" w:lineRule="auto"/>
+              <w:ind w:left="0"/>
+              <w:jc w:val="both"/>
+              <w:rPr>
+                <w:b w:val="0"/>
+                <w:bCs w:val="0"/>
+              </w:rPr>
+            </w:pPr>
+            <w:r>
+              <w:rPr>
+                <w:b w:val="0"/>
+                <w:bCs w:val="0"/>
+              </w:rPr>
+              <w:t xml:space="preserve">3.0 Create </w:t>
+            </w:r>
+            <w:r>
+              <w:rPr>
+                <w:b w:val="0"/>
+                <w:bCs w:val="0"/>
+              </w:rPr>
+              <w:t>Expense</w:t>
+            </w:r>
+          </w:p>
+        </w:tc>
+        <w:tc>
+          <w:tcPr>
+            <w:tcW w:w="1425" w:type="dxa"/>
+            <w:tcMar/>
+          </w:tcPr>
+          <w:p>
+            <w:pPr>
+              <w:pStyle w:val="BodyText"/>
+              <w:spacing w:line="259" w:lineRule="auto"/>
+              <w:ind w:left="0"/>
+              <w:jc w:val="both"/>
+            </w:pPr>
+            <w:r>
+              <w:rPr/>
+              <w:t>FC_5</w:t>
+            </w:r>
+          </w:p>
+        </w:tc>
+        <w:tc>
+          <w:tcPr>
+            <w:tcW w:w="5565" w:type="dxa"/>
+            <w:tcMar/>
+          </w:tcPr>
+          <w:p>
+            <w:pPr>
+              <w:pStyle w:val="BodyText"/>
+              <w:ind w:left="0"/>
+            </w:pPr>
+            <w:r>
+              <w:rPr/>
+              <w:t>Verify user can create a standalone charge</w:t>
+            </w:r>
+          </w:p>
+        </w:tc>
+      </w:tr>
+      <w:tr>
+        <w:tc>
+          <w:tcPr>
+            <w:tcW w:w="2370" w:type="dxa"/>
+            <w:tcMar/>
+          </w:tcPr>
+          <w:p>
+            <w:pPr>
+              <w:pStyle w:val="BodyText"/>
+              <w:spacing w:line="259" w:lineRule="auto"/>
+              <w:ind w:left="0"/>
+              <w:jc w:val="both"/>
+              <w:rPr>
+                <w:b w:val="0"/>
+                <w:bCs w:val="0"/>
+              </w:rPr>
+            </w:pPr>
+            <w:r>
+              <w:rPr>
+                <w:b w:val="0"/>
+                <w:bCs w:val="0"/>
+              </w:rPr>
+              <w:t>3.</w:t>
+            </w:r>
+            <w:r>
+              <w:rPr>
+                <w:b w:val="0"/>
+                <w:bCs w:val="0"/>
+              </w:rPr>
+              <w:t>1</w:t>
+            </w:r>
+            <w:r>
+              <w:rPr>
+                <w:b w:val="0"/>
+                <w:bCs w:val="0"/>
+              </w:rPr>
+              <w:t xml:space="preserve"> </w:t>
+            </w:r>
+            <w:r>
+              <w:rPr>
+                <w:b w:val="0"/>
+                <w:bCs w:val="0"/>
+              </w:rPr>
+              <w:t>Make Payment</w:t>
+            </w:r>
+          </w:p>
+        </w:tc>
+        <w:tc>
+          <w:tcPr>
+            <w:tcW w:w="1425" w:type="dxa"/>
+            <w:tcMar/>
+          </w:tcPr>
+          <w:p>
+            <w:pPr>
+              <w:pStyle w:val="BodyText"/>
+              <w:spacing w:line="259" w:lineRule="auto"/>
+              <w:ind w:left="0"/>
+              <w:jc w:val="both"/>
+            </w:pPr>
+            <w:r>
+              <w:rPr/>
+              <w:t>FC_6</w:t>
+            </w:r>
+          </w:p>
+        </w:tc>
+        <w:tc>
+          <w:tcPr>
+            <w:tcW w:w="5565" w:type="dxa"/>
+            <w:tcMar/>
+          </w:tcPr>
+          <w:p>
+            <w:pPr>
+              <w:pStyle w:val="BodyText"/>
+              <w:ind w:left="0"/>
+            </w:pPr>
+            <w:r>
+              <w:rPr/>
+              <w:t>Verify user can enter payment manually</w:t>
+            </w:r>
+          </w:p>
+        </w:tc>
+      </w:tr>
+      <w:tr>
+        <w:tc>
+          <w:tcPr>
+            <w:tcW w:w="2370" w:type="dxa"/>
+            <w:tcMar/>
+          </w:tcPr>
+          <w:p>
+            <w:pPr>
+              <w:pStyle w:val="BodyText"/>
+              <w:spacing w:line="259" w:lineRule="auto"/>
+              <w:ind w:left="0"/>
+              <w:jc w:val="both"/>
+              <w:rPr>
+                <w:b w:val="0"/>
+                <w:bCs w:val="0"/>
+              </w:rPr>
+            </w:pPr>
+            <w:r>
+              <w:rPr>
+                <w:b w:val="0"/>
+                <w:bCs w:val="0"/>
+              </w:rPr>
+              <w:t>3.1 Make Payment</w:t>
+            </w:r>
+          </w:p>
+        </w:tc>
+        <w:tc>
+          <w:tcPr>
+            <w:tcW w:w="1425" w:type="dxa"/>
+            <w:tcMar/>
+          </w:tcPr>
+          <w:p>
+            <w:pPr>
+              <w:pStyle w:val="BodyText"/>
+              <w:spacing w:line="259" w:lineRule="auto"/>
+              <w:ind w:left="0"/>
+              <w:jc w:val="both"/>
+            </w:pPr>
+            <w:r>
+              <w:rPr/>
+              <w:t>FC_7</w:t>
+            </w:r>
+          </w:p>
+        </w:tc>
+        <w:tc>
+          <w:tcPr>
+            <w:tcW w:w="5565" w:type="dxa"/>
+            <w:tcMar/>
+          </w:tcPr>
+          <w:p>
+            <w:pPr>
+              <w:pStyle w:val="BodyText"/>
+              <w:ind w:left="0"/>
+            </w:pPr>
+            <w:r>
+              <w:rPr/>
+              <w:t>Verify user can see a received payment</w:t>
+            </w:r>
+          </w:p>
+        </w:tc>
+      </w:tr>
+      <w:tr>
+        <w:tc>
+          <w:tcPr>
+            <w:tcW w:w="2370" w:type="dxa"/>
+            <w:tcMar/>
+          </w:tcPr>
+          <w:p>
+            <w:pPr>
+              <w:pStyle w:val="BodyText"/>
+              <w:spacing w:line="259" w:lineRule="auto"/>
+              <w:ind w:left="0"/>
+              <w:jc w:val="both"/>
+              <w:rPr>
+                <w:b w:val="0"/>
+                <w:bCs w:val="0"/>
+              </w:rPr>
+            </w:pPr>
+            <w:r>
+              <w:rPr>
+                <w:b w:val="0"/>
+                <w:bCs w:val="0"/>
+              </w:rPr>
+              <w:t>3.1 Make Payment</w:t>
+            </w:r>
+          </w:p>
+        </w:tc>
+        <w:tc>
+          <w:tcPr>
+            <w:tcW w:w="1425" w:type="dxa"/>
+            <w:tcMar/>
+          </w:tcPr>
+          <w:p>
+            <w:pPr>
+              <w:pStyle w:val="BodyText"/>
+              <w:spacing w:line="259" w:lineRule="auto"/>
+              <w:ind w:left="0"/>
+              <w:jc w:val="both"/>
+            </w:pPr>
+            <w:r>
+              <w:rPr/>
+              <w:t>FC_8</w:t>
+            </w:r>
+          </w:p>
+        </w:tc>
+        <w:tc>
+          <w:tcPr>
+            <w:tcW w:w="5565" w:type="dxa"/>
+            <w:tcMar/>
+          </w:tcPr>
+          <w:p>
+            <w:pPr>
+              <w:pStyle w:val="BodyText"/>
+              <w:ind w:left="0"/>
+            </w:pPr>
+            <w:r>
+              <w:rPr/>
+              <w:t>Verify user can enter amount to be paid</w:t>
+            </w:r>
+          </w:p>
+        </w:tc>
+      </w:tr>
+      <w:tr>
+        <w:tc>
+          <w:tcPr>
+            <w:tcW w:w="2370" w:type="dxa"/>
+            <w:tcMar/>
+          </w:tcPr>
+          <w:p>
+            <w:pPr>
+              <w:pStyle w:val="BodyText"/>
+              <w:spacing w:line="259" w:lineRule="auto"/>
+              <w:ind w:left="0"/>
+              <w:jc w:val="both"/>
+              <w:rPr>
+                <w:b w:val="0"/>
+                <w:bCs w:val="0"/>
+              </w:rPr>
+            </w:pPr>
+            <w:r>
+              <w:rPr>
+                <w:b w:val="0"/>
+                <w:bCs w:val="0"/>
+              </w:rPr>
+              <w:t>3.1 Make Payment</w:t>
+            </w:r>
+          </w:p>
+        </w:tc>
+        <w:tc>
+          <w:tcPr>
+            <w:tcW w:w="1425" w:type="dxa"/>
+            <w:tcMar/>
+          </w:tcPr>
+          <w:p>
+            <w:pPr>
+              <w:pStyle w:val="BodyText"/>
+              <w:spacing w:line="259" w:lineRule="auto"/>
+              <w:ind w:left="0"/>
+              <w:jc w:val="both"/>
+            </w:pPr>
+            <w:r>
+              <w:rPr/>
+              <w:t>FC_9</w:t>
+            </w:r>
+          </w:p>
+        </w:tc>
+        <w:tc>
+          <w:tcPr>
+            <w:tcW w:w="5565" w:type="dxa"/>
+            <w:tcMar/>
+          </w:tcPr>
+          <w:p>
+            <w:pPr>
+              <w:pStyle w:val="BodyText"/>
+              <w:ind w:left="0"/>
+            </w:pPr>
+            <w:r>
+              <w:rPr/>
+              <w:t>Verify system can accept payment</w:t>
+            </w:r>
+          </w:p>
+        </w:tc>
+      </w:tr>
+      <w:tr>
+        <w:tc>
+          <w:tcPr>
+            <w:tcW w:w="2370" w:type="dxa"/>
+            <w:tcMar/>
+          </w:tcPr>
+          <w:p>
+            <w:pPr>
+              <w:pStyle w:val="BodyText"/>
+              <w:spacing w:line="259" w:lineRule="auto"/>
+              <w:ind w:left="0"/>
+              <w:jc w:val="both"/>
+              <w:rPr>
+                <w:b w:val="0"/>
+                <w:bCs w:val="0"/>
+              </w:rPr>
+            </w:pPr>
+            <w:r>
+              <w:rPr>
+                <w:b w:val="0"/>
+                <w:bCs w:val="0"/>
+              </w:rPr>
+              <w:t>3.1 Make Payment</w:t>
+            </w:r>
+          </w:p>
+        </w:tc>
+        <w:tc>
+          <w:tcPr>
+            <w:tcW w:w="1425" w:type="dxa"/>
+            <w:tcMar/>
+          </w:tcPr>
+          <w:p>
+            <w:pPr>
+              <w:pStyle w:val="BodyText"/>
+              <w:spacing w:line="259" w:lineRule="auto"/>
+              <w:ind w:left="0"/>
+              <w:jc w:val="both"/>
+            </w:pPr>
+            <w:r>
+              <w:rPr/>
+              <w:t>FC_10</w:t>
+            </w:r>
+          </w:p>
+        </w:tc>
+        <w:tc>
+          <w:tcPr>
+            <w:tcW w:w="5565" w:type="dxa"/>
+            <w:tcMar/>
+          </w:tcPr>
+          <w:p>
+            <w:pPr>
+              <w:pStyle w:val="BodyText"/>
+              <w:ind w:left="0"/>
+            </w:pPr>
+            <w:r>
+              <w:rPr/>
+              <w:t>Verify user can make credit card payment</w:t>
+            </w:r>
+          </w:p>
+        </w:tc>
+      </w:tr>
+      <w:tr>
+        <w:tc>
+          <w:tcPr>
+            <w:tcW w:w="2370" w:type="dxa"/>
+            <w:tcMar/>
+          </w:tcPr>
+          <w:p>
+            <w:pPr>
+              <w:pStyle w:val="BodyText"/>
+              <w:spacing w:line="259" w:lineRule="auto"/>
+              <w:ind w:left="0"/>
+              <w:jc w:val="both"/>
+              <w:rPr>
+                <w:b w:val="0"/>
+                <w:bCs w:val="0"/>
+              </w:rPr>
+            </w:pPr>
+            <w:r>
+              <w:rPr>
+                <w:b w:val="0"/>
+                <w:bCs w:val="0"/>
+              </w:rPr>
+              <w:t>3.1 Make Payment</w:t>
+            </w:r>
+          </w:p>
+        </w:tc>
+        <w:tc>
+          <w:tcPr>
+            <w:tcW w:w="1425" w:type="dxa"/>
+            <w:tcMar/>
+          </w:tcPr>
+          <w:p>
+            <w:pPr>
+              <w:pStyle w:val="BodyText"/>
+              <w:spacing w:line="259" w:lineRule="auto"/>
+              <w:ind w:left="0"/>
+              <w:jc w:val="both"/>
+            </w:pPr>
+            <w:r>
+              <w:rPr/>
+              <w:t>FC_11</w:t>
+            </w:r>
+          </w:p>
+        </w:tc>
+        <w:tc>
+          <w:tcPr>
+            <w:tcW w:w="5565" w:type="dxa"/>
+            <w:tcMar/>
+          </w:tcPr>
+          <w:p>
+            <w:pPr>
+              <w:pStyle w:val="BodyText"/>
+              <w:ind w:left="0"/>
+            </w:pPr>
+            <w:r>
+              <w:rPr/>
+              <w:t>Verify system can handle credit card transaction</w:t>
+            </w:r>
+          </w:p>
+        </w:tc>
+      </w:tr>
+      <w:tr>
+        <w:tc>
+          <w:tcPr>
+            <w:tcW w:w="2370" w:type="dxa"/>
+            <w:tcMar/>
+          </w:tcPr>
+          <w:p>
+            <w:pPr>
+              <w:pStyle w:val="BodyText"/>
+              <w:spacing w:line="259" w:lineRule="auto"/>
+              <w:ind w:left="0"/>
+              <w:jc w:val="both"/>
+              <w:rPr>
+                <w:b w:val="0"/>
+                <w:bCs w:val="0"/>
+              </w:rPr>
+            </w:pPr>
+            <w:r>
+              <w:rPr>
+                <w:b w:val="0"/>
+                <w:bCs w:val="0"/>
+              </w:rPr>
+              <w:t>3.1 Make Payment</w:t>
+            </w:r>
+          </w:p>
+        </w:tc>
+        <w:tc>
+          <w:tcPr>
+            <w:tcW w:w="1425" w:type="dxa"/>
+            <w:tcMar/>
+          </w:tcPr>
+          <w:p>
+            <w:pPr>
+              <w:pStyle w:val="BodyText"/>
+              <w:spacing w:line="259" w:lineRule="auto"/>
+              <w:ind w:left="0"/>
+              <w:jc w:val="both"/>
+            </w:pPr>
+            <w:r>
+              <w:rPr/>
+              <w:t>FC_12</w:t>
+            </w:r>
+          </w:p>
+        </w:tc>
+        <w:tc>
+          <w:tcPr>
+            <w:tcW w:w="5565" w:type="dxa"/>
+            <w:tcMar/>
+          </w:tcPr>
+          <w:p>
+            <w:pPr>
+              <w:pStyle w:val="BodyText"/>
+              <w:ind w:left="0"/>
+            </w:pPr>
+            <w:r>
+              <w:rPr/>
+              <w:t xml:space="preserve">Verify user receives payment from </w:t>
+            </w:r>
+            <w:proofErr w:type="gramStart"/>
+            <w:r>
+              <w:rPr/>
+              <w:t>credit</w:t>
+            </w:r>
+            <w:proofErr w:type="gramEnd"/>
+            <w:r>
+              <w:rPr/>
+              <w:t xml:space="preserve"> card</w:t>
+            </w:r>
+          </w:p>
+        </w:tc>
+      </w:tr>
+      <w:tr>
+        <w:tc>
+          <w:tcPr>
+            <w:tcW w:w="2370" w:type="dxa"/>
+            <w:tcMar/>
+          </w:tcPr>
+          <w:p>
+            <w:pPr>
+              <w:pStyle w:val="BodyText"/>
+              <w:spacing w:line="259" w:lineRule="auto"/>
+              <w:ind w:left="0"/>
+              <w:jc w:val="both"/>
+              <w:rPr>
+                <w:b w:val="0"/>
+                <w:bCs w:val="0"/>
+              </w:rPr>
+            </w:pPr>
+            <w:r>
+              <w:rPr>
+                <w:b w:val="0"/>
+                <w:bCs w:val="0"/>
+              </w:rPr>
+              <w:t>3.1 Make Payment</w:t>
+            </w:r>
+          </w:p>
+        </w:tc>
+        <w:tc>
+          <w:tcPr>
+            <w:tcW w:w="1425" w:type="dxa"/>
+            <w:tcMar/>
+          </w:tcPr>
+          <w:p>
+            <w:pPr>
+              <w:pStyle w:val="BodyText"/>
+              <w:spacing w:line="259" w:lineRule="auto"/>
+              <w:ind w:left="0"/>
+              <w:jc w:val="both"/>
+            </w:pPr>
+            <w:r>
+              <w:rPr/>
+              <w:t>FC_13</w:t>
+            </w:r>
+          </w:p>
+        </w:tc>
+        <w:tc>
+          <w:tcPr>
+            <w:tcW w:w="5565" w:type="dxa"/>
+            <w:tcMar/>
+          </w:tcPr>
+          <w:p>
+            <w:pPr>
+              <w:pStyle w:val="BodyText"/>
+              <w:ind w:left="0"/>
+            </w:pPr>
+            <w:r>
+              <w:rPr/>
+              <w:t>Verify system updates debt after payments</w:t>
+            </w:r>
+          </w:p>
+        </w:tc>
+      </w:tr>
+      <w:tr>
+        <w:tc>
+          <w:tcPr>
+            <w:tcW w:w="2370" w:type="dxa"/>
+            <w:tcMar/>
+          </w:tcPr>
+          <w:p>
+            <w:pPr>
+              <w:pStyle w:val="BodyText"/>
+              <w:spacing w:line="259" w:lineRule="auto"/>
+              <w:ind w:left="0"/>
+              <w:jc w:val="both"/>
+              <w:rPr>
+                <w:b w:val="0"/>
+                <w:bCs w:val="0"/>
+              </w:rPr>
+            </w:pPr>
+            <w:r>
+              <w:rPr>
+                <w:b w:val="0"/>
+                <w:bCs w:val="0"/>
+              </w:rPr>
+              <w:t>3.1 Make Payment</w:t>
+            </w:r>
+          </w:p>
+        </w:tc>
+        <w:tc>
+          <w:tcPr>
+            <w:tcW w:w="1425" w:type="dxa"/>
+            <w:tcMar/>
+          </w:tcPr>
+          <w:p>
+            <w:pPr>
+              <w:pStyle w:val="BodyText"/>
+              <w:spacing w:line="259" w:lineRule="auto"/>
+              <w:ind w:left="0"/>
+              <w:jc w:val="both"/>
+            </w:pPr>
+            <w:r>
+              <w:rPr/>
+              <w:t>FC_14</w:t>
+            </w:r>
+          </w:p>
+        </w:tc>
+        <w:tc>
+          <w:tcPr>
+            <w:tcW w:w="5565" w:type="dxa"/>
+            <w:tcMar/>
+          </w:tcPr>
+          <w:p>
+            <w:pPr>
+              <w:pStyle w:val="BodyText"/>
+              <w:ind w:left="0"/>
+            </w:pPr>
+            <w:r>
+              <w:rPr/>
+              <w:t>Verify user can see charge history</w:t>
+            </w:r>
+          </w:p>
+        </w:tc>
+      </w:tr>
+      <w:tr>
+        <w:tc>
+          <w:tcPr>
+            <w:tcW w:w="2370" w:type="dxa"/>
+            <w:tcMar/>
+          </w:tcPr>
+          <w:p>
+            <w:pPr>
+              <w:pStyle w:val="BodyText"/>
+              <w:spacing w:line="259" w:lineRule="auto"/>
+              <w:ind w:left="0"/>
+              <w:jc w:val="both"/>
+              <w:rPr>
+                <w:b w:val="0"/>
+                <w:bCs w:val="0"/>
+              </w:rPr>
+            </w:pPr>
+            <w:r>
+              <w:rPr>
+                <w:b w:val="0"/>
+                <w:bCs w:val="0"/>
+              </w:rPr>
+              <w:t>3.1 Make Payment</w:t>
+            </w:r>
+          </w:p>
+        </w:tc>
+        <w:tc>
+          <w:tcPr>
+            <w:tcW w:w="1425" w:type="dxa"/>
+            <w:tcMar/>
+          </w:tcPr>
+          <w:p>
+            <w:pPr>
+              <w:pStyle w:val="BodyText"/>
+              <w:spacing w:line="259" w:lineRule="auto"/>
+              <w:ind w:left="0"/>
+              <w:jc w:val="both"/>
+            </w:pPr>
+            <w:r>
+              <w:rPr/>
+              <w:t>FC_15</w:t>
+            </w:r>
+          </w:p>
+        </w:tc>
+        <w:tc>
+          <w:tcPr>
+            <w:tcW w:w="5565" w:type="dxa"/>
+            <w:tcMar/>
+          </w:tcPr>
+          <w:p>
+            <w:pPr>
+              <w:pStyle w:val="BodyText"/>
+              <w:ind w:left="0"/>
+            </w:pPr>
+            <w:r>
+              <w:rPr/>
+              <w:t>Verify user can see where debt is owed</w:t>
+            </w:r>
+          </w:p>
+        </w:tc>
+      </w:tr>
+      <w:tr>
+        <w:tc>
+          <w:tcPr>
+            <w:tcW w:w="2370" w:type="dxa"/>
+            <w:tcMar/>
+          </w:tcPr>
+          <w:p>
+            <w:pPr>
+              <w:pStyle w:val="BodyText"/>
+              <w:spacing w:line="259" w:lineRule="auto"/>
+              <w:ind w:left="0"/>
+              <w:jc w:val="both"/>
+              <w:rPr>
+                <w:b w:val="0"/>
+                <w:bCs w:val="0"/>
+              </w:rPr>
+            </w:pPr>
+            <w:r>
+              <w:rPr>
+                <w:b w:val="0"/>
+                <w:bCs w:val="0"/>
+              </w:rPr>
+              <w:t>3.1 Make Payment</w:t>
+            </w:r>
+          </w:p>
+        </w:tc>
+        <w:tc>
+          <w:tcPr>
+            <w:tcW w:w="1425" w:type="dxa"/>
+            <w:tcMar/>
+          </w:tcPr>
+          <w:p>
+            <w:pPr>
+              <w:pStyle w:val="BodyText"/>
+              <w:spacing w:line="259" w:lineRule="auto"/>
+              <w:ind w:left="0"/>
+              <w:jc w:val="both"/>
+            </w:pPr>
+            <w:r>
+              <w:rPr/>
+              <w:t>FC_16</w:t>
+            </w:r>
+          </w:p>
+        </w:tc>
+        <w:tc>
+          <w:tcPr>
+            <w:tcW w:w="5565" w:type="dxa"/>
+            <w:tcMar/>
+          </w:tcPr>
+          <w:p>
+            <w:pPr>
+              <w:pStyle w:val="BodyText"/>
+              <w:ind w:left="0"/>
+            </w:pPr>
+            <w:r>
+              <w:rPr/>
+              <w:t>Verify user can dispute charges</w:t>
+            </w:r>
+          </w:p>
+        </w:tc>
+      </w:tr>
+      <w:tr>
+        <w:tc>
+          <w:tcPr>
+            <w:tcW w:w="2370" w:type="dxa"/>
+            <w:tcMar/>
+          </w:tcPr>
+          <w:p>
+            <w:pPr>
+              <w:pStyle w:val="BodyText"/>
+              <w:spacing w:line="259" w:lineRule="auto"/>
+              <w:ind w:left="0"/>
+              <w:jc w:val="both"/>
+              <w:rPr>
+                <w:b w:val="0"/>
+                <w:bCs w:val="0"/>
+              </w:rPr>
+            </w:pPr>
+            <w:r>
+              <w:rPr>
+                <w:b w:val="0"/>
+                <w:bCs w:val="0"/>
+              </w:rPr>
+              <w:t>3.1 Make Payment</w:t>
+            </w:r>
+          </w:p>
+        </w:tc>
+        <w:tc>
+          <w:tcPr>
+            <w:tcW w:w="1425" w:type="dxa"/>
+            <w:tcMar/>
+          </w:tcPr>
+          <w:p>
+            <w:pPr>
+              <w:pStyle w:val="BodyText"/>
+              <w:spacing w:line="259" w:lineRule="auto"/>
+              <w:ind w:left="0"/>
+              <w:jc w:val="both"/>
+            </w:pPr>
+            <w:r>
+              <w:rPr/>
+              <w:t>FC_17</w:t>
+            </w:r>
+          </w:p>
+        </w:tc>
+        <w:tc>
+          <w:tcPr>
+            <w:tcW w:w="5565" w:type="dxa"/>
+            <w:tcMar/>
+          </w:tcPr>
+          <w:p>
+            <w:pPr>
+              <w:pStyle w:val="BodyText"/>
+              <w:ind w:left="0"/>
+            </w:pPr>
+            <w:r>
+              <w:rPr/>
+              <w:t>Verify user can see charge disputes</w:t>
+            </w:r>
+          </w:p>
+        </w:tc>
+      </w:tr>
+      <w:tr>
+        <w:tc>
+          <w:tcPr>
+            <w:tcW w:w="2370" w:type="dxa"/>
+            <w:tcMar/>
+          </w:tcPr>
+          <w:p>
+            <w:pPr>
+              <w:pStyle w:val="BodyText"/>
+              <w:spacing w:line="259" w:lineRule="auto"/>
+              <w:ind w:left="0"/>
+              <w:jc w:val="both"/>
+              <w:rPr>
+                <w:b w:val="0"/>
+                <w:bCs w:val="0"/>
+              </w:rPr>
+            </w:pPr>
+            <w:r>
+              <w:rPr>
+                <w:b w:val="0"/>
+                <w:bCs w:val="0"/>
+              </w:rPr>
+              <w:t>3.1 Make Payment</w:t>
+            </w:r>
+          </w:p>
+        </w:tc>
+        <w:tc>
+          <w:tcPr>
+            <w:tcW w:w="1425" w:type="dxa"/>
+            <w:tcMar/>
+          </w:tcPr>
+          <w:p>
+            <w:pPr>
+              <w:pStyle w:val="BodyText"/>
+              <w:spacing w:line="259" w:lineRule="auto"/>
+              <w:ind w:left="0"/>
+              <w:jc w:val="both"/>
+            </w:pPr>
+            <w:r>
+              <w:rPr/>
+              <w:t>FC_18</w:t>
+            </w:r>
+          </w:p>
+        </w:tc>
+        <w:tc>
+          <w:tcPr>
+            <w:tcW w:w="5565" w:type="dxa"/>
+            <w:tcMar/>
+          </w:tcPr>
+          <w:p>
+            <w:pPr>
+              <w:pStyle w:val="BodyText"/>
+              <w:ind w:left="0"/>
+            </w:pPr>
+            <w:r>
+              <w:rPr/>
+              <w:t>Verify user can send message to other users</w:t>
+            </w:r>
+          </w:p>
+        </w:tc>
+      </w:tr>
+      <w:tr>
+        <w:tc>
+          <w:tcPr>
+            <w:tcW w:w="2370" w:type="dxa"/>
+            <w:tcMar/>
+          </w:tcPr>
+          <w:p>
+            <w:pPr>
+              <w:pStyle w:val="BodyText"/>
+              <w:spacing w:line="259" w:lineRule="auto"/>
+              <w:ind w:left="0"/>
+              <w:jc w:val="both"/>
+              <w:rPr>
+                <w:b w:val="0"/>
+                <w:bCs w:val="0"/>
+              </w:rPr>
+            </w:pPr>
+            <w:r>
+              <w:rPr>
+                <w:b w:val="0"/>
+                <w:bCs w:val="0"/>
+              </w:rPr>
+              <w:t>3.1 Make Payment</w:t>
+            </w:r>
+          </w:p>
+        </w:tc>
+        <w:tc>
+          <w:tcPr>
+            <w:tcW w:w="1425" w:type="dxa"/>
+            <w:tcMar/>
+          </w:tcPr>
+          <w:p>
+            <w:pPr>
+              <w:pStyle w:val="BodyText"/>
+              <w:spacing w:line="259" w:lineRule="auto"/>
+              <w:ind w:left="0"/>
+              <w:jc w:val="both"/>
+            </w:pPr>
+            <w:r>
+              <w:rPr/>
+              <w:t>FC_19</w:t>
+            </w:r>
+          </w:p>
+        </w:tc>
+        <w:tc>
+          <w:tcPr>
+            <w:tcW w:w="5565" w:type="dxa"/>
+            <w:tcMar/>
+          </w:tcPr>
+          <w:p>
+            <w:pPr>
+              <w:pStyle w:val="BodyText"/>
+              <w:ind w:left="0"/>
+            </w:pPr>
+            <w:r>
+              <w:rPr/>
+              <w:t xml:space="preserve">Verify user can see </w:t>
+            </w:r>
+            <w:r>
+              <w:rPr/>
+              <w:t>message about charge disputes</w:t>
+            </w:r>
+          </w:p>
+        </w:tc>
+      </w:tr>
+    </w:tbl>
+    <w:p>
       <w:pPr>
         <w:pStyle w:val="BodyText"/>
       </w:pPr>

</xml_diff>

<commit_message>
Updated Unit Tests and Added some needed methods
Changed some visuals, broke signing out, added more unit tests, sign in now transistions to old home page
</commit_message>
<xml_diff>
--- a/Deliverables/PALSS_Deliverable_4/PALSS_Deliverable_4_TestPlan.docx
+++ b/Deliverables/PALSS_Deliverable_4/PALSS_Deliverable_4_TestPlan.docx
@@ -304,6 +304,8 @@
         <w:t>TABLE OF CONTENTS</w:t>
       </w:r>
     </w:p>
+    <w:bookmarkStart w:id="2" w:name="_GoBack"/>
+    <w:bookmarkEnd w:id="2"/>
     <w:p>
       <w:pPr>
         <w:pStyle w:val="TOC1"/>
@@ -337,7 +339,7 @@
         </w:rPr>
         <w:fldChar w:fldCharType="separate"/>
       </w:r>
-      <w:hyperlink w:anchor="_Toc7859866" w:history="1">
+      <w:hyperlink w:anchor="_Toc7953179" w:history="1">
         <w:r>
           <w:rPr>
             <w:rStyle w:val="Hyperlink"/>
@@ -377,7 +379,7 @@
           <w:rPr>
             <w:webHidden/>
           </w:rPr>
-          <w:instrText xml:space="preserve"> PAGEREF _Toc7859866 \h </w:instrText>
+          <w:instrText xml:space="preserve"> PAGEREF _Toc7953179 \h </w:instrText>
         </w:r>
         <w:r>
           <w:rPr>
@@ -413,11 +415,11 @@
           <w:szCs w:val="22"/>
         </w:rPr>
       </w:pPr>
-      <w:hyperlink w:anchor="_Toc7859867" w:history="1">
+      <w:hyperlink w:anchor="_Toc7953180" w:history="1">
         <w:r>
           <w:rPr>
             <w:rStyle w:val="Hyperlink"/>
-            <w:rFonts w:cs="Arial"/>
+            <w:rFonts w:ascii="Arial" w:hAnsi="Arial" w:cs="Arial"/>
           </w:rPr>
           <w:t>1.1</w:t>
         </w:r>
@@ -452,7 +454,7 @@
           <w:rPr>
             <w:webHidden/>
           </w:rPr>
-          <w:instrText xml:space="preserve"> PAGEREF _Toc7859867 \h </w:instrText>
+          <w:instrText xml:space="preserve"> PAGEREF _Toc7953180 \h </w:instrText>
         </w:r>
         <w:r>
           <w:rPr>
@@ -491,7 +493,7 @@
           <w:szCs w:val="22"/>
         </w:rPr>
       </w:pPr>
-      <w:hyperlink w:anchor="_Toc7859868" w:history="1">
+      <w:hyperlink w:anchor="_Toc7953181" w:history="1">
         <w:r>
           <w:rPr>
             <w:rStyle w:val="Hyperlink"/>
@@ -531,7 +533,7 @@
           <w:rPr>
             <w:webHidden/>
           </w:rPr>
-          <w:instrText xml:space="preserve"> PAGEREF _Toc7859868 \h </w:instrText>
+          <w:instrText xml:space="preserve"> PAGEREF _Toc7953181 \h </w:instrText>
         </w:r>
         <w:r>
           <w:rPr>
@@ -567,7 +569,7 @@
           <w:szCs w:val="22"/>
         </w:rPr>
       </w:pPr>
-      <w:hyperlink w:anchor="_Toc7859869" w:history="1">
+      <w:hyperlink w:anchor="_Toc7953182" w:history="1">
         <w:r>
           <w:rPr>
             <w:rStyle w:val="Hyperlink"/>
@@ -604,7 +606,7 @@
           <w:rPr>
             <w:webHidden/>
           </w:rPr>
-          <w:instrText xml:space="preserve"> PAGEREF _Toc7859869 \h </w:instrText>
+          <w:instrText xml:space="preserve"> PAGEREF _Toc7953182 \h </w:instrText>
         </w:r>
         <w:r>
           <w:rPr>
@@ -640,7 +642,7 @@
           <w:szCs w:val="22"/>
         </w:rPr>
       </w:pPr>
-      <w:hyperlink w:anchor="_Toc7859870" w:history="1">
+      <w:hyperlink w:anchor="_Toc7953183" w:history="1">
         <w:r>
           <w:rPr>
             <w:rStyle w:val="Hyperlink"/>
@@ -677,7 +679,7 @@
           <w:rPr>
             <w:webHidden/>
           </w:rPr>
-          <w:instrText xml:space="preserve"> PAGEREF _Toc7859870 \h </w:instrText>
+          <w:instrText xml:space="preserve"> PAGEREF _Toc7953183 \h </w:instrText>
         </w:r>
         <w:r>
           <w:rPr>
@@ -713,7 +715,7 @@
           <w:szCs w:val="22"/>
         </w:rPr>
       </w:pPr>
-      <w:hyperlink w:anchor="_Toc7859871" w:history="1">
+      <w:hyperlink w:anchor="_Toc7953184" w:history="1">
         <w:r>
           <w:rPr>
             <w:rStyle w:val="Hyperlink"/>
@@ -750,7 +752,7 @@
           <w:rPr>
             <w:webHidden/>
           </w:rPr>
-          <w:instrText xml:space="preserve"> PAGEREF _Toc7859871 \h </w:instrText>
+          <w:instrText xml:space="preserve"> PAGEREF _Toc7953184 \h </w:instrText>
         </w:r>
         <w:r>
           <w:rPr>
@@ -786,7 +788,7 @@
           <w:szCs w:val="22"/>
         </w:rPr>
       </w:pPr>
-      <w:hyperlink w:anchor="_Toc7859872" w:history="1">
+      <w:hyperlink w:anchor="_Toc7953185" w:history="1">
         <w:r>
           <w:rPr>
             <w:rStyle w:val="Hyperlink"/>
@@ -823,7 +825,7 @@
           <w:rPr>
             <w:webHidden/>
           </w:rPr>
-          <w:instrText xml:space="preserve"> PAGEREF _Toc7859872 \h </w:instrText>
+          <w:instrText xml:space="preserve"> PAGEREF _Toc7953185 \h </w:instrText>
         </w:r>
         <w:r>
           <w:rPr>
@@ -840,7 +842,7 @@
           <w:rPr>
             <w:webHidden/>
           </w:rPr>
-          <w:t>16</w:t>
+          <w:t>21</w:t>
         </w:r>
         <w:r>
           <w:rPr>
@@ -862,7 +864,7 @@
           <w:szCs w:val="22"/>
         </w:rPr>
       </w:pPr>
-      <w:hyperlink w:anchor="_Toc7859873" w:history="1">
+      <w:hyperlink w:anchor="_Toc7953186" w:history="1">
         <w:r>
           <w:rPr>
             <w:rStyle w:val="Hyperlink"/>
@@ -902,7 +904,7 @@
           <w:rPr>
             <w:webHidden/>
           </w:rPr>
-          <w:instrText xml:space="preserve"> PAGEREF _Toc7859873 \h </w:instrText>
+          <w:instrText xml:space="preserve"> PAGEREF _Toc7953186 \h </w:instrText>
         </w:r>
         <w:r>
           <w:rPr>
@@ -919,7 +921,7 @@
           <w:rPr>
             <w:webHidden/>
           </w:rPr>
-          <w:t>16</w:t>
+          <w:t>21</w:t>
         </w:r>
         <w:r>
           <w:rPr>
@@ -938,7 +940,7 @@
           <w:szCs w:val="22"/>
         </w:rPr>
       </w:pPr>
-      <w:hyperlink w:anchor="_Toc7859874" w:history="1">
+      <w:hyperlink w:anchor="_Toc7953187" w:history="1">
         <w:r>
           <w:rPr>
             <w:rStyle w:val="Hyperlink"/>
@@ -957,7 +959,7 @@
           <w:rPr>
             <w:rStyle w:val="Hyperlink"/>
           </w:rPr>
-          <w:t>TODO</w:t>
+          <w:t>Overview</w:t>
         </w:r>
         <w:r>
           <w:rPr>
@@ -975,7 +977,7 @@
           <w:rPr>
             <w:webHidden/>
           </w:rPr>
-          <w:instrText xml:space="preserve"> PAGEREF _Toc7859874 \h </w:instrText>
+          <w:instrText xml:space="preserve"> PAGEREF _Toc7953187 \h </w:instrText>
         </w:r>
         <w:r>
           <w:rPr>
@@ -992,7 +994,7 @@
           <w:rPr>
             <w:webHidden/>
           </w:rPr>
-          <w:t>16</w:t>
+          <w:t>21</w:t>
         </w:r>
         <w:r>
           <w:rPr>
@@ -1004,6 +1006,152 @@
     </w:p>
     <w:p>
       <w:pPr>
+        <w:pStyle w:val="TOC2"/>
+        <w:rPr>
+          <w:rFonts w:asciiTheme="minorHAnsi" w:eastAsiaTheme="minorEastAsia" w:hAnsiTheme="minorHAnsi" w:cstheme="minorBidi"/>
+          <w:sz w:val="22"/>
+          <w:szCs w:val="22"/>
+        </w:rPr>
+      </w:pPr>
+      <w:hyperlink w:anchor="_Toc7953188" w:history="1">
+        <w:r>
+          <w:rPr>
+            <w:rStyle w:val="Hyperlink"/>
+          </w:rPr>
+          <w:t>3.2</w:t>
+        </w:r>
+        <w:r>
+          <w:rPr>
+            <w:rFonts w:asciiTheme="minorHAnsi" w:eastAsiaTheme="minorEastAsia" w:hAnsiTheme="minorHAnsi" w:cstheme="minorBidi"/>
+            <w:sz w:val="22"/>
+            <w:szCs w:val="22"/>
+          </w:rPr>
+          <w:tab/>
+        </w:r>
+        <w:r>
+          <w:rPr>
+            <w:rStyle w:val="Hyperlink"/>
+          </w:rPr>
+          <w:t>Interface Use Cases</w:t>
+        </w:r>
+        <w:r>
+          <w:rPr>
+            <w:webHidden/>
+          </w:rPr>
+          <w:tab/>
+        </w:r>
+        <w:r>
+          <w:rPr>
+            <w:webHidden/>
+          </w:rPr>
+          <w:fldChar w:fldCharType="begin"/>
+        </w:r>
+        <w:r>
+          <w:rPr>
+            <w:webHidden/>
+          </w:rPr>
+          <w:instrText xml:space="preserve"> PAGEREF _Toc7953188 \h </w:instrText>
+        </w:r>
+        <w:r>
+          <w:rPr>
+            <w:webHidden/>
+          </w:rPr>
+        </w:r>
+        <w:r>
+          <w:rPr>
+            <w:webHidden/>
+          </w:rPr>
+          <w:fldChar w:fldCharType="separate"/>
+        </w:r>
+        <w:r>
+          <w:rPr>
+            <w:webHidden/>
+          </w:rPr>
+          <w:t>22</w:t>
+        </w:r>
+        <w:r>
+          <w:rPr>
+            <w:webHidden/>
+          </w:rPr>
+          <w:fldChar w:fldCharType="end"/>
+        </w:r>
+      </w:hyperlink>
+    </w:p>
+    <w:p>
+      <w:pPr>
+        <w:pStyle w:val="TOC2"/>
+        <w:rPr>
+          <w:rFonts w:asciiTheme="minorHAnsi" w:eastAsiaTheme="minorEastAsia" w:hAnsiTheme="minorHAnsi" w:cstheme="minorBidi"/>
+          <w:sz w:val="22"/>
+          <w:szCs w:val="22"/>
+        </w:rPr>
+      </w:pPr>
+      <w:hyperlink w:anchor="_Toc7953189" w:history="1">
+        <w:r>
+          <w:rPr>
+            <w:rStyle w:val="Hyperlink"/>
+          </w:rPr>
+          <w:t>3.3</w:t>
+        </w:r>
+        <w:r>
+          <w:rPr>
+            <w:rFonts w:asciiTheme="minorHAnsi" w:eastAsiaTheme="minorEastAsia" w:hAnsiTheme="minorHAnsi" w:cstheme="minorBidi"/>
+            <w:sz w:val="22"/>
+            <w:szCs w:val="22"/>
+          </w:rPr>
+          <w:tab/>
+        </w:r>
+        <w:r>
+          <w:rPr>
+            <w:rStyle w:val="Hyperlink"/>
+          </w:rPr>
+          <w:t>Financial Use Cases</w:t>
+        </w:r>
+        <w:r>
+          <w:rPr>
+            <w:webHidden/>
+          </w:rPr>
+          <w:tab/>
+        </w:r>
+        <w:r>
+          <w:rPr>
+            <w:webHidden/>
+          </w:rPr>
+          <w:fldChar w:fldCharType="begin"/>
+        </w:r>
+        <w:r>
+          <w:rPr>
+            <w:webHidden/>
+          </w:rPr>
+          <w:instrText xml:space="preserve"> PAGEREF _Toc7953189 \h </w:instrText>
+        </w:r>
+        <w:r>
+          <w:rPr>
+            <w:webHidden/>
+          </w:rPr>
+        </w:r>
+        <w:r>
+          <w:rPr>
+            <w:webHidden/>
+          </w:rPr>
+          <w:fldChar w:fldCharType="separate"/>
+        </w:r>
+        <w:r>
+          <w:rPr>
+            <w:webHidden/>
+          </w:rPr>
+          <w:t>26</w:t>
+        </w:r>
+        <w:r>
+          <w:rPr>
+            <w:webHidden/>
+          </w:rPr>
+          <w:fldChar w:fldCharType="end"/>
+        </w:r>
+      </w:hyperlink>
+    </w:p>
+    <w:p>
+      <w:pPr>
         <w:pStyle w:val="TOC1"/>
         <w:rPr>
           <w:rFonts w:asciiTheme="minorHAnsi" w:eastAsiaTheme="minorEastAsia" w:hAnsiTheme="minorHAnsi" w:cstheme="minorBidi"/>
@@ -1014,7 +1162,7 @@
           <w:szCs w:val="22"/>
         </w:rPr>
       </w:pPr>
-      <w:hyperlink w:anchor="_Toc7859875" w:history="1">
+      <w:hyperlink w:anchor="_Toc7953190" w:history="1">
         <w:r>
           <w:rPr>
             <w:rStyle w:val="Hyperlink"/>
@@ -1036,7 +1184,7 @@
           <w:rPr>
             <w:rStyle w:val="Hyperlink"/>
           </w:rPr>
-          <w:t>User acceptance Testing</w:t>
+          <w:t>Acceptance Testing</w:t>
         </w:r>
         <w:r>
           <w:rPr>
@@ -1054,7 +1202,7 @@
           <w:rPr>
             <w:webHidden/>
           </w:rPr>
-          <w:instrText xml:space="preserve"> PAGEREF _Toc7859875 \h </w:instrText>
+          <w:instrText xml:space="preserve"> PAGEREF _Toc7953190 \h </w:instrText>
         </w:r>
         <w:r>
           <w:rPr>
@@ -1071,7 +1219,7 @@
           <w:rPr>
             <w:webHidden/>
           </w:rPr>
-          <w:t>16</w:t>
+          <w:t>33</w:t>
         </w:r>
         <w:r>
           <w:rPr>
@@ -1083,79 +1231,6 @@
     </w:p>
     <w:p>
       <w:pPr>
-        <w:pStyle w:val="TOC2"/>
-        <w:rPr>
-          <w:rFonts w:asciiTheme="minorHAnsi" w:eastAsiaTheme="minorEastAsia" w:hAnsiTheme="minorHAnsi" w:cstheme="minorBidi"/>
-          <w:sz w:val="22"/>
-          <w:szCs w:val="22"/>
-        </w:rPr>
-      </w:pPr>
-      <w:hyperlink w:anchor="_Toc7859876" w:history="1">
-        <w:r>
-          <w:rPr>
-            <w:rStyle w:val="Hyperlink"/>
-          </w:rPr>
-          <w:t>4.1</w:t>
-        </w:r>
-        <w:r>
-          <w:rPr>
-            <w:rFonts w:asciiTheme="minorHAnsi" w:eastAsiaTheme="minorEastAsia" w:hAnsiTheme="minorHAnsi" w:cstheme="minorBidi"/>
-            <w:sz w:val="22"/>
-            <w:szCs w:val="22"/>
-          </w:rPr>
-          <w:tab/>
-        </w:r>
-        <w:r>
-          <w:rPr>
-            <w:rStyle w:val="Hyperlink"/>
-          </w:rPr>
-          <w:t>TODO</w:t>
-        </w:r>
-        <w:r>
-          <w:rPr>
-            <w:webHidden/>
-          </w:rPr>
-          <w:tab/>
-        </w:r>
-        <w:r>
-          <w:rPr>
-            <w:webHidden/>
-          </w:rPr>
-          <w:fldChar w:fldCharType="begin"/>
-        </w:r>
-        <w:r>
-          <w:rPr>
-            <w:webHidden/>
-          </w:rPr>
-          <w:instrText xml:space="preserve"> PAGEREF _Toc7859876 \h </w:instrText>
-        </w:r>
-        <w:r>
-          <w:rPr>
-            <w:webHidden/>
-          </w:rPr>
-        </w:r>
-        <w:r>
-          <w:rPr>
-            <w:webHidden/>
-          </w:rPr>
-          <w:fldChar w:fldCharType="separate"/>
-        </w:r>
-        <w:r>
-          <w:rPr>
-            <w:webHidden/>
-          </w:rPr>
-          <w:t>16</w:t>
-        </w:r>
-        <w:r>
-          <w:rPr>
-            <w:webHidden/>
-          </w:rPr>
-          <w:fldChar w:fldCharType="end"/>
-        </w:r>
-      </w:hyperlink>
-    </w:p>
-    <w:p>
-      <w:pPr>
         <w:pStyle w:val="BodyText"/>
         <w:ind w:left="0"/>
         <w:jc w:val="left"/>
@@ -1170,18 +1245,18 @@
         </w:rPr>
         <w:fldChar w:fldCharType="end"/>
       </w:r>
-      <w:bookmarkStart w:id="2" w:name="_Toc456598586"/>
-      <w:bookmarkStart w:id="3" w:name="_Toc456600917"/>
-      <w:bookmarkStart w:id="4" w:name="_Toc494193639"/>
-      <w:bookmarkStart w:id="5" w:name="_Toc523878297"/>
-      <w:bookmarkStart w:id="6" w:name="_Toc436203377"/>
-      <w:bookmarkStart w:id="7" w:name="_Toc452813577"/>
-      <w:bookmarkStart w:id="8" w:name="_Toc105907879"/>
-      <w:bookmarkStart w:id="9" w:name="_Toc106079189"/>
-      <w:bookmarkStart w:id="10" w:name="_Toc106079514"/>
-      <w:bookmarkStart w:id="11" w:name="_Toc106079783"/>
-      <w:bookmarkStart w:id="12" w:name="_Toc107027559"/>
-      <w:bookmarkStart w:id="13" w:name="_Toc107027769"/>
+      <w:bookmarkStart w:id="3" w:name="_Toc456598586"/>
+      <w:bookmarkStart w:id="4" w:name="_Toc456600917"/>
+      <w:bookmarkStart w:id="5" w:name="_Toc494193639"/>
+      <w:bookmarkStart w:id="6" w:name="_Toc523878297"/>
+      <w:bookmarkStart w:id="7" w:name="_Toc436203377"/>
+      <w:bookmarkStart w:id="8" w:name="_Toc452813577"/>
+      <w:bookmarkStart w:id="9" w:name="_Toc105907879"/>
+      <w:bookmarkStart w:id="10" w:name="_Toc106079189"/>
+      <w:bookmarkStart w:id="11" w:name="_Toc106079514"/>
+      <w:bookmarkStart w:id="12" w:name="_Toc106079783"/>
+      <w:bookmarkStart w:id="13" w:name="_Toc107027559"/>
+      <w:bookmarkStart w:id="14" w:name="_Toc107027769"/>
       <w:bookmarkEnd w:id="0"/>
     </w:p>
     <w:p>
@@ -1191,18 +1266,18 @@
       <w:r>
         <w:br w:type="page"/>
       </w:r>
-      <w:bookmarkStart w:id="14" w:name="_Toc7859866"/>
+      <w:bookmarkStart w:id="15" w:name="_Toc7953179"/>
       <w:r>
         <w:lastRenderedPageBreak/>
         <w:t>I</w:t>
       </w:r>
-      <w:bookmarkEnd w:id="2"/>
       <w:bookmarkEnd w:id="3"/>
       <w:bookmarkEnd w:id="4"/>
+      <w:bookmarkEnd w:id="5"/>
       <w:r>
         <w:t>ntroduction</w:t>
       </w:r>
-      <w:bookmarkEnd w:id="14"/>
+      <w:bookmarkEnd w:id="15"/>
     </w:p>
     <w:p>
       <w:pPr>
@@ -1211,19 +1286,19 @@
           <w:rFonts w:ascii="Arial" w:hAnsi="Arial" w:cs="Arial"/>
         </w:rPr>
       </w:pPr>
-      <w:bookmarkStart w:id="15" w:name="_Toc456598587"/>
-      <w:bookmarkStart w:id="16" w:name="_Toc456600918"/>
-      <w:bookmarkStart w:id="17" w:name="_Toc494193640"/>
-      <w:bookmarkStart w:id="18" w:name="_Toc7859867"/>
+      <w:bookmarkStart w:id="16" w:name="_Toc456598587"/>
+      <w:bookmarkStart w:id="17" w:name="_Toc456600918"/>
+      <w:bookmarkStart w:id="18" w:name="_Toc494193640"/>
+      <w:bookmarkStart w:id="19" w:name="_Toc7953180"/>
       <w:r>
         <w:rPr>
           <w:rFonts w:ascii="Arial" w:hAnsi="Arial" w:cs="Arial"/>
         </w:rPr>
         <w:t>P</w:t>
       </w:r>
-      <w:bookmarkEnd w:id="15"/>
       <w:bookmarkEnd w:id="16"/>
       <w:bookmarkEnd w:id="17"/>
+      <w:bookmarkEnd w:id="18"/>
       <w:r>
         <w:rPr>
           <w:rFonts w:ascii="Arial" w:hAnsi="Arial" w:cs="Arial"/>
@@ -1272,9 +1347,9 @@
         </w:rPr>
         <w:t xml:space="preserve"> Document</w:t>
       </w:r>
-      <w:bookmarkStart w:id="19" w:name="OLE_LINK1"/>
-      <w:bookmarkStart w:id="20" w:name="OLE_LINK2"/>
-      <w:bookmarkEnd w:id="18"/>
+      <w:bookmarkStart w:id="20" w:name="OLE_LINK1"/>
+      <w:bookmarkStart w:id="21" w:name="OLE_LINK2"/>
+      <w:bookmarkEnd w:id="19"/>
     </w:p>
     <w:p>
       <w:pPr>
@@ -1353,24 +1428,24 @@
       <w:pPr>
         <w:pStyle w:val="Heading1"/>
       </w:pPr>
-      <w:bookmarkStart w:id="21" w:name="_Toc7859868"/>
       <w:bookmarkStart w:id="22" w:name="_Toc494193648"/>
-      <w:bookmarkEnd w:id="19"/>
+      <w:bookmarkStart w:id="23" w:name="_Toc7953181"/>
       <w:bookmarkEnd w:id="20"/>
+      <w:bookmarkEnd w:id="21"/>
       <w:r>
         <w:t>Unit Testing</w:t>
       </w:r>
-      <w:bookmarkEnd w:id="21"/>
+      <w:bookmarkEnd w:id="23"/>
     </w:p>
     <w:p>
       <w:pPr>
         <w:pStyle w:val="Heading2"/>
       </w:pPr>
-      <w:bookmarkStart w:id="23" w:name="_Toc7859869"/>
+      <w:bookmarkStart w:id="24" w:name="_Toc7953182"/>
       <w:r>
         <w:t>Items to be tested/not tested</w:t>
       </w:r>
-      <w:bookmarkEnd w:id="23"/>
+      <w:bookmarkEnd w:id="24"/>
     </w:p>
     <w:p>
       <w:pPr>
@@ -1390,11 +1465,11 @@
       <w:pPr>
         <w:pStyle w:val="Heading2"/>
       </w:pPr>
-      <w:bookmarkStart w:id="24" w:name="_Toc7859870"/>
+      <w:bookmarkStart w:id="25" w:name="_Toc7953183"/>
       <w:r>
         <w:t>Test Approach(s)</w:t>
       </w:r>
-      <w:bookmarkEnd w:id="24"/>
+      <w:bookmarkEnd w:id="25"/>
     </w:p>
     <w:p>
       <w:pPr>
@@ -1456,14 +1531,14 @@
       <w:pPr>
         <w:pStyle w:val="Heading2"/>
       </w:pPr>
-      <w:bookmarkStart w:id="25" w:name="_Toc7859871"/>
+      <w:bookmarkStart w:id="26" w:name="_Toc7953184"/>
       <w:r>
         <w:t>Test</w:t>
       </w:r>
       <w:r>
         <w:t>s</w:t>
       </w:r>
-      <w:bookmarkEnd w:id="25"/>
+      <w:bookmarkEnd w:id="26"/>
     </w:p>
     <w:p>
       <w:pPr>
@@ -1622,17 +1697,12 @@
               <w:t xml:space="preserve">GUI: </w:t>
             </w:r>
             <w:proofErr w:type="spellStart"/>
-            <w:proofErr w:type="gramStart"/>
             <w:r>
               <w:t>displayMsg</w:t>
             </w:r>
             <w:proofErr w:type="spellEnd"/>
             <w:r>
-              <w:t>(</w:t>
-            </w:r>
-            <w:proofErr w:type="gramEnd"/>
-            <w:r>
-              <w:t>)</w:t>
+              <w:t>()</w:t>
             </w:r>
             <w:r>
               <w:t>:string</w:t>
@@ -1748,17 +1818,12 @@
               <w:t>call “</w:t>
             </w:r>
             <w:proofErr w:type="spellStart"/>
-            <w:proofErr w:type="gramStart"/>
             <w:r>
               <w:t>displayMsg</w:t>
             </w:r>
             <w:proofErr w:type="spellEnd"/>
             <w:r>
-              <w:t>(</w:t>
-            </w:r>
-            <w:proofErr w:type="gramEnd"/>
-            <w:r>
-              <w:t>)” with test data</w:t>
+              <w:t>()” with test data</w:t>
             </w:r>
           </w:p>
         </w:tc>
@@ -1872,17 +1937,12 @@
               <w:t xml:space="preserve">Register GUI: </w:t>
             </w:r>
             <w:proofErr w:type="spellStart"/>
-            <w:proofErr w:type="gramStart"/>
             <w:r>
               <w:t>displayMsg</w:t>
             </w:r>
             <w:proofErr w:type="spellEnd"/>
             <w:r>
-              <w:t>(</w:t>
-            </w:r>
-            <w:proofErr w:type="gramEnd"/>
-            <w:r>
-              <w:t>):string</w:t>
+              <w:t>():string</w:t>
             </w:r>
           </w:p>
         </w:tc>
@@ -1991,17 +2051,12 @@
               <w:t>call “</w:t>
             </w:r>
             <w:proofErr w:type="spellStart"/>
-            <w:proofErr w:type="gramStart"/>
             <w:r>
               <w:t>displayMsg</w:t>
             </w:r>
             <w:proofErr w:type="spellEnd"/>
             <w:r>
-              <w:t>(</w:t>
-            </w:r>
-            <w:proofErr w:type="gramEnd"/>
-            <w:r>
-              <w:t>)” with test data</w:t>
+              <w:t>()” with test data</w:t>
             </w:r>
           </w:p>
         </w:tc>
@@ -2089,17 +2144,12 @@
               <w:t xml:space="preserve">Register GUI: </w:t>
             </w:r>
             <w:proofErr w:type="spellStart"/>
-            <w:proofErr w:type="gramStart"/>
             <w:r>
               <w:t>displayMsg</w:t>
             </w:r>
             <w:proofErr w:type="spellEnd"/>
             <w:r>
-              <w:t>(</w:t>
-            </w:r>
-            <w:proofErr w:type="gramEnd"/>
-            <w:r>
-              <w:t>):string</w:t>
+              <w:t>():string</w:t>
             </w:r>
           </w:p>
         </w:tc>
@@ -2208,17 +2258,12 @@
               <w:t>call “</w:t>
             </w:r>
             <w:proofErr w:type="spellStart"/>
-            <w:proofErr w:type="gramStart"/>
             <w:r>
               <w:t>displayMsg</w:t>
             </w:r>
             <w:proofErr w:type="spellEnd"/>
             <w:r>
-              <w:t>(</w:t>
-            </w:r>
-            <w:proofErr w:type="gramEnd"/>
-            <w:r>
-              <w:t>)” with test data</w:t>
+              <w:t>()” with test data</w:t>
             </w:r>
           </w:p>
         </w:tc>
@@ -2283,14 +2328,15 @@
       <w:r>
         <w:t>Display message does not currently function. Using a test button the alert does not show with the input message.</w:t>
       </w:r>
-      <w:bookmarkStart w:id="26" w:name="_GoBack"/>
-      <w:bookmarkEnd w:id="26"/>
     </w:p>
     <w:p>
       <w:pPr>
         <w:pStyle w:val="BodyText"/>
       </w:pPr>
       <w:r>
+        <w:rPr>
+          <w:noProof/>
+        </w:rPr>
         <w:drawing>
           <wp:inline distT="0" distB="0" distL="0" distR="0" wp14:anchorId="33D169C0" wp14:editId="19E4A4C6">
             <wp:extent cx="1651353" cy="2772936"/>
@@ -2437,17 +2483,12 @@
               <w:t xml:space="preserve">Account: </w:t>
             </w:r>
             <w:proofErr w:type="spellStart"/>
-            <w:proofErr w:type="gramStart"/>
             <w:r>
               <w:t>createRoom</w:t>
             </w:r>
             <w:proofErr w:type="spellEnd"/>
             <w:r>
-              <w:t>(</w:t>
-            </w:r>
-            <w:proofErr w:type="gramEnd"/>
-            <w:r>
-              <w:t>)</w:t>
+              <w:t>()</w:t>
             </w:r>
           </w:p>
         </w:tc>
@@ -2559,17 +2600,12 @@
               <w:t>“</w:t>
             </w:r>
             <w:proofErr w:type="spellStart"/>
-            <w:proofErr w:type="gramStart"/>
             <w:r>
               <w:t>createRoom</w:t>
             </w:r>
             <w:proofErr w:type="spellEnd"/>
             <w:r>
-              <w:t>(</w:t>
-            </w:r>
-            <w:proofErr w:type="gramEnd"/>
-            <w:r>
-              <w:t>)</w:t>
+              <w:t>()</w:t>
             </w:r>
             <w:r>
               <w:t>” from an account</w:t>
@@ -2686,17 +2722,12 @@
               <w:t xml:space="preserve">Account: </w:t>
             </w:r>
             <w:proofErr w:type="spellStart"/>
-            <w:proofErr w:type="gramStart"/>
             <w:r>
               <w:t>createCharge</w:t>
             </w:r>
             <w:proofErr w:type="spellEnd"/>
             <w:r>
-              <w:t>(</w:t>
-            </w:r>
-            <w:proofErr w:type="gramEnd"/>
-            <w:r>
-              <w:t>)</w:t>
+              <w:t>()</w:t>
             </w:r>
           </w:p>
         </w:tc>
@@ -2805,17 +2836,12 @@
               <w:t>call “</w:t>
             </w:r>
             <w:proofErr w:type="spellStart"/>
-            <w:proofErr w:type="gramStart"/>
             <w:r>
               <w:t>createCharge</w:t>
             </w:r>
             <w:proofErr w:type="spellEnd"/>
             <w:r>
-              <w:t>(</w:t>
-            </w:r>
-            <w:proofErr w:type="gramEnd"/>
-            <w:r>
-              <w:t>)</w:t>
+              <w:t>()</w:t>
             </w:r>
             <w:r>
               <w:t>” from an account</w:t>
@@ -2932,17 +2958,12 @@
               <w:t xml:space="preserve">Account: </w:t>
             </w:r>
             <w:proofErr w:type="spellStart"/>
-            <w:proofErr w:type="gramStart"/>
             <w:r>
               <w:t>sumCharge</w:t>
             </w:r>
             <w:proofErr w:type="spellEnd"/>
             <w:r>
-              <w:t>(</w:t>
-            </w:r>
-            <w:proofErr w:type="gramEnd"/>
-            <w:r>
-              <w:t>)</w:t>
+              <w:t>()</w:t>
             </w:r>
           </w:p>
         </w:tc>
@@ -3138,7 +3159,6 @@
               <w:t>call “</w:t>
             </w:r>
             <w:proofErr w:type="spellStart"/>
-            <w:proofErr w:type="gramStart"/>
             <w:r>
               <w:t>sum</w:t>
             </w:r>
@@ -3147,11 +3167,7 @@
             </w:r>
             <w:proofErr w:type="spellEnd"/>
             <w:r>
-              <w:t>(</w:t>
-            </w:r>
-            <w:proofErr w:type="gramEnd"/>
-            <w:r>
-              <w:t>)</w:t>
+              <w:t>()</w:t>
             </w:r>
             <w:r>
               <w:t>” from an account</w:t>
@@ -3259,17 +3275,12 @@
               <w:t xml:space="preserve">Account: </w:t>
             </w:r>
             <w:proofErr w:type="spellStart"/>
-            <w:proofErr w:type="gramStart"/>
             <w:r>
               <w:t>sumCharge</w:t>
             </w:r>
             <w:proofErr w:type="spellEnd"/>
             <w:r>
-              <w:t>(</w:t>
-            </w:r>
-            <w:proofErr w:type="gramEnd"/>
-            <w:r>
-              <w:t>): double</w:t>
+              <w:t>(): double</w:t>
             </w:r>
           </w:p>
         </w:tc>
@@ -3486,7 +3497,6 @@
               <w:t>call “</w:t>
             </w:r>
             <w:proofErr w:type="spellStart"/>
-            <w:proofErr w:type="gramStart"/>
             <w:r>
               <w:t>sum</w:t>
             </w:r>
@@ -3495,11 +3505,7 @@
             </w:r>
             <w:proofErr w:type="spellEnd"/>
             <w:r>
-              <w:t>(</w:t>
-            </w:r>
-            <w:proofErr w:type="gramEnd"/>
-            <w:r>
-              <w:t>)</w:t>
+              <w:t>()</w:t>
             </w:r>
             <w:r>
               <w:t>” from an account</w:t>
@@ -3607,17 +3613,12 @@
               <w:t xml:space="preserve">Account: </w:t>
             </w:r>
             <w:proofErr w:type="spellStart"/>
-            <w:proofErr w:type="gramStart"/>
             <w:r>
               <w:t>sumCharge</w:t>
             </w:r>
             <w:proofErr w:type="spellEnd"/>
             <w:r>
-              <w:t>(</w:t>
-            </w:r>
-            <w:proofErr w:type="gramEnd"/>
-            <w:r>
-              <w:t>)</w:t>
+              <w:t>()</w:t>
             </w:r>
           </w:p>
         </w:tc>
@@ -3805,17 +3806,12 @@
               <w:t>call “</w:t>
             </w:r>
             <w:proofErr w:type="spellStart"/>
-            <w:proofErr w:type="gramStart"/>
             <w:r>
               <w:t>createCharge</w:t>
             </w:r>
             <w:proofErr w:type="spellEnd"/>
             <w:r>
-              <w:t>(</w:t>
-            </w:r>
-            <w:proofErr w:type="gramEnd"/>
-            <w:r>
-              <w:t>)</w:t>
+              <w:t>()</w:t>
             </w:r>
             <w:r>
               <w:t>” from an account</w:t>
@@ -3871,6 +3867,7 @@
       <w:r>
         <w:rPr>
           <w:b/>
+          <w:noProof/>
         </w:rPr>
         <w:drawing>
           <wp:inline distT="0" distB="0" distL="0" distR="0" wp14:anchorId="32361493" wp14:editId="163D30FE">
@@ -3919,6 +3916,7 @@
       <w:r>
         <w:rPr>
           <w:b/>
+          <w:noProof/>
         </w:rPr>
         <w:drawing>
           <wp:inline distT="0" distB="0" distL="0" distR="0" wp14:anchorId="279170DF" wp14:editId="2A7D8A1C">
@@ -4296,6 +4294,9 @@
         <w:pStyle w:val="BodyText"/>
       </w:pPr>
       <w:r>
+        <w:rPr>
+          <w:noProof/>
+        </w:rPr>
         <w:lastRenderedPageBreak/>
         <w:drawing>
           <wp:inline distT="0" distB="0" distL="0" distR="0" wp14:anchorId="5557D410" wp14:editId="04F410BB">
@@ -4339,6 +4340,9 @@
         <w:pStyle w:val="BodyText"/>
       </w:pPr>
       <w:r>
+        <w:rPr>
+          <w:noProof/>
+        </w:rPr>
         <w:drawing>
           <wp:inline distT="0" distB="0" distL="0" distR="0" wp14:anchorId="5006568C" wp14:editId="5B6EA4EE">
             <wp:extent cx="5943600" cy="1218565"/>
@@ -4446,17 +4450,12 @@
               <w:t xml:space="preserve">Account: </w:t>
             </w:r>
             <w:proofErr w:type="spellStart"/>
-            <w:proofErr w:type="gramStart"/>
             <w:r>
               <w:t>minRequirements</w:t>
             </w:r>
             <w:proofErr w:type="spellEnd"/>
             <w:r>
-              <w:t>(</w:t>
-            </w:r>
-            <w:proofErr w:type="gramEnd"/>
-            <w:r>
-              <w:t>)</w:t>
+              <w:t>()</w:t>
             </w:r>
             <w:r>
               <w:t>”bool</w:t>
@@ -4727,17 +4726,12 @@
               <w:t xml:space="preserve">Account: </w:t>
             </w:r>
             <w:proofErr w:type="spellStart"/>
-            <w:proofErr w:type="gramStart"/>
             <w:r>
               <w:t>minRequirements</w:t>
             </w:r>
             <w:proofErr w:type="spellEnd"/>
             <w:r>
-              <w:t>(</w:t>
-            </w:r>
-            <w:proofErr w:type="gramEnd"/>
-            <w:r>
-              <w:t>)”bool</w:t>
+              <w:t>()”bool</w:t>
             </w:r>
           </w:p>
         </w:tc>
@@ -5040,17 +5034,12 @@
               <w:t xml:space="preserve">Account: </w:t>
             </w:r>
             <w:proofErr w:type="spellStart"/>
-            <w:proofErr w:type="gramStart"/>
             <w:r>
               <w:t>minRequirements</w:t>
             </w:r>
             <w:proofErr w:type="spellEnd"/>
             <w:r>
-              <w:t>(</w:t>
-            </w:r>
-            <w:proofErr w:type="gramEnd"/>
-            <w:r>
-              <w:t>)”bool</w:t>
+              <w:t>()”bool</w:t>
             </w:r>
           </w:p>
         </w:tc>
@@ -5354,17 +5343,12 @@
               <w:t xml:space="preserve">Account: </w:t>
             </w:r>
             <w:proofErr w:type="spellStart"/>
-            <w:proofErr w:type="gramStart"/>
             <w:r>
               <w:t>minRequirements</w:t>
             </w:r>
             <w:proofErr w:type="spellEnd"/>
             <w:r>
-              <w:t>(</w:t>
-            </w:r>
-            <w:proofErr w:type="gramEnd"/>
-            <w:r>
-              <w:t>)”bool</w:t>
+              <w:t>()”bool</w:t>
             </w:r>
           </w:p>
         </w:tc>
@@ -5669,17 +5653,12 @@
               <w:t xml:space="preserve">Account: </w:t>
             </w:r>
             <w:proofErr w:type="spellStart"/>
-            <w:proofErr w:type="gramStart"/>
             <w:r>
               <w:t>minRequirements</w:t>
             </w:r>
             <w:proofErr w:type="spellEnd"/>
             <w:r>
-              <w:t>(</w:t>
-            </w:r>
-            <w:proofErr w:type="gramEnd"/>
-            <w:r>
-              <w:t>)”bool</w:t>
+              <w:t>()”bool</w:t>
             </w:r>
           </w:p>
         </w:tc>
@@ -5982,17 +5961,12 @@
               <w:t xml:space="preserve">Account: </w:t>
             </w:r>
             <w:proofErr w:type="spellStart"/>
-            <w:proofErr w:type="gramStart"/>
             <w:r>
               <w:t>minRequirements</w:t>
             </w:r>
             <w:proofErr w:type="spellEnd"/>
             <w:r>
-              <w:t>(</w:t>
-            </w:r>
-            <w:proofErr w:type="gramEnd"/>
-            <w:r>
-              <w:t>)”bool</w:t>
+              <w:t>()”bool</w:t>
             </w:r>
           </w:p>
         </w:tc>
@@ -6255,6 +6229,9 @@
         </w:rPr>
       </w:pPr>
       <w:r>
+        <w:rPr>
+          <w:noProof/>
+        </w:rPr>
         <w:lastRenderedPageBreak/>
         <w:drawing>
           <wp:inline distT="0" distB="0" distL="0" distR="0" wp14:anchorId="6DE9D9AA" wp14:editId="2A4E73D7">
@@ -6299,6 +6276,9 @@
         <w:t xml:space="preserve"> </w:t>
       </w:r>
       <w:r>
+        <w:rPr>
+          <w:noProof/>
+        </w:rPr>
         <w:drawing>
           <wp:inline distT="0" distB="0" distL="0" distR="0" wp14:anchorId="30229AD3" wp14:editId="35C307F8">
             <wp:extent cx="1891346" cy="1805894"/>
@@ -6355,6 +6335,9 @@
         <w:pStyle w:val="BodyText"/>
       </w:pPr>
       <w:r>
+        <w:rPr>
+          <w:noProof/>
+        </w:rPr>
         <w:drawing>
           <wp:inline distT="0" distB="0" distL="0" distR="0" wp14:anchorId="3EBE1FFD" wp14:editId="2114A8A7">
             <wp:extent cx="5943600" cy="395605"/>
@@ -6496,17 +6479,12 @@
               <w:t xml:space="preserve">Account: </w:t>
             </w:r>
             <w:proofErr w:type="spellStart"/>
-            <w:proofErr w:type="gramStart"/>
             <w:r>
               <w:t>saveUser</w:t>
             </w:r>
             <w:proofErr w:type="spellEnd"/>
             <w:r>
-              <w:t>(</w:t>
-            </w:r>
-            <w:proofErr w:type="gramEnd"/>
-            <w:r>
-              <w:t>)</w:t>
+              <w:t>()</w:t>
             </w:r>
           </w:p>
         </w:tc>
@@ -6764,17 +6742,12 @@
               <w:t>“</w:t>
             </w:r>
             <w:proofErr w:type="spellStart"/>
-            <w:proofErr w:type="gramStart"/>
             <w:r>
               <w:t>saveUser</w:t>
             </w:r>
             <w:proofErr w:type="spellEnd"/>
             <w:r>
-              <w:t>(</w:t>
-            </w:r>
-            <w:proofErr w:type="gramEnd"/>
-            <w:r>
-              <w:t>)” on the account</w:t>
+              <w:t>()” on the account</w:t>
             </w:r>
           </w:p>
         </w:tc>
@@ -6879,17 +6852,12 @@
               <w:t xml:space="preserve">Account: </w:t>
             </w:r>
             <w:proofErr w:type="spellStart"/>
-            <w:proofErr w:type="gramStart"/>
             <w:r>
               <w:t>saveUser</w:t>
             </w:r>
             <w:proofErr w:type="spellEnd"/>
             <w:r>
-              <w:t>(</w:t>
-            </w:r>
-            <w:proofErr w:type="gramEnd"/>
-            <w:r>
-              <w:t>)</w:t>
+              <w:t>()</w:t>
             </w:r>
           </w:p>
         </w:tc>
@@ -7073,17 +7041,12 @@
               <w:t>Call “</w:t>
             </w:r>
             <w:proofErr w:type="spellStart"/>
-            <w:proofErr w:type="gramStart"/>
             <w:r>
               <w:t>saveUser</w:t>
             </w:r>
             <w:proofErr w:type="spellEnd"/>
             <w:r>
-              <w:t>(</w:t>
-            </w:r>
-            <w:proofErr w:type="gramEnd"/>
-            <w:r>
-              <w:t>)” on the account</w:t>
+              <w:t>()” on the account</w:t>
             </w:r>
           </w:p>
         </w:tc>
@@ -7128,6 +7091,7 @@
       <w:r>
         <w:rPr>
           <w:b/>
+          <w:noProof/>
         </w:rPr>
         <w:lastRenderedPageBreak/>
         <w:drawing>
@@ -7252,17 +7216,12 @@
               <w:t xml:space="preserve">Account: </w:t>
             </w:r>
             <w:proofErr w:type="spellStart"/>
-            <w:proofErr w:type="gramStart"/>
             <w:r>
               <w:t>saveUser</w:t>
             </w:r>
             <w:proofErr w:type="spellEnd"/>
             <w:r>
-              <w:t>(</w:t>
-            </w:r>
-            <w:proofErr w:type="gramEnd"/>
-            <w:r>
-              <w:t>)</w:t>
+              <w:t>()</w:t>
             </w:r>
           </w:p>
         </w:tc>
@@ -7458,17 +7417,12 @@
               <w:t>Call “</w:t>
             </w:r>
             <w:proofErr w:type="spellStart"/>
-            <w:proofErr w:type="gramStart"/>
             <w:r>
               <w:t>saveUser</w:t>
             </w:r>
             <w:proofErr w:type="spellEnd"/>
             <w:r>
-              <w:t>(</w:t>
-            </w:r>
-            <w:proofErr w:type="gramEnd"/>
-            <w:r>
-              <w:t>)” on the account</w:t>
+              <w:t>()” on the account</w:t>
             </w:r>
           </w:p>
         </w:tc>
@@ -7582,17 +7536,12 @@
               <w:t xml:space="preserve">Account: </w:t>
             </w:r>
             <w:proofErr w:type="spellStart"/>
-            <w:proofErr w:type="gramStart"/>
             <w:r>
               <w:t>getUser</w:t>
             </w:r>
             <w:proofErr w:type="spellEnd"/>
             <w:r>
-              <w:t>(</w:t>
-            </w:r>
-            <w:proofErr w:type="gramEnd"/>
-            <w:r>
-              <w:t>):Account</w:t>
+              <w:t>():Account</w:t>
             </w:r>
           </w:p>
         </w:tc>
@@ -7838,7 +7787,6 @@
               <w:t>Call “</w:t>
             </w:r>
             <w:proofErr w:type="spellStart"/>
-            <w:proofErr w:type="gramStart"/>
             <w:r>
               <w:t>getUser</w:t>
             </w:r>
@@ -7847,7 +7795,6 @@
               <w:t>(</w:t>
             </w:r>
             <w:proofErr w:type="spellStart"/>
-            <w:proofErr w:type="gramEnd"/>
             <w:r>
               <w:t>TestUser</w:t>
             </w:r>
@@ -7958,7 +7905,6 @@
               <w:t xml:space="preserve">Account: </w:t>
             </w:r>
             <w:proofErr w:type="spellStart"/>
-            <w:proofErr w:type="gramStart"/>
             <w:r>
               <w:t>get</w:t>
             </w:r>
@@ -7967,11 +7913,7 @@
             </w:r>
             <w:proofErr w:type="spellEnd"/>
             <w:r>
-              <w:t>(</w:t>
-            </w:r>
-            <w:proofErr w:type="gramEnd"/>
-            <w:r>
-              <w:t>)</w:t>
+              <w:t>()</w:t>
             </w:r>
             <w:r>
               <w:t>:Account</w:t>
@@ -8225,7 +8167,6 @@
               <w:t>Call “</w:t>
             </w:r>
             <w:proofErr w:type="spellStart"/>
-            <w:proofErr w:type="gramStart"/>
             <w:r>
               <w:t>getUser</w:t>
             </w:r>
@@ -8234,7 +8175,6 @@
               <w:t>(</w:t>
             </w:r>
             <w:proofErr w:type="spellStart"/>
-            <w:proofErr w:type="gramEnd"/>
             <w:r>
               <w:t>TestUser</w:t>
             </w:r>
@@ -8353,7 +8293,6 @@
               <w:t xml:space="preserve">Account: </w:t>
             </w:r>
             <w:proofErr w:type="spellStart"/>
-            <w:proofErr w:type="gramStart"/>
             <w:r>
               <w:t>get</w:t>
             </w:r>
@@ -8362,11 +8301,7 @@
             </w:r>
             <w:proofErr w:type="spellEnd"/>
             <w:r>
-              <w:t>(</w:t>
-            </w:r>
-            <w:proofErr w:type="gramEnd"/>
-            <w:r>
-              <w:t>)</w:t>
+              <w:t>()</w:t>
             </w:r>
             <w:r>
               <w:t>:Account</w:t>
@@ -8618,7 +8553,6 @@
               <w:t>“</w:t>
             </w:r>
             <w:proofErr w:type="spellStart"/>
-            <w:proofErr w:type="gramStart"/>
             <w:r>
               <w:t>getUser</w:t>
             </w:r>
@@ -8627,7 +8561,6 @@
               <w:t>(</w:t>
             </w:r>
             <w:proofErr w:type="spellStart"/>
-            <w:proofErr w:type="gramEnd"/>
             <w:r>
               <w:t>W</w:t>
             </w:r>
@@ -8738,17 +8671,12 @@
               <w:t xml:space="preserve">Account: </w:t>
             </w:r>
             <w:proofErr w:type="spellStart"/>
-            <w:proofErr w:type="gramStart"/>
             <w:r>
               <w:t>getUser</w:t>
             </w:r>
             <w:proofErr w:type="spellEnd"/>
             <w:r>
-              <w:t>(</w:t>
-            </w:r>
-            <w:proofErr w:type="gramEnd"/>
-            <w:r>
-              <w:t>)</w:t>
+              <w:t>()</w:t>
             </w:r>
             <w:r>
               <w:t>:Account</w:t>
@@ -8938,7 +8866,6 @@
               <w:t>Call “</w:t>
             </w:r>
             <w:proofErr w:type="spellStart"/>
-            <w:proofErr w:type="gramStart"/>
             <w:r>
               <w:t>getUser</w:t>
             </w:r>
@@ -8947,7 +8874,6 @@
               <w:t>(</w:t>
             </w:r>
             <w:proofErr w:type="spellStart"/>
-            <w:proofErr w:type="gramEnd"/>
             <w:r>
               <w:t>Test</w:t>
             </w:r>
@@ -9061,17 +8987,12 @@
               <w:t xml:space="preserve">Account: </w:t>
             </w:r>
             <w:proofErr w:type="spellStart"/>
-            <w:proofErr w:type="gramStart"/>
             <w:r>
               <w:t>findUser</w:t>
             </w:r>
             <w:proofErr w:type="spellEnd"/>
             <w:r>
-              <w:t>(</w:t>
-            </w:r>
-            <w:proofErr w:type="gramEnd"/>
-            <w:r>
-              <w:t>):Account</w:t>
+              <w:t>():Account</w:t>
             </w:r>
           </w:p>
         </w:tc>
@@ -9325,7 +9246,6 @@
               <w:t>Call “</w:t>
             </w:r>
             <w:proofErr w:type="spellStart"/>
-            <w:proofErr w:type="gramStart"/>
             <w:r>
               <w:t>find</w:t>
             </w:r>
@@ -9337,7 +9257,6 @@
               <w:t>(</w:t>
             </w:r>
             <w:proofErr w:type="spellStart"/>
-            <w:proofErr w:type="gramEnd"/>
             <w:r>
               <w:t>TestUser</w:t>
             </w:r>
@@ -9445,17 +9364,12 @@
               <w:t xml:space="preserve">Account: </w:t>
             </w:r>
             <w:proofErr w:type="spellStart"/>
-            <w:proofErr w:type="gramStart"/>
             <w:r>
               <w:t>findUser</w:t>
             </w:r>
             <w:proofErr w:type="spellEnd"/>
             <w:r>
-              <w:t>(</w:t>
-            </w:r>
-            <w:proofErr w:type="gramEnd"/>
-            <w:r>
-              <w:t>):Account</w:t>
+              <w:t>():Account</w:t>
             </w:r>
           </w:p>
         </w:tc>
@@ -9819,17 +9733,12 @@
               <w:t xml:space="preserve">Account: </w:t>
             </w:r>
             <w:proofErr w:type="spellStart"/>
-            <w:proofErr w:type="gramStart"/>
             <w:r>
               <w:t>findUser</w:t>
             </w:r>
             <w:proofErr w:type="spellEnd"/>
             <w:r>
-              <w:t>(</w:t>
-            </w:r>
-            <w:proofErr w:type="gramEnd"/>
-            <w:r>
-              <w:t>):Account</w:t>
+              <w:t>():Account</w:t>
             </w:r>
           </w:p>
         </w:tc>
@@ -10197,17 +10106,12 @@
               <w:t xml:space="preserve">Account: </w:t>
             </w:r>
             <w:proofErr w:type="spellStart"/>
-            <w:proofErr w:type="gramStart"/>
             <w:r>
               <w:t>findUser</w:t>
             </w:r>
             <w:proofErr w:type="spellEnd"/>
             <w:r>
-              <w:t>(</w:t>
-            </w:r>
-            <w:proofErr w:type="gramEnd"/>
-            <w:r>
-              <w:t>):Account</w:t>
+              <w:t>():Account</w:t>
             </w:r>
           </w:p>
         </w:tc>
@@ -10511,6 +10415,9 @@
         <w:ind w:left="0"/>
       </w:pPr>
       <w:r>
+        <w:rPr>
+          <w:noProof/>
+        </w:rPr>
         <w:drawing>
           <wp:inline distT="0" distB="0" distL="0" distR="0" wp14:anchorId="1053C442" wp14:editId="513DF51B">
             <wp:extent cx="5315415" cy="2425216"/>
@@ -10554,6 +10461,9 @@
         <w:ind w:left="0"/>
       </w:pPr>
       <w:r>
+        <w:rPr>
+          <w:noProof/>
+        </w:rPr>
         <w:drawing>
           <wp:inline distT="0" distB="0" distL="0" distR="0" wp14:anchorId="0BF890AA" wp14:editId="5C0419F5">
             <wp:extent cx="5943600" cy="793750"/>
@@ -11371,6 +11281,9 @@
         <w:pStyle w:val="BodyText"/>
       </w:pPr>
       <w:r>
+        <w:rPr>
+          <w:noProof/>
+        </w:rPr>
         <w:drawing>
           <wp:inline distT="0" distB="0" distL="0" distR="0" wp14:anchorId="6A252F2E" wp14:editId="2F8FDA05">
             <wp:extent cx="3162741" cy="2372056"/>
@@ -11629,39 +11542,7 @@
               <w:rPr>
                 <w:color w:val="000000"/>
               </w:rPr>
-              <w:t>Password</w:t>
-            </w:r>
-            <w:proofErr w:type="gramStart"/>
-            <w:r>
-              <w:rPr>
-                <w:color w:val="000000"/>
-              </w:rPr>
-              <w:t>=</w:t>
-            </w:r>
-            <w:r>
-              <w:rPr>
-                <w:color w:val="000000"/>
-              </w:rPr>
-              <w:t>”</w:t>
-            </w:r>
-            <w:r>
-              <w:rPr>
-                <w:color w:val="000000"/>
-              </w:rPr>
-              <w:t>testPassw</w:t>
-            </w:r>
-            <w:proofErr w:type="gramEnd"/>
-            <w:r>
-              <w:rPr>
-                <w:color w:val="000000"/>
-              </w:rPr>
-              <w:t>0rd1</w:t>
-            </w:r>
-            <w:r>
-              <w:rPr>
-                <w:color w:val="000000"/>
-              </w:rPr>
-              <w:t>”</w:t>
+              <w:t>Password=”testPassw0rd1”</w:t>
             </w:r>
           </w:p>
         </w:tc>
@@ -11820,6 +11701,9 @@
         <w:pStyle w:val="BodyText"/>
       </w:pPr>
       <w:r>
+        <w:rPr>
+          <w:noProof/>
+        </w:rPr>
         <w:lastRenderedPageBreak/>
         <w:drawing>
           <wp:inline distT="0" distB="0" distL="0" distR="0" wp14:anchorId="6EEDE6F1" wp14:editId="148EC834">
@@ -11895,10 +11779,7 @@
               <w:jc w:val="left"/>
             </w:pPr>
             <w:r>
-              <w:t>Test Case ID: LC_0</w:t>
-            </w:r>
-            <w:r>
-              <w:t>3</w:t>
+              <w:t>Test Case ID: LC_03</w:t>
             </w:r>
           </w:p>
         </w:tc>
@@ -11920,10 +11801,7 @@
               <w:jc w:val="left"/>
             </w:pPr>
             <w:r>
-              <w:t xml:space="preserve">Login Controller: Login with empty </w:t>
-            </w:r>
-            <w:r>
-              <w:t>password</w:t>
+              <w:t>Login Controller: Login with empty password</w:t>
             </w:r>
           </w:p>
         </w:tc>
@@ -12079,39 +11957,7 @@
               <w:rPr>
                 <w:color w:val="000000"/>
               </w:rPr>
-              <w:t>Password</w:t>
-            </w:r>
-            <w:proofErr w:type="gramStart"/>
-            <w:r>
-              <w:rPr>
-                <w:color w:val="000000"/>
-              </w:rPr>
-              <w:t>=</w:t>
-            </w:r>
-            <w:r>
-              <w:rPr>
-                <w:color w:val="000000"/>
-              </w:rPr>
-              <w:t>”</w:t>
-            </w:r>
-            <w:r>
-              <w:rPr>
-                <w:color w:val="000000"/>
-              </w:rPr>
-              <w:t>testPassw</w:t>
-            </w:r>
-            <w:proofErr w:type="gramEnd"/>
-            <w:r>
-              <w:rPr>
-                <w:color w:val="000000"/>
-              </w:rPr>
-              <w:t>0rd1</w:t>
-            </w:r>
-            <w:r>
-              <w:rPr>
-                <w:color w:val="000000"/>
-              </w:rPr>
-              <w:t>”</w:t>
+              <w:t>Password=”testPassw0rd1”</w:t>
             </w:r>
           </w:p>
         </w:tc>
@@ -12230,10 +12076,7 @@
               <w:jc w:val="left"/>
             </w:pPr>
             <w:r>
-              <w:t xml:space="preserve">Login with empty </w:t>
-            </w:r>
-            <w:r>
-              <w:t>password, but valid email</w:t>
+              <w:t>Login with empty password, but valid email</w:t>
             </w:r>
           </w:p>
         </w:tc>
@@ -12284,6 +12127,7 @@
       <w:r>
         <w:rPr>
           <w:b/>
+          <w:noProof/>
         </w:rPr>
         <w:drawing>
           <wp:inline distT="0" distB="0" distL="0" distR="0" wp14:anchorId="4E70D9F7" wp14:editId="5FBCA487">
@@ -12367,10 +12211,7 @@
               <w:jc w:val="left"/>
             </w:pPr>
             <w:r>
-              <w:t>Test Case ID: LC_0</w:t>
-            </w:r>
-            <w:r>
-              <w:t>4</w:t>
+              <w:t>Test Case ID: LC_04</w:t>
             </w:r>
           </w:p>
         </w:tc>
@@ -12392,13 +12233,7 @@
               <w:jc w:val="left"/>
             </w:pPr>
             <w:r>
-              <w:t xml:space="preserve">Login Controller: Login with </w:t>
-            </w:r>
-            <w:r>
-              <w:t>incorrect</w:t>
-            </w:r>
-            <w:r>
-              <w:t xml:space="preserve"> password</w:t>
+              <w:t>Login Controller: Login with incorrect password</w:t>
             </w:r>
           </w:p>
         </w:tc>
@@ -12554,21 +12389,7 @@
               <w:rPr>
                 <w:color w:val="000000"/>
               </w:rPr>
-              <w:t>Password</w:t>
-            </w:r>
-            <w:proofErr w:type="gramStart"/>
-            <w:r>
-              <w:rPr>
-                <w:color w:val="000000"/>
-              </w:rPr>
-              <w:t>=”testPassw</w:t>
-            </w:r>
-            <w:proofErr w:type="gramEnd"/>
-            <w:r>
-              <w:rPr>
-                <w:color w:val="000000"/>
-              </w:rPr>
-              <w:t>0rd1”</w:t>
+              <w:t>Password=”testPassw0rd1”</w:t>
             </w:r>
           </w:p>
           <w:p>
@@ -12785,6 +12606,7 @@
       <w:r>
         <w:rPr>
           <w:b/>
+          <w:noProof/>
         </w:rPr>
         <w:drawing>
           <wp:inline distT="0" distB="0" distL="0" distR="0" wp14:anchorId="511DA311" wp14:editId="7905AD0C">
@@ -12833,6 +12655,7 @@
       <w:r>
         <w:rPr>
           <w:b/>
+          <w:noProof/>
         </w:rPr>
         <w:drawing>
           <wp:inline distT="0" distB="0" distL="0" distR="0" wp14:anchorId="495102AA" wp14:editId="12C727F6">
@@ -12993,17 +12816,12 @@
               <w:t xml:space="preserve">Room: </w:t>
             </w:r>
             <w:proofErr w:type="spellStart"/>
-            <w:proofErr w:type="gramStart"/>
             <w:r>
               <w:t>addUser</w:t>
             </w:r>
             <w:proofErr w:type="spellEnd"/>
             <w:r>
-              <w:t>(</w:t>
-            </w:r>
-            <w:proofErr w:type="gramEnd"/>
-            <w:r>
-              <w:t>): void</w:t>
+              <w:t>(): void</w:t>
             </w:r>
           </w:p>
         </w:tc>
@@ -13274,18 +13092,13 @@
               <w:t>addUser</w:t>
             </w:r>
             <w:r>
-              <w:t>_</w:t>
-            </w:r>
-            <w:proofErr w:type="gramStart"/>
-            <w:r>
-              <w:t>Name</w:t>
+              <w:t>_Name</w:t>
             </w:r>
             <w:proofErr w:type="spellEnd"/>
             <w:r>
               <w:t>(</w:t>
             </w:r>
             <w:proofErr w:type="spellStart"/>
-            <w:proofErr w:type="gramEnd"/>
             <w:r>
               <w:t>TestUser</w:t>
             </w:r>
@@ -13402,17 +13215,12 @@
               <w:t xml:space="preserve">Room: </w:t>
             </w:r>
             <w:proofErr w:type="spellStart"/>
-            <w:proofErr w:type="gramStart"/>
             <w:r>
               <w:t>addUser</w:t>
             </w:r>
             <w:proofErr w:type="spellEnd"/>
             <w:r>
-              <w:t>(</w:t>
-            </w:r>
-            <w:proofErr w:type="gramEnd"/>
-            <w:r>
-              <w:t>): void</w:t>
+              <w:t>(): void</w:t>
             </w:r>
           </w:p>
         </w:tc>
@@ -13799,17 +13607,12 @@
               <w:t xml:space="preserve">Room: </w:t>
             </w:r>
             <w:proofErr w:type="spellStart"/>
-            <w:proofErr w:type="gramStart"/>
             <w:r>
               <w:t>addUser</w:t>
             </w:r>
             <w:proofErr w:type="spellEnd"/>
             <w:r>
-              <w:t>(</w:t>
-            </w:r>
-            <w:proofErr w:type="gramEnd"/>
-            <w:r>
-              <w:t>): void</w:t>
+              <w:t>(): void</w:t>
             </w:r>
           </w:p>
         </w:tc>
@@ -14211,17 +14014,12 @@
               <w:t xml:space="preserve">Room: </w:t>
             </w:r>
             <w:proofErr w:type="spellStart"/>
-            <w:proofErr w:type="gramStart"/>
             <w:r>
               <w:t>addUser</w:t>
             </w:r>
             <w:proofErr w:type="spellEnd"/>
             <w:r>
-              <w:t>(</w:t>
-            </w:r>
-            <w:proofErr w:type="gramEnd"/>
-            <w:r>
-              <w:t>): void</w:t>
+              <w:t>(): void</w:t>
             </w:r>
           </w:p>
         </w:tc>
@@ -14590,17 +14388,12 @@
               <w:t xml:space="preserve">Room: </w:t>
             </w:r>
             <w:proofErr w:type="spellStart"/>
-            <w:proofErr w:type="gramStart"/>
             <w:r>
               <w:t>addUser</w:t>
             </w:r>
             <w:proofErr w:type="spellEnd"/>
             <w:r>
-              <w:t>(</w:t>
-            </w:r>
-            <w:proofErr w:type="gramEnd"/>
-            <w:r>
-              <w:t>): void</w:t>
+              <w:t>(): void</w:t>
             </w:r>
           </w:p>
         </w:tc>
@@ -14967,17 +14760,12 @@
               <w:t xml:space="preserve">Room: </w:t>
             </w:r>
             <w:proofErr w:type="spellStart"/>
-            <w:proofErr w:type="gramStart"/>
             <w:r>
               <w:t>addUser</w:t>
             </w:r>
             <w:proofErr w:type="spellEnd"/>
             <w:r>
-              <w:t>(</w:t>
-            </w:r>
-            <w:proofErr w:type="gramEnd"/>
-            <w:r>
-              <w:t>): void</w:t>
+              <w:t>(): void</w:t>
             </w:r>
           </w:p>
         </w:tc>
@@ -15227,7 +15015,6 @@
               <w:t>Call “</w:t>
             </w:r>
             <w:proofErr w:type="spellStart"/>
-            <w:proofErr w:type="gramStart"/>
             <w:r>
               <w:t>addUser</w:t>
             </w:r>
@@ -15238,7 +15025,6 @@
             <w:r>
               <w:t>(</w:t>
             </w:r>
-            <w:proofErr w:type="gramEnd"/>
             <w:r>
               <w:t>“”</w:t>
             </w:r>
@@ -15288,6 +15074,9 @@
         <w:pStyle w:val="BodyText"/>
       </w:pPr>
       <w:r>
+        <w:rPr>
+          <w:noProof/>
+        </w:rPr>
         <w:drawing>
           <wp:inline distT="0" distB="0" distL="0" distR="0" wp14:anchorId="7B2EDAFD" wp14:editId="4F9417D7">
             <wp:extent cx="5391902" cy="3458058"/>
@@ -15330,6 +15119,9 @@
         <w:pStyle w:val="BodyText"/>
       </w:pPr>
       <w:r>
+        <w:rPr>
+          <w:noProof/>
+        </w:rPr>
         <w:lastRenderedPageBreak/>
         <w:drawing>
           <wp:inline distT="0" distB="0" distL="0" distR="0" wp14:anchorId="65130BA4" wp14:editId="6993F9D6">
@@ -15435,7 +15227,6 @@
               <w:t xml:space="preserve">Room: </w:t>
             </w:r>
             <w:proofErr w:type="spellStart"/>
-            <w:proofErr w:type="gramStart"/>
             <w:r>
               <w:t>make</w:t>
             </w:r>
@@ -15444,11 +15235,7 @@
             </w:r>
             <w:proofErr w:type="spellEnd"/>
             <w:r>
-              <w:t>(</w:t>
-            </w:r>
-            <w:proofErr w:type="gramEnd"/>
-            <w:r>
-              <w:t>): void</w:t>
+              <w:t>(): void</w:t>
             </w:r>
           </w:p>
         </w:tc>
@@ -15839,17 +15626,12 @@
               <w:t>Call “</w:t>
             </w:r>
             <w:proofErr w:type="spellStart"/>
-            <w:proofErr w:type="gramStart"/>
             <w:r>
               <w:t>makeCharge</w:t>
             </w:r>
             <w:proofErr w:type="spellEnd"/>
             <w:r>
-              <w:t>(</w:t>
-            </w:r>
-            <w:proofErr w:type="gramEnd"/>
-            <w:r>
-              <w:t>)”</w:t>
+              <w:t>()”</w:t>
             </w:r>
           </w:p>
         </w:tc>
@@ -15871,21 +15653,7 @@
               <w:rPr>
                 <w:color w:val="000000"/>
               </w:rPr>
-              <w:t>Charge values = (‘test’, 45, testAcc</w:t>
-            </w:r>
-            <w:proofErr w:type="gramStart"/>
-            <w:r>
-              <w:rPr>
-                <w:color w:val="000000"/>
-              </w:rPr>
-              <w:t>1,testRoom.userList</w:t>
-            </w:r>
-            <w:proofErr w:type="gramEnd"/>
-            <w:r>
-              <w:rPr>
-                <w:color w:val="000000"/>
-              </w:rPr>
-              <w:t>, false)</w:t>
+              <w:t>Charge values = (‘test’, 45, testAcc1,testRoom.userList, false)</w:t>
             </w:r>
           </w:p>
         </w:tc>
@@ -15920,6 +15688,9 @@
         <w:pStyle w:val="BodyText"/>
       </w:pPr>
       <w:r>
+        <w:rPr>
+          <w:noProof/>
+        </w:rPr>
         <w:drawing>
           <wp:inline distT="0" distB="0" distL="0" distR="0" wp14:anchorId="73008547" wp14:editId="67638318">
             <wp:extent cx="5943600" cy="1064895"/>
@@ -16025,17 +15796,12 @@
               <w:t xml:space="preserve">Room: </w:t>
             </w:r>
             <w:proofErr w:type="spellStart"/>
-            <w:proofErr w:type="gramStart"/>
             <w:r>
               <w:t>addGroupCharge</w:t>
             </w:r>
             <w:proofErr w:type="spellEnd"/>
             <w:r>
-              <w:t>(</w:t>
-            </w:r>
-            <w:proofErr w:type="gramEnd"/>
-            <w:r>
-              <w:t>): void</w:t>
+              <w:t>(): void</w:t>
             </w:r>
           </w:p>
         </w:tc>
@@ -16355,17 +16121,12 @@
               <w:t>Call “</w:t>
             </w:r>
             <w:proofErr w:type="spellStart"/>
-            <w:proofErr w:type="gramStart"/>
             <w:r>
               <w:t>makeCharge</w:t>
             </w:r>
             <w:proofErr w:type="spellEnd"/>
             <w:r>
-              <w:t>(</w:t>
-            </w:r>
-            <w:proofErr w:type="gramEnd"/>
-            <w:r>
-              <w:t>)”</w:t>
+              <w:t>()”</w:t>
             </w:r>
           </w:p>
         </w:tc>
@@ -16387,21 +16148,7 @@
               <w:rPr>
                 <w:color w:val="000000"/>
               </w:rPr>
-              <w:t>Charge values = (‘test’, 45, testAcc</w:t>
-            </w:r>
-            <w:proofErr w:type="gramStart"/>
-            <w:r>
-              <w:rPr>
-                <w:color w:val="000000"/>
-              </w:rPr>
-              <w:t>1,testRoom.userList</w:t>
-            </w:r>
-            <w:proofErr w:type="gramEnd"/>
-            <w:r>
-              <w:rPr>
-                <w:color w:val="000000"/>
-              </w:rPr>
-              <w:t>., false)</w:t>
+              <w:t>Charge values = (‘test’, 45, testAcc1,testRoom.userList., false)</w:t>
             </w:r>
           </w:p>
         </w:tc>
@@ -16706,27 +16453,13 @@
               <w:rPr>
                 <w:color w:val="000000"/>
               </w:rPr>
-              <w:t>Charge values = (‘test’, 45, testAcc</w:t>
-            </w:r>
-            <w:proofErr w:type="gramStart"/>
+              <w:t>Charge values = (‘test’, 45, testAcc1,</w:t>
+            </w:r>
             <w:r>
               <w:rPr>
                 <w:color w:val="000000"/>
               </w:rPr>
-              <w:t>1,</w:t>
-            </w:r>
-            <w:r>
-              <w:rPr>
-                <w:color w:val="000000"/>
-              </w:rPr>
-              <w:t>testAcc</w:t>
-            </w:r>
-            <w:proofErr w:type="gramEnd"/>
-            <w:r>
-              <w:rPr>
-                <w:color w:val="000000"/>
-              </w:rPr>
-              <w:t>1</w:t>
+              <w:t>testAcc1</w:t>
             </w:r>
             <w:r>
               <w:rPr>
@@ -16768,6 +16501,9 @@
         <w:pStyle w:val="BodyText"/>
       </w:pPr>
       <w:r>
+        <w:rPr>
+          <w:noProof/>
+        </w:rPr>
         <w:lastRenderedPageBreak/>
         <w:drawing>
           <wp:inline distT="0" distB="0" distL="0" distR="0" wp14:anchorId="57D499F5" wp14:editId="3734E3D3">
@@ -16811,6 +16547,9 @@
         <w:pStyle w:val="BodyText"/>
       </w:pPr>
       <w:r>
+        <w:rPr>
+          <w:noProof/>
+        </w:rPr>
         <w:drawing>
           <wp:inline distT="0" distB="0" distL="0" distR="0" wp14:anchorId="27AF88FE" wp14:editId="111FD0B7">
             <wp:extent cx="5943600" cy="1331595"/>
@@ -16852,7 +16591,7 @@
       <w:pPr>
         <w:pStyle w:val="Heading2"/>
       </w:pPr>
-      <w:bookmarkStart w:id="27" w:name="_Toc7859872"/>
+      <w:bookmarkStart w:id="27" w:name="_Toc7953185"/>
       <w:r>
         <w:t>Test Pass / Fail Criteria</w:t>
       </w:r>
@@ -16881,7 +16620,7 @@
       <w:pPr>
         <w:pStyle w:val="Heading1"/>
       </w:pPr>
-      <w:bookmarkStart w:id="28" w:name="_Toc7859873"/>
+      <w:bookmarkStart w:id="28" w:name="_Toc7953186"/>
       <w:r>
         <w:t>Use</w:t>
       </w:r>
@@ -16897,12 +16636,13 @@
       <w:pPr>
         <w:pStyle w:val="Heading2"/>
       </w:pPr>
+      <w:bookmarkStart w:id="29" w:name="_Toc7953187"/>
       <w:r>
-        <w:t>OVerview</w:t>
+        <w:t>Overview</w:t>
       </w:r>
+      <w:bookmarkEnd w:id="29"/>
     </w:p>
     <w:bookmarkEnd w:id="1"/>
-    <w:bookmarkEnd w:id="5"/>
     <w:bookmarkEnd w:id="6"/>
     <w:bookmarkEnd w:id="7"/>
     <w:bookmarkEnd w:id="8"/>
@@ -16911,6 +16651,7 @@
     <w:bookmarkEnd w:id="11"/>
     <w:bookmarkEnd w:id="12"/>
     <w:bookmarkEnd w:id="13"/>
+    <w:bookmarkEnd w:id="14"/>
     <w:bookmarkEnd w:id="22"/>
     <w:p>
       <w:pPr>
@@ -16933,16 +16674,18 @@
       <w:pPr>
         <w:pStyle w:val="Heading2"/>
       </w:pPr>
+      <w:bookmarkStart w:id="30" w:name="_Toc7953188"/>
       <w:r>
         <w:lastRenderedPageBreak/>
         <w:t>Interface Use Cases</w:t>
       </w:r>
+      <w:bookmarkEnd w:id="30"/>
     </w:p>
     <w:p>
       <w:pPr>
         <w:pStyle w:val="BodyText"/>
       </w:pPr>
-      <w:bookmarkStart w:id="29" w:name="_Hlk7861912"/>
+      <w:bookmarkStart w:id="31" w:name="_Hlk7861912"/>
     </w:p>
     <w:tbl>
       <w:tblPr>
@@ -16968,7 +16711,7 @@
                 <w:b/>
               </w:rPr>
             </w:pPr>
-            <w:bookmarkStart w:id="30" w:name="_Hlk7860775"/>
+            <w:bookmarkStart w:id="32" w:name="_Hlk7860775"/>
             <w:r>
               <w:rPr>
                 <w:b/>
@@ -17302,8 +17045,8 @@
           </w:p>
         </w:tc>
       </w:tr>
-      <w:bookmarkEnd w:id="29"/>
-      <w:bookmarkEnd w:id="30"/>
+      <w:bookmarkEnd w:id="31"/>
+      <w:bookmarkEnd w:id="32"/>
     </w:tbl>
     <w:p>
       <w:pPr>
@@ -17590,6 +17333,7 @@
               <w:rPr>
                 <w:b/>
               </w:rPr>
+              <w:lastRenderedPageBreak/>
               <w:t>Test Situations</w:t>
             </w:r>
           </w:p>
@@ -18214,13 +17958,8 @@
               <w:t xml:space="preserve">2a: User assumes they </w:t>
             </w:r>
             <w:r>
-              <w:t xml:space="preserve">have different charges than they </w:t>
-            </w:r>
-            <w:proofErr w:type="gramStart"/>
-            <w:r>
-              <w:t>actually do</w:t>
-            </w:r>
-            <w:proofErr w:type="gramEnd"/>
+              <w:t>have different charges than they actually do</w:t>
+            </w:r>
           </w:p>
           <w:p>
             <w:pPr>
@@ -19554,9 +19293,11 @@
       <w:pPr>
         <w:pStyle w:val="Heading2"/>
       </w:pPr>
+      <w:bookmarkStart w:id="33" w:name="_Toc7953189"/>
       <w:r>
         <w:t>Financial Use Cases</w:t>
       </w:r>
+      <w:bookmarkEnd w:id="33"/>
     </w:p>
     <w:p>
       <w:pPr>
@@ -20381,6 +20122,7 @@
                 <w:b/>
                 <w:bCs/>
               </w:rPr>
+              <w:lastRenderedPageBreak/>
               <w:t>Alternatives</w:t>
             </w:r>
           </w:p>
@@ -21429,6 +21171,7 @@
                 <w:b/>
                 <w:bCs/>
               </w:rPr>
+              <w:lastRenderedPageBreak/>
               <w:t>Alternatives</w:t>
             </w:r>
           </w:p>
@@ -22602,6 +22345,7 @@
                 <w:b/>
                 <w:bCs/>
               </w:rPr>
+              <w:lastRenderedPageBreak/>
               <w:t>Alternatives</w:t>
             </w:r>
           </w:p>
@@ -23223,6 +22967,7 @@
                 <w:b/>
                 <w:bCs/>
               </w:rPr>
+              <w:lastRenderedPageBreak/>
               <w:t>Alternatives</w:t>
             </w:r>
           </w:p>
@@ -23338,9 +23083,11 @@
       <w:pPr>
         <w:pStyle w:val="Heading1"/>
       </w:pPr>
+      <w:bookmarkStart w:id="34" w:name="_Toc7953190"/>
       <w:r>
         <w:t>Acceptance Testing</w:t>
       </w:r>
+      <w:bookmarkEnd w:id="34"/>
     </w:p>
     <w:p>
       <w:pPr>
@@ -31409,7 +31156,7 @@
 </file>
 
 <file path=customXml/itemProps1.xml><?xml version="1.0" encoding="utf-8"?>
-<ds:datastoreItem xmlns:ds="http://schemas.openxmlformats.org/officeDocument/2006/customXml" ds:itemID="{BDA99975-73B4-4BAD-935A-366A10AEEA3D}">
+<ds:datastoreItem xmlns:ds="http://schemas.openxmlformats.org/officeDocument/2006/customXml" ds:itemID="{3CDC76DE-DFCC-45E9-915D-7A4C2FDDD0FC}">
   <ds:schemaRefs>
     <ds:schemaRef ds:uri="http://schemas.openxmlformats.org/officeDocument/2006/bibliography"/>
   </ds:schemaRefs>

</xml_diff>

<commit_message>
Edited Test Document Slightly & added alert dialog featrure
</commit_message>
<xml_diff>
--- a/Deliverables/PALSS_Deliverable_4/PALSS_Deliverable_4_TestPlan.docx
+++ b/Deliverables/PALSS_Deliverable_4/PALSS_Deliverable_4_TestPlan.docx
@@ -304,8 +304,6 @@
         <w:t>TABLE OF CONTENTS</w:t>
       </w:r>
     </w:p>
-    <w:bookmarkStart w:id="2" w:name="_GoBack"/>
-    <w:bookmarkEnd w:id="2"/>
     <w:p>
       <w:pPr>
         <w:pStyle w:val="TOC1"/>
@@ -1245,18 +1243,18 @@
         </w:rPr>
         <w:fldChar w:fldCharType="end"/>
       </w:r>
-      <w:bookmarkStart w:id="3" w:name="_Toc456598586"/>
-      <w:bookmarkStart w:id="4" w:name="_Toc456600917"/>
-      <w:bookmarkStart w:id="5" w:name="_Toc494193639"/>
-      <w:bookmarkStart w:id="6" w:name="_Toc523878297"/>
-      <w:bookmarkStart w:id="7" w:name="_Toc436203377"/>
-      <w:bookmarkStart w:id="8" w:name="_Toc452813577"/>
-      <w:bookmarkStart w:id="9" w:name="_Toc105907879"/>
-      <w:bookmarkStart w:id="10" w:name="_Toc106079189"/>
-      <w:bookmarkStart w:id="11" w:name="_Toc106079514"/>
-      <w:bookmarkStart w:id="12" w:name="_Toc106079783"/>
-      <w:bookmarkStart w:id="13" w:name="_Toc107027559"/>
-      <w:bookmarkStart w:id="14" w:name="_Toc107027769"/>
+      <w:bookmarkStart w:id="2" w:name="_Toc456598586"/>
+      <w:bookmarkStart w:id="3" w:name="_Toc456600917"/>
+      <w:bookmarkStart w:id="4" w:name="_Toc494193639"/>
+      <w:bookmarkStart w:id="5" w:name="_Toc523878297"/>
+      <w:bookmarkStart w:id="6" w:name="_Toc436203377"/>
+      <w:bookmarkStart w:id="7" w:name="_Toc452813577"/>
+      <w:bookmarkStart w:id="8" w:name="_Toc105907879"/>
+      <w:bookmarkStart w:id="9" w:name="_Toc106079189"/>
+      <w:bookmarkStart w:id="10" w:name="_Toc106079514"/>
+      <w:bookmarkStart w:id="11" w:name="_Toc106079783"/>
+      <w:bookmarkStart w:id="12" w:name="_Toc107027559"/>
+      <w:bookmarkStart w:id="13" w:name="_Toc107027769"/>
       <w:bookmarkEnd w:id="0"/>
     </w:p>
     <w:p>
@@ -1266,18 +1264,18 @@
       <w:r>
         <w:br w:type="page"/>
       </w:r>
-      <w:bookmarkStart w:id="15" w:name="_Toc7953179"/>
+      <w:bookmarkStart w:id="14" w:name="_Toc7953179"/>
       <w:r>
         <w:lastRenderedPageBreak/>
         <w:t>I</w:t>
       </w:r>
+      <w:bookmarkEnd w:id="2"/>
       <w:bookmarkEnd w:id="3"/>
       <w:bookmarkEnd w:id="4"/>
-      <w:bookmarkEnd w:id="5"/>
       <w:r>
         <w:t>ntroduction</w:t>
       </w:r>
-      <w:bookmarkEnd w:id="15"/>
+      <w:bookmarkEnd w:id="14"/>
     </w:p>
     <w:p>
       <w:pPr>
@@ -1286,19 +1284,19 @@
           <w:rFonts w:ascii="Arial" w:hAnsi="Arial" w:cs="Arial"/>
         </w:rPr>
       </w:pPr>
-      <w:bookmarkStart w:id="16" w:name="_Toc456598587"/>
-      <w:bookmarkStart w:id="17" w:name="_Toc456600918"/>
-      <w:bookmarkStart w:id="18" w:name="_Toc494193640"/>
-      <w:bookmarkStart w:id="19" w:name="_Toc7953180"/>
+      <w:bookmarkStart w:id="15" w:name="_Toc456598587"/>
+      <w:bookmarkStart w:id="16" w:name="_Toc456600918"/>
+      <w:bookmarkStart w:id="17" w:name="_Toc494193640"/>
+      <w:bookmarkStart w:id="18" w:name="_Toc7953180"/>
       <w:r>
         <w:rPr>
           <w:rFonts w:ascii="Arial" w:hAnsi="Arial" w:cs="Arial"/>
         </w:rPr>
         <w:t>P</w:t>
       </w:r>
+      <w:bookmarkEnd w:id="15"/>
       <w:bookmarkEnd w:id="16"/>
       <w:bookmarkEnd w:id="17"/>
-      <w:bookmarkEnd w:id="18"/>
       <w:r>
         <w:rPr>
           <w:rFonts w:ascii="Arial" w:hAnsi="Arial" w:cs="Arial"/>
@@ -1347,9 +1345,9 @@
         </w:rPr>
         <w:t xml:space="preserve"> Document</w:t>
       </w:r>
-      <w:bookmarkStart w:id="20" w:name="OLE_LINK1"/>
-      <w:bookmarkStart w:id="21" w:name="OLE_LINK2"/>
-      <w:bookmarkEnd w:id="19"/>
+      <w:bookmarkStart w:id="19" w:name="OLE_LINK1"/>
+      <w:bookmarkStart w:id="20" w:name="OLE_LINK2"/>
+      <w:bookmarkEnd w:id="18"/>
     </w:p>
     <w:p>
       <w:pPr>
@@ -1428,24 +1426,24 @@
       <w:pPr>
         <w:pStyle w:val="Heading1"/>
       </w:pPr>
+      <w:bookmarkStart w:id="21" w:name="_Toc7953181"/>
       <w:bookmarkStart w:id="22" w:name="_Toc494193648"/>
-      <w:bookmarkStart w:id="23" w:name="_Toc7953181"/>
+      <w:bookmarkEnd w:id="19"/>
       <w:bookmarkEnd w:id="20"/>
-      <w:bookmarkEnd w:id="21"/>
       <w:r>
         <w:t>Unit Testing</w:t>
       </w:r>
-      <w:bookmarkEnd w:id="23"/>
+      <w:bookmarkEnd w:id="21"/>
     </w:p>
     <w:p>
       <w:pPr>
         <w:pStyle w:val="Heading2"/>
       </w:pPr>
-      <w:bookmarkStart w:id="24" w:name="_Toc7953182"/>
+      <w:bookmarkStart w:id="23" w:name="_Toc7953182"/>
       <w:r>
         <w:t>Items to be tested/not tested</w:t>
       </w:r>
-      <w:bookmarkEnd w:id="24"/>
+      <w:bookmarkEnd w:id="23"/>
     </w:p>
     <w:p>
       <w:pPr>
@@ -1465,11 +1463,11 @@
       <w:pPr>
         <w:pStyle w:val="Heading2"/>
       </w:pPr>
-      <w:bookmarkStart w:id="25" w:name="_Toc7953183"/>
+      <w:bookmarkStart w:id="24" w:name="_Toc7953183"/>
       <w:r>
         <w:t>Test Approach(s)</w:t>
       </w:r>
-      <w:bookmarkEnd w:id="25"/>
+      <w:bookmarkEnd w:id="24"/>
     </w:p>
     <w:p>
       <w:pPr>
@@ -1531,14 +1529,14 @@
       <w:pPr>
         <w:pStyle w:val="Heading2"/>
       </w:pPr>
-      <w:bookmarkStart w:id="26" w:name="_Toc7953184"/>
+      <w:bookmarkStart w:id="25" w:name="_Toc7953184"/>
       <w:r>
         <w:t>Test</w:t>
       </w:r>
       <w:r>
         <w:t>s</w:t>
       </w:r>
-      <w:bookmarkEnd w:id="26"/>
+      <w:bookmarkEnd w:id="25"/>
     </w:p>
     <w:p>
       <w:pPr>
@@ -1623,13 +1621,300 @@
         <w:rPr>
           <w:b/>
         </w:rPr>
-        <w:t xml:space="preserve">The GUI must display the string correctly when the function is called. Tests will be </w:t>
+        <w:t xml:space="preserve">The GUI must </w:t>
       </w:r>
       <w:r>
         <w:rPr>
           <w:b/>
         </w:rPr>
-        <w:t>done to test the function works with both valid and invalid inputs.</w:t>
+        <w:t>be able to</w:t>
+      </w:r>
+      <w:r>
+        <w:rPr>
+          <w:b/>
+        </w:rPr>
+        <w:t xml:space="preserve"> </w:t>
+      </w:r>
+      <w:r>
+        <w:rPr>
+          <w:b/>
+        </w:rPr>
+        <w:t>display data correctly when passed into the GUI;</w:t>
+      </w:r>
+    </w:p>
+    <w:tbl>
+      <w:tblPr>
+        <w:tblW w:w="0" w:type="auto"/>
+        <w:tblInd w:w="576" w:type="dxa"/>
+        <w:tblBorders>
+          <w:top w:val="single" w:sz="4" w:space="0" w:color="auto"/>
+          <w:left w:val="single" w:sz="4" w:space="0" w:color="auto"/>
+          <w:bottom w:val="single" w:sz="4" w:space="0" w:color="auto"/>
+          <w:right w:val="single" w:sz="4" w:space="0" w:color="auto"/>
+          <w:insideH w:val="single" w:sz="4" w:space="0" w:color="auto"/>
+          <w:insideV w:val="single" w:sz="4" w:space="0" w:color="auto"/>
+        </w:tblBorders>
+        <w:tblLook w:val="04A0" w:firstRow="1" w:lastRow="0" w:firstColumn="1" w:lastColumn="0" w:noHBand="0" w:noVBand="1"/>
+      </w:tblPr>
+      <w:tblGrid>
+        <w:gridCol w:w="679"/>
+        <w:gridCol w:w="3001"/>
+        <w:gridCol w:w="2667"/>
+        <w:gridCol w:w="2427"/>
+      </w:tblGrid>
+      <w:tr>
+        <w:trPr>
+          <w:trHeight w:val="324"/>
+        </w:trPr>
+        <w:tc>
+          <w:tcPr>
+            <w:tcW w:w="8774" w:type="dxa"/>
+            <w:gridSpan w:val="4"/>
+            <w:shd w:val="clear" w:color="auto" w:fill="auto"/>
+          </w:tcPr>
+          <w:p>
+            <w:pPr>
+              <w:pStyle w:val="BodyText"/>
+              <w:ind w:left="0"/>
+              <w:jc w:val="left"/>
+            </w:pPr>
+            <w:r>
+              <w:t xml:space="preserve">Test Case ID: </w:t>
+            </w:r>
+            <w:r>
+              <w:t>GU</w:t>
+            </w:r>
+            <w:r>
+              <w:t>_0</w:t>
+            </w:r>
+            <w:r>
+              <w:t>0</w:t>
+            </w:r>
+          </w:p>
+        </w:tc>
+      </w:tr>
+      <w:tr>
+        <w:trPr>
+          <w:trHeight w:val="324"/>
+        </w:trPr>
+        <w:tc>
+          <w:tcPr>
+            <w:tcW w:w="8774" w:type="dxa"/>
+            <w:gridSpan w:val="4"/>
+            <w:shd w:val="clear" w:color="auto" w:fill="auto"/>
+          </w:tcPr>
+          <w:p>
+            <w:pPr>
+              <w:pStyle w:val="BodyText"/>
+              <w:ind w:left="0"/>
+              <w:jc w:val="left"/>
+            </w:pPr>
+            <w:r>
+              <w:t xml:space="preserve">GUI: </w:t>
+            </w:r>
+            <w:r>
+              <w:t>Displaying a string – “</w:t>
+            </w:r>
+            <w:proofErr w:type="spellStart"/>
+            <w:r>
+              <w:t>displayMsg</w:t>
+            </w:r>
+            <w:proofErr w:type="spellEnd"/>
+            <w:r>
+              <w:t>”</w:t>
+            </w:r>
+          </w:p>
+        </w:tc>
+      </w:tr>
+      <w:tr>
+        <w:trPr>
+          <w:trHeight w:val="324"/>
+        </w:trPr>
+        <w:tc>
+          <w:tcPr>
+            <w:tcW w:w="679" w:type="dxa"/>
+            <w:shd w:val="clear" w:color="auto" w:fill="auto"/>
+          </w:tcPr>
+          <w:p>
+            <w:pPr>
+              <w:pStyle w:val="BodyText"/>
+              <w:ind w:left="0"/>
+              <w:jc w:val="left"/>
+            </w:pPr>
+            <w:r>
+              <w:t>Step</w:t>
+            </w:r>
+          </w:p>
+        </w:tc>
+        <w:tc>
+          <w:tcPr>
+            <w:tcW w:w="3001" w:type="dxa"/>
+            <w:shd w:val="clear" w:color="auto" w:fill="auto"/>
+          </w:tcPr>
+          <w:p>
+            <w:pPr>
+              <w:pStyle w:val="BodyText"/>
+              <w:ind w:left="0"/>
+              <w:jc w:val="left"/>
+            </w:pPr>
+            <w:r>
+              <w:t>Test Steps</w:t>
+            </w:r>
+          </w:p>
+        </w:tc>
+        <w:tc>
+          <w:tcPr>
+            <w:tcW w:w="2667" w:type="dxa"/>
+            <w:shd w:val="clear" w:color="auto" w:fill="auto"/>
+          </w:tcPr>
+          <w:p>
+            <w:pPr>
+              <w:pStyle w:val="BodyText"/>
+              <w:ind w:left="0"/>
+              <w:jc w:val="left"/>
+            </w:pPr>
+            <w:r>
+              <w:t>Test Data</w:t>
+            </w:r>
+            <w:r>
+              <w:t>(s)</w:t>
+            </w:r>
+          </w:p>
+        </w:tc>
+        <w:tc>
+          <w:tcPr>
+            <w:tcW w:w="2427" w:type="dxa"/>
+            <w:shd w:val="clear" w:color="auto" w:fill="auto"/>
+          </w:tcPr>
+          <w:p>
+            <w:pPr>
+              <w:pStyle w:val="BodyText"/>
+              <w:ind w:left="0"/>
+              <w:jc w:val="left"/>
+            </w:pPr>
+            <w:r>
+              <w:t>Expected Result</w:t>
+            </w:r>
+          </w:p>
+        </w:tc>
+      </w:tr>
+      <w:tr>
+        <w:trPr>
+          <w:trHeight w:val="497"/>
+        </w:trPr>
+        <w:tc>
+          <w:tcPr>
+            <w:tcW w:w="679" w:type="dxa"/>
+            <w:shd w:val="clear" w:color="auto" w:fill="auto"/>
+          </w:tcPr>
+          <w:p>
+            <w:pPr>
+              <w:pStyle w:val="BodyText"/>
+              <w:ind w:left="0"/>
+              <w:jc w:val="left"/>
+            </w:pPr>
+            <w:r>
+              <w:lastRenderedPageBreak/>
+              <w:t>1</w:t>
+            </w:r>
+          </w:p>
+        </w:tc>
+        <w:tc>
+          <w:tcPr>
+            <w:tcW w:w="3001" w:type="dxa"/>
+            <w:shd w:val="clear" w:color="auto" w:fill="auto"/>
+          </w:tcPr>
+          <w:p>
+            <w:pPr>
+              <w:pStyle w:val="BodyText"/>
+              <w:ind w:left="0"/>
+              <w:jc w:val="left"/>
+            </w:pPr>
+            <w:r>
+              <w:t>Call an alert dialog with a passed string</w:t>
+            </w:r>
+          </w:p>
+        </w:tc>
+        <w:tc>
+          <w:tcPr>
+            <w:tcW w:w="2667" w:type="dxa"/>
+            <w:shd w:val="clear" w:color="auto" w:fill="auto"/>
+          </w:tcPr>
+          <w:p>
+            <w:pPr>
+              <w:pStyle w:val="BodyText"/>
+              <w:ind w:left="0"/>
+              <w:jc w:val="left"/>
+              <w:rPr>
+                <w:color w:val="000000"/>
+              </w:rPr>
+            </w:pPr>
+            <w:r>
+              <w:rPr>
+                <w:color w:val="000000"/>
+              </w:rPr>
+              <w:t>string = “hello world”</w:t>
+            </w:r>
+          </w:p>
+        </w:tc>
+        <w:tc>
+          <w:tcPr>
+            <w:tcW w:w="2427" w:type="dxa"/>
+            <w:shd w:val="clear" w:color="auto" w:fill="auto"/>
+          </w:tcPr>
+          <w:p>
+            <w:pPr>
+              <w:pStyle w:val="BodyText"/>
+              <w:ind w:left="0"/>
+              <w:jc w:val="left"/>
+            </w:pPr>
+            <w:r>
+              <w:t>GUI displays “hello world”</w:t>
+            </w:r>
+          </w:p>
+        </w:tc>
+      </w:tr>
+    </w:tbl>
+    <w:p>
+      <w:pPr>
+        <w:pStyle w:val="BodyText"/>
+      </w:pPr>
+      <w:r>
+        <w:drawing>
+          <wp:inline distT="0" distB="0" distL="0" distR="0" wp14:anchorId="3A3863BC" wp14:editId="4561BF9C">
+            <wp:extent cx="2482453" cy="3971925"/>
+            <wp:effectExtent l="0" t="0" r="0" b="0"/>
+            <wp:docPr id="2" name="Picture 2"/>
+            <wp:cNvGraphicFramePr>
+              <a:graphicFrameLocks xmlns:a="http://schemas.openxmlformats.org/drawingml/2006/main" noChangeAspect="1"/>
+            </wp:cNvGraphicFramePr>
+            <a:graphic xmlns:a="http://schemas.openxmlformats.org/drawingml/2006/main">
+              <a:graphicData uri="http://schemas.openxmlformats.org/drawingml/2006/picture">
+                <pic:pic xmlns:pic="http://schemas.openxmlformats.org/drawingml/2006/picture">
+                  <pic:nvPicPr>
+                    <pic:cNvPr id="1" name=""/>
+                    <pic:cNvPicPr/>
+                  </pic:nvPicPr>
+                  <pic:blipFill>
+                    <a:blip r:embed="rId8"/>
+                    <a:stretch>
+                      <a:fillRect/>
+                    </a:stretch>
+                  </pic:blipFill>
+                  <pic:spPr>
+                    <a:xfrm>
+                      <a:off x="0" y="0"/>
+                      <a:ext cx="2487640" cy="3980225"/>
+                    </a:xfrm>
+                    <a:prstGeom prst="rect">
+                      <a:avLst/>
+                    </a:prstGeom>
+                  </pic:spPr>
+                </pic:pic>
+              </a:graphicData>
+            </a:graphic>
+          </wp:inline>
+        </w:drawing>
       </w:r>
     </w:p>
     <w:tbl>
@@ -1658,7 +1943,7 @@
         </w:trPr>
         <w:tc>
           <w:tcPr>
-            <w:tcW w:w="8970" w:type="dxa"/>
+            <w:tcW w:w="8774" w:type="dxa"/>
             <w:gridSpan w:val="4"/>
             <w:shd w:val="clear" w:color="auto" w:fill="auto"/>
           </w:tcPr>
@@ -1669,10 +1954,16 @@
               <w:jc w:val="left"/>
             </w:pPr>
             <w:r>
-              <w:t>Test Case ID: RG_0</w:t>
-            </w:r>
-            <w:r>
-              <w:t>0</w:t>
+              <w:t xml:space="preserve">Test Case ID: </w:t>
+            </w:r>
+            <w:r>
+              <w:t>GU</w:t>
+            </w:r>
+            <w:r>
+              <w:t>_0</w:t>
+            </w:r>
+            <w:r>
+              <w:t>1</w:t>
             </w:r>
           </w:p>
         </w:tc>
@@ -1683,7 +1974,7 @@
         </w:trPr>
         <w:tc>
           <w:tcPr>
-            <w:tcW w:w="8970" w:type="dxa"/>
+            <w:tcW w:w="8774" w:type="dxa"/>
             <w:gridSpan w:val="4"/>
             <w:shd w:val="clear" w:color="auto" w:fill="auto"/>
           </w:tcPr>
@@ -1694,7 +1985,10 @@
               <w:jc w:val="left"/>
             </w:pPr>
             <w:r>
-              <w:t xml:space="preserve">GUI: </w:t>
+              <w:t xml:space="preserve">Register GUI: </w:t>
+            </w:r>
+            <w:r>
+              <w:t>Displaying a string – “</w:t>
             </w:r>
             <w:proofErr w:type="spellStart"/>
             <w:r>
@@ -1702,10 +1996,7 @@
             </w:r>
             <w:proofErr w:type="spellEnd"/>
             <w:r>
-              <w:t>()</w:t>
-            </w:r>
-            <w:r>
-              <w:t>:string</w:t>
+              <w:t>”</w:t>
             </w:r>
           </w:p>
         </w:tc>
@@ -1716,7 +2007,7 @@
         </w:trPr>
         <w:tc>
           <w:tcPr>
-            <w:tcW w:w="681" w:type="dxa"/>
+            <w:tcW w:w="679" w:type="dxa"/>
             <w:shd w:val="clear" w:color="auto" w:fill="auto"/>
           </w:tcPr>
           <w:p>
@@ -1732,7 +2023,7 @@
         </w:tc>
         <w:tc>
           <w:tcPr>
-            <w:tcW w:w="3081" w:type="dxa"/>
+            <w:tcW w:w="3022" w:type="dxa"/>
             <w:shd w:val="clear" w:color="auto" w:fill="auto"/>
           </w:tcPr>
           <w:p>
@@ -1748,26 +2039,23 @@
         </w:tc>
         <w:tc>
           <w:tcPr>
-            <w:tcW w:w="2732" w:type="dxa"/>
-            <w:shd w:val="clear" w:color="auto" w:fill="auto"/>
-          </w:tcPr>
-          <w:p>
-            <w:pPr>
-              <w:pStyle w:val="BodyText"/>
-              <w:ind w:left="0"/>
-              <w:jc w:val="left"/>
-            </w:pPr>
-            <w:r>
-              <w:t>Test Data</w:t>
-            </w:r>
-            <w:r>
-              <w:t>(s)</w:t>
-            </w:r>
-          </w:p>
-        </w:tc>
-        <w:tc>
-          <w:tcPr>
-            <w:tcW w:w="2476" w:type="dxa"/>
+            <w:tcW w:w="2655" w:type="dxa"/>
+            <w:shd w:val="clear" w:color="auto" w:fill="auto"/>
+          </w:tcPr>
+          <w:p>
+            <w:pPr>
+              <w:pStyle w:val="BodyText"/>
+              <w:ind w:left="0"/>
+              <w:jc w:val="left"/>
+            </w:pPr>
+            <w:r>
+              <w:t>Test Data(s)</w:t>
+            </w:r>
+          </w:p>
+        </w:tc>
+        <w:tc>
+          <w:tcPr>
+            <w:tcW w:w="2418" w:type="dxa"/>
             <w:shd w:val="clear" w:color="auto" w:fill="auto"/>
           </w:tcPr>
           <w:p>
@@ -1788,24 +2076,23 @@
         </w:trPr>
         <w:tc>
           <w:tcPr>
-            <w:tcW w:w="681" w:type="dxa"/>
-            <w:shd w:val="clear" w:color="auto" w:fill="auto"/>
-          </w:tcPr>
-          <w:p>
-            <w:pPr>
-              <w:pStyle w:val="BodyText"/>
-              <w:ind w:left="0"/>
-              <w:jc w:val="left"/>
-            </w:pPr>
-            <w:r>
-              <w:lastRenderedPageBreak/>
+            <w:tcW w:w="679" w:type="dxa"/>
+            <w:shd w:val="clear" w:color="auto" w:fill="auto"/>
+          </w:tcPr>
+          <w:p>
+            <w:pPr>
+              <w:pStyle w:val="BodyText"/>
+              <w:ind w:left="0"/>
+              <w:jc w:val="left"/>
+            </w:pPr>
+            <w:r>
               <w:t>1</w:t>
             </w:r>
           </w:p>
         </w:tc>
         <w:tc>
           <w:tcPr>
-            <w:tcW w:w="3081" w:type="dxa"/>
+            <w:tcW w:w="3022" w:type="dxa"/>
             <w:shd w:val="clear" w:color="auto" w:fill="auto"/>
           </w:tcPr>
           <w:p>
@@ -1818,18 +2105,23 @@
               <w:t>call “</w:t>
             </w:r>
             <w:proofErr w:type="spellStart"/>
+            <w:proofErr w:type="gramStart"/>
             <w:r>
               <w:t>displayMsg</w:t>
             </w:r>
             <w:proofErr w:type="spellEnd"/>
             <w:r>
-              <w:t>()” with test data</w:t>
-            </w:r>
-          </w:p>
-        </w:tc>
-        <w:tc>
-          <w:tcPr>
-            <w:tcW w:w="2732" w:type="dxa"/>
+              <w:t>(</w:t>
+            </w:r>
+            <w:proofErr w:type="gramEnd"/>
+            <w:r>
+              <w:t>)” with test data</w:t>
+            </w:r>
+          </w:p>
+        </w:tc>
+        <w:tc>
+          <w:tcPr>
+            <w:tcW w:w="2655" w:type="dxa"/>
             <w:shd w:val="clear" w:color="auto" w:fill="auto"/>
           </w:tcPr>
           <w:p>
@@ -1845,23 +2137,23 @@
               <w:rPr>
                 <w:color w:val="000000"/>
               </w:rPr>
-              <w:t>string = “hello world”</w:t>
-            </w:r>
-          </w:p>
-        </w:tc>
-        <w:tc>
-          <w:tcPr>
-            <w:tcW w:w="2476" w:type="dxa"/>
-            <w:shd w:val="clear" w:color="auto" w:fill="auto"/>
-          </w:tcPr>
-          <w:p>
-            <w:pPr>
-              <w:pStyle w:val="BodyText"/>
-              <w:ind w:left="0"/>
-              <w:jc w:val="left"/>
-            </w:pPr>
-            <w:r>
-              <w:t>GUI displays “hello world”</w:t>
+              <w:t>string = “”</w:t>
+            </w:r>
+          </w:p>
+        </w:tc>
+        <w:tc>
+          <w:tcPr>
+            <w:tcW w:w="2418" w:type="dxa"/>
+            <w:shd w:val="clear" w:color="auto" w:fill="auto"/>
+          </w:tcPr>
+          <w:p>
+            <w:pPr>
+              <w:pStyle w:val="BodyText"/>
+              <w:ind w:left="0"/>
+              <w:jc w:val="left"/>
+            </w:pPr>
+            <w:r>
+              <w:t>GUI displays empty string</w:t>
             </w:r>
           </w:p>
         </w:tc>
@@ -1871,6 +2163,43 @@
       <w:pPr>
         <w:pStyle w:val="BodyText"/>
       </w:pPr>
+      <w:r>
+        <w:drawing>
+          <wp:inline distT="0" distB="0" distL="0" distR="0" wp14:anchorId="6CB8DA07" wp14:editId="0A9134B5">
+            <wp:extent cx="2638793" cy="1829055"/>
+            <wp:effectExtent l="0" t="0" r="9525" b="0"/>
+            <wp:docPr id="11" name="Picture 11"/>
+            <wp:cNvGraphicFramePr>
+              <a:graphicFrameLocks xmlns:a="http://schemas.openxmlformats.org/drawingml/2006/main" noChangeAspect="1"/>
+            </wp:cNvGraphicFramePr>
+            <a:graphic xmlns:a="http://schemas.openxmlformats.org/drawingml/2006/main">
+              <a:graphicData uri="http://schemas.openxmlformats.org/drawingml/2006/picture">
+                <pic:pic xmlns:pic="http://schemas.openxmlformats.org/drawingml/2006/picture">
+                  <pic:nvPicPr>
+                    <pic:cNvPr id="1" name=""/>
+                    <pic:cNvPicPr/>
+                  </pic:nvPicPr>
+                  <pic:blipFill>
+                    <a:blip r:embed="rId9"/>
+                    <a:stretch>
+                      <a:fillRect/>
+                    </a:stretch>
+                  </pic:blipFill>
+                  <pic:spPr>
+                    <a:xfrm>
+                      <a:off x="0" y="0"/>
+                      <a:ext cx="2638793" cy="1829055"/>
+                    </a:xfrm>
+                    <a:prstGeom prst="rect">
+                      <a:avLst/>
+                    </a:prstGeom>
+                  </pic:spPr>
+                </pic:pic>
+              </a:graphicData>
+            </a:graphic>
+          </wp:inline>
+        </w:drawing>
+      </w:r>
     </w:p>
     <w:tbl>
       <w:tblPr>
@@ -1889,8 +2218,8 @@
       <w:tblGrid>
         <w:gridCol w:w="679"/>
         <w:gridCol w:w="3022"/>
-        <w:gridCol w:w="2656"/>
-        <w:gridCol w:w="2417"/>
+        <w:gridCol w:w="2655"/>
+        <w:gridCol w:w="2418"/>
       </w:tblGrid>
       <w:tr>
         <w:trPr>
@@ -1898,7 +2227,7 @@
         </w:trPr>
         <w:tc>
           <w:tcPr>
-            <w:tcW w:w="8970" w:type="dxa"/>
+            <w:tcW w:w="8774" w:type="dxa"/>
             <w:gridSpan w:val="4"/>
             <w:shd w:val="clear" w:color="auto" w:fill="auto"/>
           </w:tcPr>
@@ -1909,10 +2238,7 @@
               <w:jc w:val="left"/>
             </w:pPr>
             <w:r>
-              <w:t>Test Case ID: RG_0</w:t>
-            </w:r>
-            <w:r>
-              <w:t>1</w:t>
+              <w:t>Test Case ID: GU_02</w:t>
             </w:r>
           </w:p>
         </w:tc>
@@ -1923,7 +2249,7 @@
         </w:trPr>
         <w:tc>
           <w:tcPr>
-            <w:tcW w:w="8970" w:type="dxa"/>
+            <w:tcW w:w="8774" w:type="dxa"/>
             <w:gridSpan w:val="4"/>
             <w:shd w:val="clear" w:color="auto" w:fill="auto"/>
           </w:tcPr>
@@ -1934,7 +2260,8 @@
               <w:jc w:val="left"/>
             </w:pPr>
             <w:r>
-              <w:t xml:space="preserve">Register GUI: </w:t>
+              <w:lastRenderedPageBreak/>
+              <w:t>Register GUI: Displaying a string – “</w:t>
             </w:r>
             <w:proofErr w:type="spellStart"/>
             <w:r>
@@ -1942,7 +2269,7 @@
             </w:r>
             <w:proofErr w:type="spellEnd"/>
             <w:r>
-              <w:t>():string</w:t>
+              <w:t>”</w:t>
             </w:r>
           </w:p>
         </w:tc>
@@ -1953,7 +2280,7 @@
         </w:trPr>
         <w:tc>
           <w:tcPr>
-            <w:tcW w:w="681" w:type="dxa"/>
+            <w:tcW w:w="679" w:type="dxa"/>
             <w:shd w:val="clear" w:color="auto" w:fill="auto"/>
           </w:tcPr>
           <w:p>
@@ -1969,7 +2296,7 @@
         </w:tc>
         <w:tc>
           <w:tcPr>
-            <w:tcW w:w="3081" w:type="dxa"/>
+            <w:tcW w:w="3022" w:type="dxa"/>
             <w:shd w:val="clear" w:color="auto" w:fill="auto"/>
           </w:tcPr>
           <w:p>
@@ -1985,7 +2312,7 @@
         </w:tc>
         <w:tc>
           <w:tcPr>
-            <w:tcW w:w="2732" w:type="dxa"/>
+            <w:tcW w:w="2655" w:type="dxa"/>
             <w:shd w:val="clear" w:color="auto" w:fill="auto"/>
           </w:tcPr>
           <w:p>
@@ -2001,7 +2328,7 @@
         </w:tc>
         <w:tc>
           <w:tcPr>
-            <w:tcW w:w="2476" w:type="dxa"/>
+            <w:tcW w:w="2418" w:type="dxa"/>
             <w:shd w:val="clear" w:color="auto" w:fill="auto"/>
           </w:tcPr>
           <w:p>
@@ -2022,7 +2349,7 @@
         </w:trPr>
         <w:tc>
           <w:tcPr>
-            <w:tcW w:w="681" w:type="dxa"/>
+            <w:tcW w:w="679" w:type="dxa"/>
             <w:shd w:val="clear" w:color="auto" w:fill="auto"/>
           </w:tcPr>
           <w:p>
@@ -2038,7 +2365,7 @@
         </w:tc>
         <w:tc>
           <w:tcPr>
-            <w:tcW w:w="3081" w:type="dxa"/>
+            <w:tcW w:w="3022" w:type="dxa"/>
             <w:shd w:val="clear" w:color="auto" w:fill="auto"/>
           </w:tcPr>
           <w:p>
@@ -2051,18 +2378,23 @@
               <w:t>call “</w:t>
             </w:r>
             <w:proofErr w:type="spellStart"/>
+            <w:proofErr w:type="gramStart"/>
             <w:r>
               <w:t>displayMsg</w:t>
             </w:r>
             <w:proofErr w:type="spellEnd"/>
             <w:r>
-              <w:t>()” with test data</w:t>
-            </w:r>
-          </w:p>
-        </w:tc>
-        <w:tc>
-          <w:tcPr>
-            <w:tcW w:w="2732" w:type="dxa"/>
+              <w:t>(</w:t>
+            </w:r>
+            <w:proofErr w:type="gramEnd"/>
+            <w:r>
+              <w:t>)” with test data</w:t>
+            </w:r>
+          </w:p>
+        </w:tc>
+        <w:tc>
+          <w:tcPr>
+            <w:tcW w:w="2655" w:type="dxa"/>
             <w:shd w:val="clear" w:color="auto" w:fill="auto"/>
           </w:tcPr>
           <w:p>
@@ -2078,239 +2410,29 @@
               <w:rPr>
                 <w:color w:val="000000"/>
               </w:rPr>
-              <w:t>string = “”</w:t>
-            </w:r>
-          </w:p>
-        </w:tc>
-        <w:tc>
-          <w:tcPr>
-            <w:tcW w:w="2476" w:type="dxa"/>
-            <w:shd w:val="clear" w:color="auto" w:fill="auto"/>
-          </w:tcPr>
-          <w:p>
-            <w:pPr>
-              <w:pStyle w:val="BodyText"/>
-              <w:ind w:left="0"/>
-              <w:jc w:val="left"/>
-            </w:pPr>
-            <w:r>
-              <w:t>GUI displays empty string</w:t>
-            </w:r>
-          </w:p>
-        </w:tc>
-      </w:tr>
-      <w:tr>
-        <w:trPr>
-          <w:trHeight w:val="324"/>
-        </w:trPr>
-        <w:tc>
-          <w:tcPr>
-            <w:tcW w:w="8970" w:type="dxa"/>
-            <w:gridSpan w:val="4"/>
-            <w:shd w:val="clear" w:color="auto" w:fill="auto"/>
-          </w:tcPr>
-          <w:p>
-            <w:pPr>
-              <w:pStyle w:val="BodyText"/>
-              <w:ind w:left="0"/>
-              <w:jc w:val="left"/>
-            </w:pPr>
-            <w:r>
-              <w:t>Test Case ID: RG_0</w:t>
-            </w:r>
-            <w:r>
-              <w:t>2</w:t>
-            </w:r>
-          </w:p>
-        </w:tc>
-      </w:tr>
-      <w:tr>
-        <w:trPr>
-          <w:trHeight w:val="324"/>
-        </w:trPr>
-        <w:tc>
-          <w:tcPr>
-            <w:tcW w:w="8970" w:type="dxa"/>
-            <w:gridSpan w:val="4"/>
-            <w:shd w:val="clear" w:color="auto" w:fill="auto"/>
-          </w:tcPr>
-          <w:p>
-            <w:pPr>
-              <w:pStyle w:val="BodyText"/>
-              <w:ind w:left="0"/>
-              <w:jc w:val="left"/>
-            </w:pPr>
-            <w:r>
-              <w:t xml:space="preserve">Register GUI: </w:t>
-            </w:r>
-            <w:proofErr w:type="spellStart"/>
-            <w:r>
-              <w:t>displayMsg</w:t>
-            </w:r>
-            <w:proofErr w:type="spellEnd"/>
-            <w:r>
-              <w:t>():string</w:t>
-            </w:r>
-          </w:p>
-        </w:tc>
-      </w:tr>
-      <w:tr>
-        <w:trPr>
-          <w:trHeight w:val="324"/>
-        </w:trPr>
-        <w:tc>
-          <w:tcPr>
-            <w:tcW w:w="681" w:type="dxa"/>
-            <w:shd w:val="clear" w:color="auto" w:fill="auto"/>
-          </w:tcPr>
-          <w:p>
-            <w:pPr>
-              <w:pStyle w:val="BodyText"/>
-              <w:ind w:left="0"/>
-              <w:jc w:val="left"/>
-            </w:pPr>
-            <w:r>
-              <w:t>Step</w:t>
-            </w:r>
-          </w:p>
-        </w:tc>
-        <w:tc>
-          <w:tcPr>
-            <w:tcW w:w="3081" w:type="dxa"/>
-            <w:shd w:val="clear" w:color="auto" w:fill="auto"/>
-          </w:tcPr>
-          <w:p>
-            <w:pPr>
-              <w:pStyle w:val="BodyText"/>
-              <w:ind w:left="0"/>
-              <w:jc w:val="left"/>
-            </w:pPr>
-            <w:r>
-              <w:t>Test Steps</w:t>
-            </w:r>
-          </w:p>
-        </w:tc>
-        <w:tc>
-          <w:tcPr>
-            <w:tcW w:w="2732" w:type="dxa"/>
-            <w:shd w:val="clear" w:color="auto" w:fill="auto"/>
-          </w:tcPr>
-          <w:p>
-            <w:pPr>
-              <w:pStyle w:val="BodyText"/>
-              <w:ind w:left="0"/>
-              <w:jc w:val="left"/>
-            </w:pPr>
-            <w:r>
-              <w:t>Test Data(s)</w:t>
-            </w:r>
-          </w:p>
-        </w:tc>
-        <w:tc>
-          <w:tcPr>
-            <w:tcW w:w="2476" w:type="dxa"/>
-            <w:shd w:val="clear" w:color="auto" w:fill="auto"/>
-          </w:tcPr>
-          <w:p>
-            <w:pPr>
-              <w:pStyle w:val="BodyText"/>
-              <w:ind w:left="0"/>
-              <w:jc w:val="left"/>
-            </w:pPr>
-            <w:r>
-              <w:t>Expected Result</w:t>
-            </w:r>
-          </w:p>
-        </w:tc>
-      </w:tr>
-      <w:tr>
-        <w:trPr>
-          <w:trHeight w:val="497"/>
-        </w:trPr>
-        <w:tc>
-          <w:tcPr>
-            <w:tcW w:w="681" w:type="dxa"/>
-            <w:shd w:val="clear" w:color="auto" w:fill="auto"/>
-          </w:tcPr>
-          <w:p>
-            <w:pPr>
-              <w:pStyle w:val="BodyText"/>
-              <w:ind w:left="0"/>
-              <w:jc w:val="left"/>
-            </w:pPr>
-            <w:r>
-              <w:t>1</w:t>
-            </w:r>
-          </w:p>
-        </w:tc>
-        <w:tc>
-          <w:tcPr>
-            <w:tcW w:w="3081" w:type="dxa"/>
-            <w:shd w:val="clear" w:color="auto" w:fill="auto"/>
-          </w:tcPr>
-          <w:p>
-            <w:pPr>
-              <w:pStyle w:val="BodyText"/>
-              <w:ind w:left="0"/>
-              <w:jc w:val="left"/>
-            </w:pPr>
-            <w:r>
-              <w:t>call “</w:t>
-            </w:r>
-            <w:proofErr w:type="spellStart"/>
-            <w:r>
-              <w:t>displayMsg</w:t>
-            </w:r>
-            <w:proofErr w:type="spellEnd"/>
-            <w:r>
-              <w:t>()” with test data</w:t>
-            </w:r>
-          </w:p>
-        </w:tc>
-        <w:tc>
-          <w:tcPr>
-            <w:tcW w:w="2732" w:type="dxa"/>
-            <w:shd w:val="clear" w:color="auto" w:fill="auto"/>
-          </w:tcPr>
-          <w:p>
-            <w:pPr>
-              <w:pStyle w:val="BodyText"/>
-              <w:ind w:left="0"/>
-              <w:jc w:val="left"/>
+              <w:t xml:space="preserve">string = </w:t>
+            </w:r>
+            <w:r>
               <w:rPr>
                 <w:color w:val="000000"/>
               </w:rPr>
-            </w:pPr>
-            <w:r>
-              <w:rPr>
-                <w:color w:val="000000"/>
-              </w:rPr>
-              <w:t xml:space="preserve">string = </w:t>
-            </w:r>
-            <w:r>
-              <w:rPr>
-                <w:color w:val="000000"/>
-              </w:rPr>
-              <w:t>4 (integer not a string)</w:t>
-            </w:r>
-          </w:p>
-        </w:tc>
-        <w:tc>
-          <w:tcPr>
-            <w:tcW w:w="2476" w:type="dxa"/>
-            <w:shd w:val="clear" w:color="auto" w:fill="auto"/>
-          </w:tcPr>
-          <w:p>
-            <w:pPr>
-              <w:pStyle w:val="BodyText"/>
-              <w:ind w:left="0"/>
-              <w:jc w:val="left"/>
-            </w:pPr>
-            <w:r>
-              <w:t xml:space="preserve">GUI </w:t>
-            </w:r>
-            <w:r>
-              <w:t>does not display anything.</w:t>
+              <w:t>“4”</w:t>
+            </w:r>
+          </w:p>
+        </w:tc>
+        <w:tc>
+          <w:tcPr>
+            <w:tcW w:w="2418" w:type="dxa"/>
+            <w:shd w:val="clear" w:color="auto" w:fill="auto"/>
+          </w:tcPr>
+          <w:p>
+            <w:pPr>
+              <w:pStyle w:val="BodyText"/>
+              <w:ind w:left="0"/>
+              <w:jc w:val="left"/>
+            </w:pPr>
+            <w:r>
+              <w:t>GUI displays number.</w:t>
             </w:r>
           </w:p>
         </w:tc>
@@ -2320,28 +2442,12 @@
       <w:pPr>
         <w:pStyle w:val="BodyText"/>
       </w:pPr>
-    </w:p>
-    <w:p>
-      <w:pPr>
-        <w:pStyle w:val="BodyText"/>
-      </w:pPr>
       <w:r>
-        <w:t>Display message does not currently function. Using a test button the alert does not show with the input message.</w:t>
-      </w:r>
-    </w:p>
-    <w:p>
-      <w:pPr>
-        <w:pStyle w:val="BodyText"/>
-      </w:pPr>
-      <w:r>
-        <w:rPr>
-          <w:noProof/>
-        </w:rPr>
         <w:drawing>
-          <wp:inline distT="0" distB="0" distL="0" distR="0" wp14:anchorId="33D169C0" wp14:editId="19E4A4C6">
-            <wp:extent cx="1651353" cy="2772936"/>
-            <wp:effectExtent l="0" t="0" r="6350" b="8890"/>
-            <wp:docPr id="27" name="Picture 27"/>
+          <wp:inline distT="0" distB="0" distL="0" distR="0" wp14:anchorId="04E3B54D" wp14:editId="32167776">
+            <wp:extent cx="2082313" cy="1400175"/>
+            <wp:effectExtent l="0" t="0" r="0" b="0"/>
+            <wp:docPr id="8" name="Picture 8"/>
             <wp:cNvGraphicFramePr>
               <a:graphicFrameLocks xmlns:a="http://schemas.openxmlformats.org/drawingml/2006/main" noChangeAspect="1"/>
             </wp:cNvGraphicFramePr>
@@ -2353,7 +2459,7 @@
                     <pic:cNvPicPr/>
                   </pic:nvPicPr>
                   <pic:blipFill>
-                    <a:blip r:embed="rId8"/>
+                    <a:blip r:embed="rId10"/>
                     <a:stretch>
                       <a:fillRect/>
                     </a:stretch>
@@ -2361,7 +2467,7 @@
                   <pic:spPr>
                     <a:xfrm>
                       <a:off x="0" y="0"/>
-                      <a:ext cx="1662070" cy="2790932"/>
+                      <a:ext cx="2088599" cy="1404402"/>
                     </a:xfrm>
                     <a:prstGeom prst="rect">
                       <a:avLst/>
@@ -2373,6 +2479,292 @@
           </wp:inline>
         </w:drawing>
       </w:r>
+    </w:p>
+    <w:tbl>
+      <w:tblPr>
+        <w:tblW w:w="0" w:type="auto"/>
+        <w:tblInd w:w="576" w:type="dxa"/>
+        <w:tblBorders>
+          <w:top w:val="single" w:sz="4" w:space="0" w:color="auto"/>
+          <w:left w:val="single" w:sz="4" w:space="0" w:color="auto"/>
+          <w:bottom w:val="single" w:sz="4" w:space="0" w:color="auto"/>
+          <w:right w:val="single" w:sz="4" w:space="0" w:color="auto"/>
+          <w:insideH w:val="single" w:sz="4" w:space="0" w:color="auto"/>
+          <w:insideV w:val="single" w:sz="4" w:space="0" w:color="auto"/>
+        </w:tblBorders>
+        <w:tblLook w:val="04A0" w:firstRow="1" w:lastRow="0" w:firstColumn="1" w:lastColumn="0" w:noHBand="0" w:noVBand="1"/>
+      </w:tblPr>
+      <w:tblGrid>
+        <w:gridCol w:w="679"/>
+        <w:gridCol w:w="3022"/>
+        <w:gridCol w:w="2655"/>
+        <w:gridCol w:w="2418"/>
+      </w:tblGrid>
+      <w:tr>
+        <w:trPr>
+          <w:trHeight w:val="324"/>
+        </w:trPr>
+        <w:tc>
+          <w:tcPr>
+            <w:tcW w:w="8774" w:type="dxa"/>
+            <w:gridSpan w:val="4"/>
+            <w:shd w:val="clear" w:color="auto" w:fill="auto"/>
+          </w:tcPr>
+          <w:p>
+            <w:pPr>
+              <w:pStyle w:val="BodyText"/>
+              <w:ind w:left="0"/>
+              <w:jc w:val="left"/>
+            </w:pPr>
+            <w:r>
+              <w:t>Test Case ID: GU_03</w:t>
+            </w:r>
+          </w:p>
+        </w:tc>
+      </w:tr>
+      <w:tr>
+        <w:trPr>
+          <w:trHeight w:val="324"/>
+        </w:trPr>
+        <w:tc>
+          <w:tcPr>
+            <w:tcW w:w="8774" w:type="dxa"/>
+            <w:gridSpan w:val="4"/>
+            <w:shd w:val="clear" w:color="auto" w:fill="auto"/>
+          </w:tcPr>
+          <w:p>
+            <w:pPr>
+              <w:pStyle w:val="BodyText"/>
+              <w:ind w:left="0"/>
+              <w:jc w:val="left"/>
+            </w:pPr>
+            <w:r>
+              <w:t>Register GUI: Displaying a string – “</w:t>
+            </w:r>
+            <w:proofErr w:type="spellStart"/>
+            <w:r>
+              <w:t>displayMsg</w:t>
+            </w:r>
+            <w:proofErr w:type="spellEnd"/>
+            <w:r>
+              <w:t>”</w:t>
+            </w:r>
+          </w:p>
+        </w:tc>
+      </w:tr>
+      <w:tr>
+        <w:trPr>
+          <w:trHeight w:val="324"/>
+        </w:trPr>
+        <w:tc>
+          <w:tcPr>
+            <w:tcW w:w="679" w:type="dxa"/>
+            <w:shd w:val="clear" w:color="auto" w:fill="auto"/>
+          </w:tcPr>
+          <w:p>
+            <w:pPr>
+              <w:pStyle w:val="BodyText"/>
+              <w:ind w:left="0"/>
+              <w:jc w:val="left"/>
+            </w:pPr>
+            <w:r>
+              <w:t>Step</w:t>
+            </w:r>
+          </w:p>
+        </w:tc>
+        <w:tc>
+          <w:tcPr>
+            <w:tcW w:w="3022" w:type="dxa"/>
+            <w:shd w:val="clear" w:color="auto" w:fill="auto"/>
+          </w:tcPr>
+          <w:p>
+            <w:pPr>
+              <w:pStyle w:val="BodyText"/>
+              <w:ind w:left="0"/>
+              <w:jc w:val="left"/>
+            </w:pPr>
+            <w:r>
+              <w:t>Test Steps</w:t>
+            </w:r>
+          </w:p>
+        </w:tc>
+        <w:tc>
+          <w:tcPr>
+            <w:tcW w:w="2655" w:type="dxa"/>
+            <w:shd w:val="clear" w:color="auto" w:fill="auto"/>
+          </w:tcPr>
+          <w:p>
+            <w:pPr>
+              <w:pStyle w:val="BodyText"/>
+              <w:ind w:left="0"/>
+              <w:jc w:val="left"/>
+            </w:pPr>
+            <w:r>
+              <w:t>Test Data(s)</w:t>
+            </w:r>
+          </w:p>
+        </w:tc>
+        <w:tc>
+          <w:tcPr>
+            <w:tcW w:w="2418" w:type="dxa"/>
+            <w:shd w:val="clear" w:color="auto" w:fill="auto"/>
+          </w:tcPr>
+          <w:p>
+            <w:pPr>
+              <w:pStyle w:val="BodyText"/>
+              <w:ind w:left="0"/>
+              <w:jc w:val="left"/>
+            </w:pPr>
+            <w:r>
+              <w:t>Expected Result</w:t>
+            </w:r>
+          </w:p>
+        </w:tc>
+      </w:tr>
+      <w:tr>
+        <w:trPr>
+          <w:trHeight w:val="497"/>
+        </w:trPr>
+        <w:tc>
+          <w:tcPr>
+            <w:tcW w:w="679" w:type="dxa"/>
+            <w:shd w:val="clear" w:color="auto" w:fill="auto"/>
+          </w:tcPr>
+          <w:p>
+            <w:pPr>
+              <w:pStyle w:val="BodyText"/>
+              <w:ind w:left="0"/>
+              <w:jc w:val="left"/>
+            </w:pPr>
+            <w:r>
+              <w:t>1</w:t>
+            </w:r>
+          </w:p>
+        </w:tc>
+        <w:tc>
+          <w:tcPr>
+            <w:tcW w:w="3022" w:type="dxa"/>
+            <w:shd w:val="clear" w:color="auto" w:fill="auto"/>
+          </w:tcPr>
+          <w:p>
+            <w:pPr>
+              <w:pStyle w:val="BodyText"/>
+              <w:ind w:left="0"/>
+              <w:jc w:val="left"/>
+            </w:pPr>
+            <w:r>
+              <w:t>call “</w:t>
+            </w:r>
+            <w:proofErr w:type="spellStart"/>
+            <w:proofErr w:type="gramStart"/>
+            <w:r>
+              <w:t>displayMsg</w:t>
+            </w:r>
+            <w:proofErr w:type="spellEnd"/>
+            <w:r>
+              <w:t>(</w:t>
+            </w:r>
+            <w:proofErr w:type="gramEnd"/>
+            <w:r>
+              <w:t>)” with test data</w:t>
+            </w:r>
+          </w:p>
+        </w:tc>
+        <w:tc>
+          <w:tcPr>
+            <w:tcW w:w="2655" w:type="dxa"/>
+            <w:shd w:val="clear" w:color="auto" w:fill="auto"/>
+          </w:tcPr>
+          <w:p>
+            <w:pPr>
+              <w:pStyle w:val="BodyText"/>
+              <w:ind w:left="0"/>
+              <w:jc w:val="left"/>
+              <w:rPr>
+                <w:color w:val="000000"/>
+              </w:rPr>
+            </w:pPr>
+            <w:r>
+              <w:rPr>
+                <w:color w:val="000000"/>
+              </w:rPr>
+              <w:t xml:space="preserve">string = </w:t>
+            </w:r>
+            <w:r>
+              <w:rPr>
+                <w:color w:val="000000"/>
+              </w:rPr>
+              <w:t>null</w:t>
+            </w:r>
+          </w:p>
+        </w:tc>
+        <w:tc>
+          <w:tcPr>
+            <w:tcW w:w="2418" w:type="dxa"/>
+            <w:shd w:val="clear" w:color="auto" w:fill="auto"/>
+          </w:tcPr>
+          <w:p>
+            <w:pPr>
+              <w:pStyle w:val="BodyText"/>
+              <w:ind w:left="0"/>
+              <w:jc w:val="left"/>
+            </w:pPr>
+            <w:r>
+              <w:t xml:space="preserve">GUI displays </w:t>
+            </w:r>
+            <w:r>
+              <w:t>error message</w:t>
+            </w:r>
+            <w:r>
+              <w:t>.</w:t>
+            </w:r>
+          </w:p>
+        </w:tc>
+      </w:tr>
+    </w:tbl>
+    <w:p>
+      <w:pPr>
+        <w:pStyle w:val="BodyText"/>
+      </w:pPr>
+      <w:r>
+        <w:drawing>
+          <wp:inline distT="0" distB="0" distL="0" distR="0" wp14:anchorId="1C2AC690" wp14:editId="30103E08">
+            <wp:extent cx="2476846" cy="1695687"/>
+            <wp:effectExtent l="0" t="0" r="0" b="0"/>
+            <wp:docPr id="14" name="Picture 14"/>
+            <wp:cNvGraphicFramePr>
+              <a:graphicFrameLocks xmlns:a="http://schemas.openxmlformats.org/drawingml/2006/main" noChangeAspect="1"/>
+            </wp:cNvGraphicFramePr>
+            <a:graphic xmlns:a="http://schemas.openxmlformats.org/drawingml/2006/main">
+              <a:graphicData uri="http://schemas.openxmlformats.org/drawingml/2006/picture">
+                <pic:pic xmlns:pic="http://schemas.openxmlformats.org/drawingml/2006/picture">
+                  <pic:nvPicPr>
+                    <pic:cNvPr id="1" name=""/>
+                    <pic:cNvPicPr/>
+                  </pic:nvPicPr>
+                  <pic:blipFill>
+                    <a:blip r:embed="rId11"/>
+                    <a:stretch>
+                      <a:fillRect/>
+                    </a:stretch>
+                  </pic:blipFill>
+                  <pic:spPr>
+                    <a:xfrm>
+                      <a:off x="0" y="0"/>
+                      <a:ext cx="2476846" cy="1695687"/>
+                    </a:xfrm>
+                    <a:prstGeom prst="rect">
+                      <a:avLst/>
+                    </a:prstGeom>
+                  </pic:spPr>
+                </pic:pic>
+              </a:graphicData>
+            </a:graphic>
+          </wp:inline>
+        </w:drawing>
+      </w:r>
+      <w:bookmarkStart w:id="26" w:name="_GoBack"/>
+      <w:bookmarkEnd w:id="26"/>
     </w:p>
     <w:p>
       <w:pPr>
@@ -2479,16 +2871,20 @@
               <w:jc w:val="left"/>
             </w:pPr>
             <w:r>
-              <w:lastRenderedPageBreak/>
               <w:t xml:space="preserve">Account: </w:t>
             </w:r>
             <w:proofErr w:type="spellStart"/>
+            <w:proofErr w:type="gramStart"/>
             <w:r>
               <w:t>createRoom</w:t>
             </w:r>
             <w:proofErr w:type="spellEnd"/>
             <w:r>
-              <w:t>()</w:t>
+              <w:t>(</w:t>
+            </w:r>
+            <w:proofErr w:type="gramEnd"/>
+            <w:r>
+              <w:t>)</w:t>
             </w:r>
           </w:p>
         </w:tc>
@@ -2600,12 +2996,17 @@
               <w:t>“</w:t>
             </w:r>
             <w:proofErr w:type="spellStart"/>
+            <w:proofErr w:type="gramStart"/>
             <w:r>
               <w:t>createRoom</w:t>
             </w:r>
             <w:proofErr w:type="spellEnd"/>
             <w:r>
-              <w:t>()</w:t>
+              <w:t>(</w:t>
+            </w:r>
+            <w:proofErr w:type="gramEnd"/>
+            <w:r>
+              <w:t>)</w:t>
             </w:r>
             <w:r>
               <w:t>” from an account</w:t>
@@ -2694,6 +3095,7 @@
               <w:jc w:val="left"/>
             </w:pPr>
             <w:r>
+              <w:lastRenderedPageBreak/>
               <w:t>Test Case ID: AC_0</w:t>
             </w:r>
             <w:r>
@@ -2722,12 +3124,17 @@
               <w:t xml:space="preserve">Account: </w:t>
             </w:r>
             <w:proofErr w:type="spellStart"/>
+            <w:proofErr w:type="gramStart"/>
             <w:r>
               <w:t>createCharge</w:t>
             </w:r>
             <w:proofErr w:type="spellEnd"/>
             <w:r>
-              <w:t>()</w:t>
+              <w:t>(</w:t>
+            </w:r>
+            <w:proofErr w:type="gramEnd"/>
+            <w:r>
+              <w:t>)</w:t>
             </w:r>
           </w:p>
         </w:tc>
@@ -2836,12 +3243,17 @@
               <w:t>call “</w:t>
             </w:r>
             <w:proofErr w:type="spellStart"/>
+            <w:proofErr w:type="gramStart"/>
             <w:r>
               <w:t>createCharge</w:t>
             </w:r>
             <w:proofErr w:type="spellEnd"/>
             <w:r>
-              <w:t>()</w:t>
+              <w:t>(</w:t>
+            </w:r>
+            <w:proofErr w:type="gramEnd"/>
+            <w:r>
+              <w:t>)</w:t>
             </w:r>
             <w:r>
               <w:t>” from an account</w:t>
@@ -2958,12 +3370,17 @@
               <w:t xml:space="preserve">Account: </w:t>
             </w:r>
             <w:proofErr w:type="spellStart"/>
+            <w:proofErr w:type="gramStart"/>
             <w:r>
               <w:t>sumCharge</w:t>
             </w:r>
             <w:proofErr w:type="spellEnd"/>
             <w:r>
-              <w:t>()</w:t>
+              <w:t>(</w:t>
+            </w:r>
+            <w:proofErr w:type="gramEnd"/>
+            <w:r>
+              <w:t>)</w:t>
             </w:r>
           </w:p>
         </w:tc>
@@ -3159,6 +3576,7 @@
               <w:t>call “</w:t>
             </w:r>
             <w:proofErr w:type="spellStart"/>
+            <w:proofErr w:type="gramStart"/>
             <w:r>
               <w:t>sum</w:t>
             </w:r>
@@ -3167,7 +3585,11 @@
             </w:r>
             <w:proofErr w:type="spellEnd"/>
             <w:r>
-              <w:t>()</w:t>
+              <w:t>(</w:t>
+            </w:r>
+            <w:proofErr w:type="gramEnd"/>
+            <w:r>
+              <w:t>)</w:t>
             </w:r>
             <w:r>
               <w:t>” from an account</w:t>
@@ -3275,12 +3697,17 @@
               <w:t xml:space="preserve">Account: </w:t>
             </w:r>
             <w:proofErr w:type="spellStart"/>
+            <w:proofErr w:type="gramStart"/>
             <w:r>
               <w:t>sumCharge</w:t>
             </w:r>
             <w:proofErr w:type="spellEnd"/>
             <w:r>
-              <w:t>(): double</w:t>
+              <w:t>(</w:t>
+            </w:r>
+            <w:proofErr w:type="gramEnd"/>
+            <w:r>
+              <w:t>): double</w:t>
             </w:r>
           </w:p>
         </w:tc>
@@ -3497,6 +3924,7 @@
               <w:t>call “</w:t>
             </w:r>
             <w:proofErr w:type="spellStart"/>
+            <w:proofErr w:type="gramStart"/>
             <w:r>
               <w:t>sum</w:t>
             </w:r>
@@ -3505,7 +3933,11 @@
             </w:r>
             <w:proofErr w:type="spellEnd"/>
             <w:r>
-              <w:t>()</w:t>
+              <w:t>(</w:t>
+            </w:r>
+            <w:proofErr w:type="gramEnd"/>
+            <w:r>
+              <w:t>)</w:t>
             </w:r>
             <w:r>
               <w:t>” from an account</w:t>
@@ -3613,12 +4045,17 @@
               <w:t xml:space="preserve">Account: </w:t>
             </w:r>
             <w:proofErr w:type="spellStart"/>
+            <w:proofErr w:type="gramStart"/>
             <w:r>
               <w:t>sumCharge</w:t>
             </w:r>
             <w:proofErr w:type="spellEnd"/>
             <w:r>
-              <w:t>()</w:t>
+              <w:t>(</w:t>
+            </w:r>
+            <w:proofErr w:type="gramEnd"/>
+            <w:r>
+              <w:t>)</w:t>
             </w:r>
           </w:p>
         </w:tc>
@@ -3708,7 +4145,6 @@
               <w:jc w:val="left"/>
             </w:pPr>
             <w:r>
-              <w:lastRenderedPageBreak/>
               <w:t>1</w:t>
             </w:r>
           </w:p>
@@ -3806,12 +4242,17 @@
               <w:t>call “</w:t>
             </w:r>
             <w:proofErr w:type="spellStart"/>
+            <w:proofErr w:type="gramStart"/>
             <w:r>
               <w:t>createCharge</w:t>
             </w:r>
             <w:proofErr w:type="spellEnd"/>
             <w:r>
-              <w:t>()</w:t>
+              <w:t>(</w:t>
+            </w:r>
+            <w:proofErr w:type="gramEnd"/>
+            <w:r>
+              <w:t>)</w:t>
             </w:r>
             <w:r>
               <w:t>” from an account</w:t>
@@ -3869,6 +4310,7 @@
           <w:b/>
           <w:noProof/>
         </w:rPr>
+        <w:lastRenderedPageBreak/>
         <w:drawing>
           <wp:inline distT="0" distB="0" distL="0" distR="0" wp14:anchorId="32361493" wp14:editId="163D30FE">
             <wp:extent cx="3769112" cy="2290513"/>
@@ -3885,7 +4327,7 @@
                     <pic:cNvPicPr/>
                   </pic:nvPicPr>
                   <pic:blipFill>
-                    <a:blip r:embed="rId9"/>
+                    <a:blip r:embed="rId12"/>
                     <a:stretch>
                       <a:fillRect/>
                     </a:stretch>
@@ -3934,7 +4376,7 @@
                     <pic:cNvPicPr/>
                   </pic:nvPicPr>
                   <pic:blipFill>
-                    <a:blip r:embed="rId10"/>
+                    <a:blip r:embed="rId13"/>
                     <a:stretch>
                       <a:fillRect/>
                     </a:stretch>
@@ -4314,7 +4756,7 @@
                     <pic:cNvPicPr/>
                   </pic:nvPicPr>
                   <pic:blipFill>
-                    <a:blip r:embed="rId11"/>
+                    <a:blip r:embed="rId14"/>
                     <a:stretch>
                       <a:fillRect/>
                     </a:stretch>
@@ -4359,7 +4801,7 @@
                     <pic:cNvPicPr/>
                   </pic:nvPicPr>
                   <pic:blipFill>
-                    <a:blip r:embed="rId12"/>
+                    <a:blip r:embed="rId15"/>
                     <a:stretch>
                       <a:fillRect/>
                     </a:stretch>
@@ -4450,12 +4892,17 @@
               <w:t xml:space="preserve">Account: </w:t>
             </w:r>
             <w:proofErr w:type="spellStart"/>
+            <w:proofErr w:type="gramStart"/>
             <w:r>
               <w:t>minRequirements</w:t>
             </w:r>
             <w:proofErr w:type="spellEnd"/>
             <w:r>
-              <w:t>()</w:t>
+              <w:t>(</w:t>
+            </w:r>
+            <w:proofErr w:type="gramEnd"/>
+            <w:r>
+              <w:t>)</w:t>
             </w:r>
             <w:r>
               <w:t>”bool</w:t>
@@ -4726,12 +5173,17 @@
               <w:t xml:space="preserve">Account: </w:t>
             </w:r>
             <w:proofErr w:type="spellStart"/>
+            <w:proofErr w:type="gramStart"/>
             <w:r>
               <w:t>minRequirements</w:t>
             </w:r>
             <w:proofErr w:type="spellEnd"/>
             <w:r>
-              <w:t>()”bool</w:t>
+              <w:t>(</w:t>
+            </w:r>
+            <w:proofErr w:type="gramEnd"/>
+            <w:r>
+              <w:t>)”bool</w:t>
             </w:r>
           </w:p>
         </w:tc>
@@ -5034,12 +5486,17 @@
               <w:t xml:space="preserve">Account: </w:t>
             </w:r>
             <w:proofErr w:type="spellStart"/>
+            <w:proofErr w:type="gramStart"/>
             <w:r>
               <w:t>minRequirements</w:t>
             </w:r>
             <w:proofErr w:type="spellEnd"/>
             <w:r>
-              <w:t>()”bool</w:t>
+              <w:t>(</w:t>
+            </w:r>
+            <w:proofErr w:type="gramEnd"/>
+            <w:r>
+              <w:t>)”bool</w:t>
             </w:r>
           </w:p>
         </w:tc>
@@ -5343,12 +5800,17 @@
               <w:t xml:space="preserve">Account: </w:t>
             </w:r>
             <w:proofErr w:type="spellStart"/>
+            <w:proofErr w:type="gramStart"/>
             <w:r>
               <w:t>minRequirements</w:t>
             </w:r>
             <w:proofErr w:type="spellEnd"/>
             <w:r>
-              <w:t>()”bool</w:t>
+              <w:t>(</w:t>
+            </w:r>
+            <w:proofErr w:type="gramEnd"/>
+            <w:r>
+              <w:t>)”bool</w:t>
             </w:r>
           </w:p>
         </w:tc>
@@ -5653,12 +6115,17 @@
               <w:t xml:space="preserve">Account: </w:t>
             </w:r>
             <w:proofErr w:type="spellStart"/>
+            <w:proofErr w:type="gramStart"/>
             <w:r>
               <w:t>minRequirements</w:t>
             </w:r>
             <w:proofErr w:type="spellEnd"/>
             <w:r>
-              <w:t>()”bool</w:t>
+              <w:t>(</w:t>
+            </w:r>
+            <w:proofErr w:type="gramEnd"/>
+            <w:r>
+              <w:t>)”bool</w:t>
             </w:r>
           </w:p>
         </w:tc>
@@ -5961,12 +6428,17 @@
               <w:t xml:space="preserve">Account: </w:t>
             </w:r>
             <w:proofErr w:type="spellStart"/>
+            <w:proofErr w:type="gramStart"/>
             <w:r>
               <w:t>minRequirements</w:t>
             </w:r>
             <w:proofErr w:type="spellEnd"/>
             <w:r>
-              <w:t>()”bool</w:t>
+              <w:t>(</w:t>
+            </w:r>
+            <w:proofErr w:type="gramEnd"/>
+            <w:r>
+              <w:t>)”bool</w:t>
             </w:r>
           </w:p>
         </w:tc>
@@ -6249,7 +6721,7 @@
                     <pic:cNvPicPr/>
                   </pic:nvPicPr>
                   <pic:blipFill>
-                    <a:blip r:embed="rId13"/>
+                    <a:blip r:embed="rId16"/>
                     <a:stretch>
                       <a:fillRect/>
                     </a:stretch>
@@ -6295,7 +6767,7 @@
                     <pic:cNvPicPr/>
                   </pic:nvPicPr>
                   <pic:blipFill>
-                    <a:blip r:embed="rId14"/>
+                    <a:blip r:embed="rId17"/>
                     <a:stretch>
                       <a:fillRect/>
                     </a:stretch>
@@ -6354,7 +6826,7 @@
                     <pic:cNvPicPr/>
                   </pic:nvPicPr>
                   <pic:blipFill>
-                    <a:blip r:embed="rId15"/>
+                    <a:blip r:embed="rId18"/>
                     <a:stretch>
                       <a:fillRect/>
                     </a:stretch>
@@ -6479,12 +6951,17 @@
               <w:t xml:space="preserve">Account: </w:t>
             </w:r>
             <w:proofErr w:type="spellStart"/>
+            <w:proofErr w:type="gramStart"/>
             <w:r>
               <w:t>saveUser</w:t>
             </w:r>
             <w:proofErr w:type="spellEnd"/>
             <w:r>
-              <w:t>()</w:t>
+              <w:t>(</w:t>
+            </w:r>
+            <w:proofErr w:type="gramEnd"/>
+            <w:r>
+              <w:t>)</w:t>
             </w:r>
           </w:p>
         </w:tc>
@@ -6742,12 +7219,17 @@
               <w:t>“</w:t>
             </w:r>
             <w:proofErr w:type="spellStart"/>
+            <w:proofErr w:type="gramStart"/>
             <w:r>
               <w:t>saveUser</w:t>
             </w:r>
             <w:proofErr w:type="spellEnd"/>
             <w:r>
-              <w:t>()” on the account</w:t>
+              <w:t>(</w:t>
+            </w:r>
+            <w:proofErr w:type="gramEnd"/>
+            <w:r>
+              <w:t>)” on the account</w:t>
             </w:r>
           </w:p>
         </w:tc>
@@ -6852,12 +7334,17 @@
               <w:t xml:space="preserve">Account: </w:t>
             </w:r>
             <w:proofErr w:type="spellStart"/>
+            <w:proofErr w:type="gramStart"/>
             <w:r>
               <w:t>saveUser</w:t>
             </w:r>
             <w:proofErr w:type="spellEnd"/>
             <w:r>
-              <w:t>()</w:t>
+              <w:t>(</w:t>
+            </w:r>
+            <w:proofErr w:type="gramEnd"/>
+            <w:r>
+              <w:t>)</w:t>
             </w:r>
           </w:p>
         </w:tc>
@@ -7041,12 +7528,17 @@
               <w:t>Call “</w:t>
             </w:r>
             <w:proofErr w:type="spellStart"/>
+            <w:proofErr w:type="gramStart"/>
             <w:r>
               <w:t>saveUser</w:t>
             </w:r>
             <w:proofErr w:type="spellEnd"/>
             <w:r>
-              <w:t>()” on the account</w:t>
+              <w:t>(</w:t>
+            </w:r>
+            <w:proofErr w:type="gramEnd"/>
+            <w:r>
+              <w:t>)” on the account</w:t>
             </w:r>
           </w:p>
         </w:tc>
@@ -7118,7 +7610,7 @@
                     <pic:cNvPicPr/>
                   </pic:nvPicPr>
                   <pic:blipFill>
-                    <a:blip r:embed="rId16">
+                    <a:blip r:embed="rId19">
                       <a:extLst>
                         <a:ext uri="{28A0092B-C50C-407E-A947-70E740481C1C}">
                           <a14:useLocalDpi xmlns:a14="http://schemas.microsoft.com/office/drawing/2010/main" val="0"/>
@@ -7216,12 +7708,17 @@
               <w:t xml:space="preserve">Account: </w:t>
             </w:r>
             <w:proofErr w:type="spellStart"/>
+            <w:proofErr w:type="gramStart"/>
             <w:r>
               <w:t>saveUser</w:t>
             </w:r>
             <w:proofErr w:type="spellEnd"/>
             <w:r>
-              <w:t>()</w:t>
+              <w:t>(</w:t>
+            </w:r>
+            <w:proofErr w:type="gramEnd"/>
+            <w:r>
+              <w:t>)</w:t>
             </w:r>
           </w:p>
         </w:tc>
@@ -7417,12 +7914,17 @@
               <w:t>Call “</w:t>
             </w:r>
             <w:proofErr w:type="spellStart"/>
+            <w:proofErr w:type="gramStart"/>
             <w:r>
               <w:t>saveUser</w:t>
             </w:r>
             <w:proofErr w:type="spellEnd"/>
             <w:r>
-              <w:t>()” on the account</w:t>
+              <w:t>(</w:t>
+            </w:r>
+            <w:proofErr w:type="gramEnd"/>
+            <w:r>
+              <w:t>)” on the account</w:t>
             </w:r>
           </w:p>
         </w:tc>
@@ -7536,12 +8038,17 @@
               <w:t xml:space="preserve">Account: </w:t>
             </w:r>
             <w:proofErr w:type="spellStart"/>
+            <w:proofErr w:type="gramStart"/>
             <w:r>
               <w:t>getUser</w:t>
             </w:r>
             <w:proofErr w:type="spellEnd"/>
             <w:r>
-              <w:t>():Account</w:t>
+              <w:t>(</w:t>
+            </w:r>
+            <w:proofErr w:type="gramEnd"/>
+            <w:r>
+              <w:t>):Account</w:t>
             </w:r>
           </w:p>
         </w:tc>
@@ -7787,6 +8294,7 @@
               <w:t>Call “</w:t>
             </w:r>
             <w:proofErr w:type="spellStart"/>
+            <w:proofErr w:type="gramStart"/>
             <w:r>
               <w:t>getUser</w:t>
             </w:r>
@@ -7795,6 +8303,7 @@
               <w:t>(</w:t>
             </w:r>
             <w:proofErr w:type="spellStart"/>
+            <w:proofErr w:type="gramEnd"/>
             <w:r>
               <w:t>TestUser</w:t>
             </w:r>
@@ -7905,6 +8414,7 @@
               <w:t xml:space="preserve">Account: </w:t>
             </w:r>
             <w:proofErr w:type="spellStart"/>
+            <w:proofErr w:type="gramStart"/>
             <w:r>
               <w:t>get</w:t>
             </w:r>
@@ -7913,7 +8423,11 @@
             </w:r>
             <w:proofErr w:type="spellEnd"/>
             <w:r>
-              <w:t>()</w:t>
+              <w:t>(</w:t>
+            </w:r>
+            <w:proofErr w:type="gramEnd"/>
+            <w:r>
+              <w:t>)</w:t>
             </w:r>
             <w:r>
               <w:t>:Account</w:t>
@@ -8167,6 +8681,7 @@
               <w:t>Call “</w:t>
             </w:r>
             <w:proofErr w:type="spellStart"/>
+            <w:proofErr w:type="gramStart"/>
             <w:r>
               <w:t>getUser</w:t>
             </w:r>
@@ -8175,6 +8690,7 @@
               <w:t>(</w:t>
             </w:r>
             <w:proofErr w:type="spellStart"/>
+            <w:proofErr w:type="gramEnd"/>
             <w:r>
               <w:t>TestUser</w:t>
             </w:r>
@@ -8293,6 +8809,7 @@
               <w:t xml:space="preserve">Account: </w:t>
             </w:r>
             <w:proofErr w:type="spellStart"/>
+            <w:proofErr w:type="gramStart"/>
             <w:r>
               <w:t>get</w:t>
             </w:r>
@@ -8301,7 +8818,11 @@
             </w:r>
             <w:proofErr w:type="spellEnd"/>
             <w:r>
-              <w:t>()</w:t>
+              <w:t>(</w:t>
+            </w:r>
+            <w:proofErr w:type="gramEnd"/>
+            <w:r>
+              <w:t>)</w:t>
             </w:r>
             <w:r>
               <w:t>:Account</w:t>
@@ -8553,6 +9074,7 @@
               <w:t>“</w:t>
             </w:r>
             <w:proofErr w:type="spellStart"/>
+            <w:proofErr w:type="gramStart"/>
             <w:r>
               <w:t>getUser</w:t>
             </w:r>
@@ -8561,6 +9083,7 @@
               <w:t>(</w:t>
             </w:r>
             <w:proofErr w:type="spellStart"/>
+            <w:proofErr w:type="gramEnd"/>
             <w:r>
               <w:t>W</w:t>
             </w:r>
@@ -8671,12 +9194,17 @@
               <w:t xml:space="preserve">Account: </w:t>
             </w:r>
             <w:proofErr w:type="spellStart"/>
+            <w:proofErr w:type="gramStart"/>
             <w:r>
               <w:t>getUser</w:t>
             </w:r>
             <w:proofErr w:type="spellEnd"/>
             <w:r>
-              <w:t>()</w:t>
+              <w:t>(</w:t>
+            </w:r>
+            <w:proofErr w:type="gramEnd"/>
+            <w:r>
+              <w:t>)</w:t>
             </w:r>
             <w:r>
               <w:t>:Account</w:t>
@@ -8866,6 +9394,7 @@
               <w:t>Call “</w:t>
             </w:r>
             <w:proofErr w:type="spellStart"/>
+            <w:proofErr w:type="gramStart"/>
             <w:r>
               <w:t>getUser</w:t>
             </w:r>
@@ -8874,6 +9403,7 @@
               <w:t>(</w:t>
             </w:r>
             <w:proofErr w:type="spellStart"/>
+            <w:proofErr w:type="gramEnd"/>
             <w:r>
               <w:t>Test</w:t>
             </w:r>
@@ -8987,12 +9517,17 @@
               <w:t xml:space="preserve">Account: </w:t>
             </w:r>
             <w:proofErr w:type="spellStart"/>
+            <w:proofErr w:type="gramStart"/>
             <w:r>
               <w:t>findUser</w:t>
             </w:r>
             <w:proofErr w:type="spellEnd"/>
             <w:r>
-              <w:t>():Account</w:t>
+              <w:t>(</w:t>
+            </w:r>
+            <w:proofErr w:type="gramEnd"/>
+            <w:r>
+              <w:t>):Account</w:t>
             </w:r>
           </w:p>
         </w:tc>
@@ -9246,6 +9781,7 @@
               <w:t>Call “</w:t>
             </w:r>
             <w:proofErr w:type="spellStart"/>
+            <w:proofErr w:type="gramStart"/>
             <w:r>
               <w:t>find</w:t>
             </w:r>
@@ -9257,6 +9793,7 @@
               <w:t>(</w:t>
             </w:r>
             <w:proofErr w:type="spellStart"/>
+            <w:proofErr w:type="gramEnd"/>
             <w:r>
               <w:t>TestUser</w:t>
             </w:r>
@@ -9364,12 +9901,17 @@
               <w:t xml:space="preserve">Account: </w:t>
             </w:r>
             <w:proofErr w:type="spellStart"/>
+            <w:proofErr w:type="gramStart"/>
             <w:r>
               <w:t>findUser</w:t>
             </w:r>
             <w:proofErr w:type="spellEnd"/>
             <w:r>
-              <w:t>():Account</w:t>
+              <w:t>(</w:t>
+            </w:r>
+            <w:proofErr w:type="gramEnd"/>
+            <w:r>
+              <w:t>):Account</w:t>
             </w:r>
           </w:p>
         </w:tc>
@@ -9733,12 +10275,17 @@
               <w:t xml:space="preserve">Account: </w:t>
             </w:r>
             <w:proofErr w:type="spellStart"/>
+            <w:proofErr w:type="gramStart"/>
             <w:r>
               <w:t>findUser</w:t>
             </w:r>
             <w:proofErr w:type="spellEnd"/>
             <w:r>
-              <w:t>():Account</w:t>
+              <w:t>(</w:t>
+            </w:r>
+            <w:proofErr w:type="gramEnd"/>
+            <w:r>
+              <w:t>):Account</w:t>
             </w:r>
           </w:p>
         </w:tc>
@@ -10106,12 +10653,17 @@
               <w:t xml:space="preserve">Account: </w:t>
             </w:r>
             <w:proofErr w:type="spellStart"/>
+            <w:proofErr w:type="gramStart"/>
             <w:r>
               <w:t>findUser</w:t>
             </w:r>
             <w:proofErr w:type="spellEnd"/>
             <w:r>
-              <w:t>():Account</w:t>
+              <w:t>(</w:t>
+            </w:r>
+            <w:proofErr w:type="gramEnd"/>
+            <w:r>
+              <w:t>):Account</w:t>
             </w:r>
           </w:p>
         </w:tc>
@@ -10434,7 +10986,7 @@
                     <pic:cNvPicPr/>
                   </pic:nvPicPr>
                   <pic:blipFill>
-                    <a:blip r:embed="rId17"/>
+                    <a:blip r:embed="rId20"/>
                     <a:stretch>
                       <a:fillRect/>
                     </a:stretch>
@@ -10480,7 +11032,7 @@
                     <pic:cNvPicPr/>
                   </pic:nvPicPr>
                   <pic:blipFill>
-                    <a:blip r:embed="rId18"/>
+                    <a:blip r:embed="rId21"/>
                     <a:stretch>
                       <a:fillRect/>
                     </a:stretch>
@@ -11300,7 +11852,7 @@
                     <pic:cNvPicPr/>
                   </pic:nvPicPr>
                   <pic:blipFill>
-                    <a:blip r:embed="rId19"/>
+                    <a:blip r:embed="rId22"/>
                     <a:stretch>
                       <a:fillRect/>
                     </a:stretch>
@@ -11542,7 +12094,21 @@
               <w:rPr>
                 <w:color w:val="000000"/>
               </w:rPr>
-              <w:t>Password=”testPassw0rd1”</w:t>
+              <w:t>Password</w:t>
+            </w:r>
+            <w:proofErr w:type="gramStart"/>
+            <w:r>
+              <w:rPr>
+                <w:color w:val="000000"/>
+              </w:rPr>
+              <w:t>=”testPassw</w:t>
+            </w:r>
+            <w:proofErr w:type="gramEnd"/>
+            <w:r>
+              <w:rPr>
+                <w:color w:val="000000"/>
+              </w:rPr>
+              <w:t>0rd1”</w:t>
             </w:r>
           </w:p>
         </w:tc>
@@ -11721,7 +12287,7 @@
                     <pic:cNvPicPr/>
                   </pic:nvPicPr>
                   <pic:blipFill>
-                    <a:blip r:embed="rId20"/>
+                    <a:blip r:embed="rId23"/>
                     <a:stretch>
                       <a:fillRect/>
                     </a:stretch>
@@ -11957,7 +12523,21 @@
               <w:rPr>
                 <w:color w:val="000000"/>
               </w:rPr>
-              <w:t>Password=”testPassw0rd1”</w:t>
+              <w:t>Password</w:t>
+            </w:r>
+            <w:proofErr w:type="gramStart"/>
+            <w:r>
+              <w:rPr>
+                <w:color w:val="000000"/>
+              </w:rPr>
+              <w:t>=”testPassw</w:t>
+            </w:r>
+            <w:proofErr w:type="gramEnd"/>
+            <w:r>
+              <w:rPr>
+                <w:color w:val="000000"/>
+              </w:rPr>
+              <w:t>0rd1”</w:t>
             </w:r>
           </w:p>
         </w:tc>
@@ -12145,7 +12725,7 @@
                     <pic:cNvPicPr/>
                   </pic:nvPicPr>
                   <pic:blipFill>
-                    <a:blip r:embed="rId21"/>
+                    <a:blip r:embed="rId24"/>
                     <a:stretch>
                       <a:fillRect/>
                     </a:stretch>
@@ -12389,7 +12969,21 @@
               <w:rPr>
                 <w:color w:val="000000"/>
               </w:rPr>
-              <w:t>Password=”testPassw0rd1”</w:t>
+              <w:t>Password</w:t>
+            </w:r>
+            <w:proofErr w:type="gramStart"/>
+            <w:r>
+              <w:rPr>
+                <w:color w:val="000000"/>
+              </w:rPr>
+              <w:t>=”testPassw</w:t>
+            </w:r>
+            <w:proofErr w:type="gramEnd"/>
+            <w:r>
+              <w:rPr>
+                <w:color w:val="000000"/>
+              </w:rPr>
+              <w:t>0rd1”</w:t>
             </w:r>
           </w:p>
           <w:p>
@@ -12624,7 +13218,7 @@
                     <pic:cNvPicPr/>
                   </pic:nvPicPr>
                   <pic:blipFill>
-                    <a:blip r:embed="rId22"/>
+                    <a:blip r:embed="rId25"/>
                     <a:stretch>
                       <a:fillRect/>
                     </a:stretch>
@@ -12673,7 +13267,7 @@
                     <pic:cNvPicPr/>
                   </pic:nvPicPr>
                   <pic:blipFill>
-                    <a:blip r:embed="rId23"/>
+                    <a:blip r:embed="rId26"/>
                     <a:stretch>
                       <a:fillRect/>
                     </a:stretch>
@@ -12816,12 +13410,17 @@
               <w:t xml:space="preserve">Room: </w:t>
             </w:r>
             <w:proofErr w:type="spellStart"/>
+            <w:proofErr w:type="gramStart"/>
             <w:r>
               <w:t>addUser</w:t>
             </w:r>
             <w:proofErr w:type="spellEnd"/>
             <w:r>
-              <w:t>(): void</w:t>
+              <w:t>(</w:t>
+            </w:r>
+            <w:proofErr w:type="gramEnd"/>
+            <w:r>
+              <w:t>): void</w:t>
             </w:r>
           </w:p>
         </w:tc>
@@ -13092,13 +13691,18 @@
               <w:t>addUser</w:t>
             </w:r>
             <w:r>
-              <w:t>_Name</w:t>
+              <w:t>_</w:t>
+            </w:r>
+            <w:proofErr w:type="gramStart"/>
+            <w:r>
+              <w:t>Name</w:t>
             </w:r>
             <w:proofErr w:type="spellEnd"/>
             <w:r>
               <w:t>(</w:t>
             </w:r>
             <w:proofErr w:type="spellStart"/>
+            <w:proofErr w:type="gramEnd"/>
             <w:r>
               <w:t>TestUser</w:t>
             </w:r>
@@ -13215,12 +13819,17 @@
               <w:t xml:space="preserve">Room: </w:t>
             </w:r>
             <w:proofErr w:type="spellStart"/>
+            <w:proofErr w:type="gramStart"/>
             <w:r>
               <w:t>addUser</w:t>
             </w:r>
             <w:proofErr w:type="spellEnd"/>
             <w:r>
-              <w:t>(): void</w:t>
+              <w:t>(</w:t>
+            </w:r>
+            <w:proofErr w:type="gramEnd"/>
+            <w:r>
+              <w:t>): void</w:t>
             </w:r>
           </w:p>
         </w:tc>
@@ -13607,12 +14216,17 @@
               <w:t xml:space="preserve">Room: </w:t>
             </w:r>
             <w:proofErr w:type="spellStart"/>
+            <w:proofErr w:type="gramStart"/>
             <w:r>
               <w:t>addUser</w:t>
             </w:r>
             <w:proofErr w:type="spellEnd"/>
             <w:r>
-              <w:t>(): void</w:t>
+              <w:t>(</w:t>
+            </w:r>
+            <w:proofErr w:type="gramEnd"/>
+            <w:r>
+              <w:t>): void</w:t>
             </w:r>
           </w:p>
         </w:tc>
@@ -14014,12 +14628,17 @@
               <w:t xml:space="preserve">Room: </w:t>
             </w:r>
             <w:proofErr w:type="spellStart"/>
+            <w:proofErr w:type="gramStart"/>
             <w:r>
               <w:t>addUser</w:t>
             </w:r>
             <w:proofErr w:type="spellEnd"/>
             <w:r>
-              <w:t>(): void</w:t>
+              <w:t>(</w:t>
+            </w:r>
+            <w:proofErr w:type="gramEnd"/>
+            <w:r>
+              <w:t>): void</w:t>
             </w:r>
           </w:p>
         </w:tc>
@@ -14388,12 +15007,17 @@
               <w:t xml:space="preserve">Room: </w:t>
             </w:r>
             <w:proofErr w:type="spellStart"/>
+            <w:proofErr w:type="gramStart"/>
             <w:r>
               <w:t>addUser</w:t>
             </w:r>
             <w:proofErr w:type="spellEnd"/>
             <w:r>
-              <w:t>(): void</w:t>
+              <w:t>(</w:t>
+            </w:r>
+            <w:proofErr w:type="gramEnd"/>
+            <w:r>
+              <w:t>): void</w:t>
             </w:r>
           </w:p>
         </w:tc>
@@ -14760,12 +15384,17 @@
               <w:t xml:space="preserve">Room: </w:t>
             </w:r>
             <w:proofErr w:type="spellStart"/>
+            <w:proofErr w:type="gramStart"/>
             <w:r>
               <w:t>addUser</w:t>
             </w:r>
             <w:proofErr w:type="spellEnd"/>
             <w:r>
-              <w:t>(): void</w:t>
+              <w:t>(</w:t>
+            </w:r>
+            <w:proofErr w:type="gramEnd"/>
+            <w:r>
+              <w:t>): void</w:t>
             </w:r>
           </w:p>
         </w:tc>
@@ -15015,6 +15644,7 @@
               <w:t>Call “</w:t>
             </w:r>
             <w:proofErr w:type="spellStart"/>
+            <w:proofErr w:type="gramStart"/>
             <w:r>
               <w:t>addUser</w:t>
             </w:r>
@@ -15025,6 +15655,7 @@
             <w:r>
               <w:t>(</w:t>
             </w:r>
+            <w:proofErr w:type="gramEnd"/>
             <w:r>
               <w:t>“”</w:t>
             </w:r>
@@ -15093,7 +15724,7 @@
                     <pic:cNvPicPr/>
                   </pic:nvPicPr>
                   <pic:blipFill>
-                    <a:blip r:embed="rId24"/>
+                    <a:blip r:embed="rId27"/>
                     <a:stretch>
                       <a:fillRect/>
                     </a:stretch>
@@ -15139,7 +15770,7 @@
                     <pic:cNvPicPr/>
                   </pic:nvPicPr>
                   <pic:blipFill>
-                    <a:blip r:embed="rId25"/>
+                    <a:blip r:embed="rId28"/>
                     <a:stretch>
                       <a:fillRect/>
                     </a:stretch>
@@ -15227,6 +15858,7 @@
               <w:t xml:space="preserve">Room: </w:t>
             </w:r>
             <w:proofErr w:type="spellStart"/>
+            <w:proofErr w:type="gramStart"/>
             <w:r>
               <w:t>make</w:t>
             </w:r>
@@ -15235,7 +15867,11 @@
             </w:r>
             <w:proofErr w:type="spellEnd"/>
             <w:r>
-              <w:t>(): void</w:t>
+              <w:t>(</w:t>
+            </w:r>
+            <w:proofErr w:type="gramEnd"/>
+            <w:r>
+              <w:t>): void</w:t>
             </w:r>
           </w:p>
         </w:tc>
@@ -15626,12 +16262,17 @@
               <w:t>Call “</w:t>
             </w:r>
             <w:proofErr w:type="spellStart"/>
+            <w:proofErr w:type="gramStart"/>
             <w:r>
               <w:t>makeCharge</w:t>
             </w:r>
             <w:proofErr w:type="spellEnd"/>
             <w:r>
-              <w:t>()”</w:t>
+              <w:t>(</w:t>
+            </w:r>
+            <w:proofErr w:type="gramEnd"/>
+            <w:r>
+              <w:t>)”</w:t>
             </w:r>
           </w:p>
         </w:tc>
@@ -15653,7 +16294,21 @@
               <w:rPr>
                 <w:color w:val="000000"/>
               </w:rPr>
-              <w:t>Charge values = (‘test’, 45, testAcc1,testRoom.userList, false)</w:t>
+              <w:t>Charge values = (‘test’, 45, testAcc</w:t>
+            </w:r>
+            <w:proofErr w:type="gramStart"/>
+            <w:r>
+              <w:rPr>
+                <w:color w:val="000000"/>
+              </w:rPr>
+              <w:t>1,testRoom.userList</w:t>
+            </w:r>
+            <w:proofErr w:type="gramEnd"/>
+            <w:r>
+              <w:rPr>
+                <w:color w:val="000000"/>
+              </w:rPr>
+              <w:t>, false)</w:t>
             </w:r>
           </w:p>
         </w:tc>
@@ -15707,7 +16362,7 @@
                     <pic:cNvPicPr/>
                   </pic:nvPicPr>
                   <pic:blipFill>
-                    <a:blip r:embed="rId26"/>
+                    <a:blip r:embed="rId29"/>
                     <a:stretch>
                       <a:fillRect/>
                     </a:stretch>
@@ -15796,12 +16451,17 @@
               <w:t xml:space="preserve">Room: </w:t>
             </w:r>
             <w:proofErr w:type="spellStart"/>
+            <w:proofErr w:type="gramStart"/>
             <w:r>
               <w:t>addGroupCharge</w:t>
             </w:r>
             <w:proofErr w:type="spellEnd"/>
             <w:r>
-              <w:t>(): void</w:t>
+              <w:t>(</w:t>
+            </w:r>
+            <w:proofErr w:type="gramEnd"/>
+            <w:r>
+              <w:t>): void</w:t>
             </w:r>
           </w:p>
         </w:tc>
@@ -16121,12 +16781,17 @@
               <w:t>Call “</w:t>
             </w:r>
             <w:proofErr w:type="spellStart"/>
+            <w:proofErr w:type="gramStart"/>
             <w:r>
               <w:t>makeCharge</w:t>
             </w:r>
             <w:proofErr w:type="spellEnd"/>
             <w:r>
-              <w:t>()”</w:t>
+              <w:t>(</w:t>
+            </w:r>
+            <w:proofErr w:type="gramEnd"/>
+            <w:r>
+              <w:t>)”</w:t>
             </w:r>
           </w:p>
         </w:tc>
@@ -16148,7 +16813,21 @@
               <w:rPr>
                 <w:color w:val="000000"/>
               </w:rPr>
-              <w:t>Charge values = (‘test’, 45, testAcc1,testRoom.userList., false)</w:t>
+              <w:t>Charge values = (‘test’, 45, testAcc</w:t>
+            </w:r>
+            <w:proofErr w:type="gramStart"/>
+            <w:r>
+              <w:rPr>
+                <w:color w:val="000000"/>
+              </w:rPr>
+              <w:t>1,testRoom.userList</w:t>
+            </w:r>
+            <w:proofErr w:type="gramEnd"/>
+            <w:r>
+              <w:rPr>
+                <w:color w:val="000000"/>
+              </w:rPr>
+              <w:t>., false)</w:t>
             </w:r>
           </w:p>
         </w:tc>
@@ -16453,13 +17132,27 @@
               <w:rPr>
                 <w:color w:val="000000"/>
               </w:rPr>
-              <w:t>Charge values = (‘test’, 45, testAcc1,</w:t>
-            </w:r>
+              <w:t>Charge values = (‘test’, 45, testAcc</w:t>
+            </w:r>
+            <w:proofErr w:type="gramStart"/>
             <w:r>
               <w:rPr>
                 <w:color w:val="000000"/>
               </w:rPr>
-              <w:t>testAcc1</w:t>
+              <w:t>1,</w:t>
+            </w:r>
+            <w:r>
+              <w:rPr>
+                <w:color w:val="000000"/>
+              </w:rPr>
+              <w:t>testAcc</w:t>
+            </w:r>
+            <w:proofErr w:type="gramEnd"/>
+            <w:r>
+              <w:rPr>
+                <w:color w:val="000000"/>
+              </w:rPr>
+              <w:t>1</w:t>
             </w:r>
             <w:r>
               <w:rPr>
@@ -16521,7 +17214,7 @@
                     <pic:cNvPicPr/>
                   </pic:nvPicPr>
                   <pic:blipFill>
-                    <a:blip r:embed="rId27"/>
+                    <a:blip r:embed="rId30"/>
                     <a:stretch>
                       <a:fillRect/>
                     </a:stretch>
@@ -16566,7 +17259,7 @@
                     <pic:cNvPicPr/>
                   </pic:nvPicPr>
                   <pic:blipFill>
-                    <a:blip r:embed="rId28"/>
+                    <a:blip r:embed="rId31"/>
                     <a:stretch>
                       <a:fillRect/>
                     </a:stretch>
@@ -16643,6 +17336,7 @@
       <w:bookmarkEnd w:id="29"/>
     </w:p>
     <w:bookmarkEnd w:id="1"/>
+    <w:bookmarkEnd w:id="5"/>
     <w:bookmarkEnd w:id="6"/>
     <w:bookmarkEnd w:id="7"/>
     <w:bookmarkEnd w:id="8"/>
@@ -16651,7 +17345,6 @@
     <w:bookmarkEnd w:id="11"/>
     <w:bookmarkEnd w:id="12"/>
     <w:bookmarkEnd w:id="13"/>
-    <w:bookmarkEnd w:id="14"/>
     <w:bookmarkEnd w:id="22"/>
     <w:p>
       <w:pPr>
@@ -17958,8 +18651,13 @@
               <w:t xml:space="preserve">2a: User assumes they </w:t>
             </w:r>
             <w:r>
-              <w:t>have different charges than they actually do</w:t>
-            </w:r>
+              <w:t xml:space="preserve">have different charges than they </w:t>
+            </w:r>
+            <w:proofErr w:type="gramStart"/>
+            <w:r>
+              <w:t>actually do</w:t>
+            </w:r>
+            <w:proofErr w:type="gramEnd"/>
           </w:p>
           <w:p>
             <w:pPr>
@@ -25102,10 +25800,10 @@
       </w:pPr>
     </w:p>
     <w:sectPr>
-      <w:headerReference w:type="default" r:id="rId29"/>
-      <w:footerReference w:type="default" r:id="rId30"/>
-      <w:headerReference w:type="first" r:id="rId31"/>
-      <w:footerReference w:type="first" r:id="rId32"/>
+      <w:headerReference w:type="default" r:id="rId32"/>
+      <w:footerReference w:type="default" r:id="rId33"/>
+      <w:headerReference w:type="first" r:id="rId34"/>
+      <w:footerReference w:type="first" r:id="rId35"/>
       <w:pgSz w:w="12240" w:h="15840" w:code="1"/>
       <w:pgMar w:top="979" w:right="1440" w:bottom="648" w:left="1440" w:header="720" w:footer="720" w:gutter="432"/>
       <w:cols w:space="720"/>
@@ -31156,7 +31854,7 @@
 </file>
 
 <file path=customXml/itemProps1.xml><?xml version="1.0" encoding="utf-8"?>
-<ds:datastoreItem xmlns:ds="http://schemas.openxmlformats.org/officeDocument/2006/customXml" ds:itemID="{3CDC76DE-DFCC-45E9-915D-7A4C2FDDD0FC}">
+<ds:datastoreItem xmlns:ds="http://schemas.openxmlformats.org/officeDocument/2006/customXml" ds:itemID="{E2A986F3-C535-4EE5-851D-04ECD7786654}">
   <ds:schemaRefs>
     <ds:schemaRef ds:uri="http://schemas.openxmlformats.org/officeDocument/2006/bibliography"/>
   </ds:schemaRefs>

</xml_diff>